<commit_message>
Inserted photo into report
</commit_message>
<xml_diff>
--- a/Milestone 2/COMP3111 Milestone 2 Report.docx
+++ b/Milestone 2/COMP3111 Milestone 2 Report.docx
@@ -395,7 +395,7 @@
     <w:p>
       <w:pPr>
         <w:rPr>
-          <w:rFonts w:cstheme="minorHAnsi"/>
+          <w:rFonts w:cstheme="minorHAnsi" w:hint="eastAsia"/>
           <w:kern w:val="0"/>
           <w:szCs w:val="24"/>
         </w:rPr>
@@ -409,11 +409,67 @@
           <w:szCs w:val="24"/>
         </w:rPr>
       </w:pPr>
+      <w:r>
+        <w:rPr>
+          <w:rFonts w:cstheme="minorHAnsi"/>
+          <w:noProof/>
+          <w:kern w:val="0"/>
+          <w:szCs w:val="24"/>
+        </w:rPr>
+        <w:drawing>
+          <wp:inline distT="0" distB="0" distL="0" distR="0">
+            <wp:extent cx="5384800" cy="3613150"/>
+            <wp:effectExtent l="0" t="0" r="6350" b="6350"/>
+            <wp:docPr id="2" name="圖片 2" descr="C:\Users\chris\AppData\Local\Microsoft\Windows\INetCache\Content.Word\UML-Diagram-Of-Milestone-2-V4.jpg"/>
+            <wp:cNvGraphicFramePr>
+              <a:graphicFrameLocks xmlns:a="http://schemas.openxmlformats.org/drawingml/2006/main" noChangeAspect="1"/>
+            </wp:cNvGraphicFramePr>
+            <a:graphic xmlns:a="http://schemas.openxmlformats.org/drawingml/2006/main">
+              <a:graphicData uri="http://schemas.openxmlformats.org/drawingml/2006/picture">
+                <pic:pic xmlns:pic="http://schemas.openxmlformats.org/drawingml/2006/picture">
+                  <pic:nvPicPr>
+                    <pic:cNvPr id="0" name="Picture 1" descr="C:\Users\chris\AppData\Local\Microsoft\Windows\INetCache\Content.Word\UML-Diagram-Of-Milestone-2-V4.jpg"/>
+                    <pic:cNvPicPr>
+                      <a:picLocks noChangeAspect="1" noChangeArrowheads="1"/>
+                    </pic:cNvPicPr>
+                  </pic:nvPicPr>
+                  <pic:blipFill>
+                    <a:blip r:embed="rId5" cstate="print">
+                      <a:extLst>
+                        <a:ext uri="{28A0092B-C50C-407E-A947-70E740481C1C}">
+                          <a14:useLocalDpi xmlns:a14="http://schemas.microsoft.com/office/drawing/2010/main" val="0"/>
+                        </a:ext>
+                      </a:extLst>
+                    </a:blip>
+                    <a:srcRect/>
+                    <a:stretch>
+                      <a:fillRect/>
+                    </a:stretch>
+                  </pic:blipFill>
+                  <pic:spPr bwMode="auto">
+                    <a:xfrm>
+                      <a:off x="0" y="0"/>
+                      <a:ext cx="5384800" cy="3613150"/>
+                    </a:xfrm>
+                    <a:prstGeom prst="rect">
+                      <a:avLst/>
+                    </a:prstGeom>
+                    <a:noFill/>
+                    <a:ln>
+                      <a:noFill/>
+                    </a:ln>
+                  </pic:spPr>
+                </pic:pic>
+              </a:graphicData>
+            </a:graphic>
+          </wp:inline>
+        </w:drawing>
+      </w:r>
     </w:p>
     <w:p>
       <w:pPr>
         <w:rPr>
-          <w:rFonts w:cstheme="minorHAnsi"/>
+          <w:rFonts w:cstheme="minorHAnsi" w:hint="eastAsia"/>
           <w:kern w:val="0"/>
           <w:szCs w:val="24"/>
         </w:rPr>
@@ -427,6 +483,63 @@
           <w:szCs w:val="24"/>
         </w:rPr>
       </w:pPr>
+      <w:r>
+        <w:rPr>
+          <w:rFonts w:cstheme="minorHAnsi"/>
+          <w:noProof/>
+          <w:kern w:val="0"/>
+          <w:szCs w:val="24"/>
+        </w:rPr>
+        <w:lastRenderedPageBreak/>
+        <w:drawing>
+          <wp:inline distT="0" distB="0" distL="0" distR="0">
+            <wp:extent cx="5213350" cy="3613150"/>
+            <wp:effectExtent l="0" t="0" r="6350" b="6350"/>
+            <wp:docPr id="3" name="圖片 3" descr="C:\Users\chris\AppData\Local\Microsoft\Windows\INetCache\Content.Word\SocietySequenceDiagram.jpg"/>
+            <wp:cNvGraphicFramePr>
+              <a:graphicFrameLocks xmlns:a="http://schemas.openxmlformats.org/drawingml/2006/main" noChangeAspect="1"/>
+            </wp:cNvGraphicFramePr>
+            <a:graphic xmlns:a="http://schemas.openxmlformats.org/drawingml/2006/main">
+              <a:graphicData uri="http://schemas.openxmlformats.org/drawingml/2006/picture">
+                <pic:pic xmlns:pic="http://schemas.openxmlformats.org/drawingml/2006/picture">
+                  <pic:nvPicPr>
+                    <pic:cNvPr id="0" name="Picture 2" descr="C:\Users\chris\AppData\Local\Microsoft\Windows\INetCache\Content.Word\SocietySequenceDiagram.jpg"/>
+                    <pic:cNvPicPr>
+                      <a:picLocks noChangeAspect="1" noChangeArrowheads="1"/>
+                    </pic:cNvPicPr>
+                  </pic:nvPicPr>
+                  <pic:blipFill>
+                    <a:blip r:embed="rId6">
+                      <a:extLst>
+                        <a:ext uri="{28A0092B-C50C-407E-A947-70E740481C1C}">
+                          <a14:useLocalDpi xmlns:a14="http://schemas.microsoft.com/office/drawing/2010/main" val="0"/>
+                        </a:ext>
+                      </a:extLst>
+                    </a:blip>
+                    <a:srcRect/>
+                    <a:stretch>
+                      <a:fillRect/>
+                    </a:stretch>
+                  </pic:blipFill>
+                  <pic:spPr bwMode="auto">
+                    <a:xfrm>
+                      <a:off x="0" y="0"/>
+                      <a:ext cx="5213350" cy="3613150"/>
+                    </a:xfrm>
+                    <a:prstGeom prst="rect">
+                      <a:avLst/>
+                    </a:prstGeom>
+                    <a:noFill/>
+                    <a:ln>
+                      <a:noFill/>
+                    </a:ln>
+                  </pic:spPr>
+                </pic:pic>
+              </a:graphicData>
+            </a:graphic>
+          </wp:inline>
+        </w:drawing>
+      </w:r>
     </w:p>
     <w:p>
       <w:pPr>
@@ -449,26 +562,7 @@
     <w:p>
       <w:pPr>
         <w:rPr>
-          <w:rFonts w:cstheme="minorHAnsi"/>
-          <w:kern w:val="0"/>
-          <w:szCs w:val="24"/>
-        </w:rPr>
-      </w:pPr>
-    </w:p>
-    <w:p>
-      <w:pPr>
-        <w:rPr>
-          <w:rFonts w:cstheme="minorHAnsi"/>
-          <w:kern w:val="0"/>
-          <w:szCs w:val="24"/>
-        </w:rPr>
-      </w:pPr>
-    </w:p>
-    <w:p>
-      <w:pPr>
-        <w:jc w:val="center"/>
-        <w:rPr>
-          <w:rFonts w:cstheme="minorHAnsi"/>
+          <w:rFonts w:cstheme="minorHAnsi" w:hint="eastAsia"/>
           <w:kern w:val="0"/>
           <w:szCs w:val="24"/>
         </w:rPr>
@@ -476,28 +570,58 @@
       <w:r>
         <w:rPr>
           <w:rFonts w:cstheme="minorHAnsi"/>
+          <w:noProof/>
           <w:kern w:val="0"/>
           <w:szCs w:val="24"/>
         </w:rPr>
-        <w:t xml:space="preserve">Wait </w:t>
-      </w:r>
-      <w:proofErr w:type="gramStart"/>
-      <w:r>
-        <w:rPr>
-          <w:rFonts w:cstheme="minorHAnsi"/>
-          <w:kern w:val="0"/>
-          <w:szCs w:val="24"/>
-        </w:rPr>
-        <w:t>For</w:t>
-      </w:r>
-      <w:proofErr w:type="gramEnd"/>
-      <w:r>
-        <w:rPr>
-          <w:rFonts w:cstheme="minorHAnsi"/>
-          <w:kern w:val="0"/>
-          <w:szCs w:val="24"/>
-        </w:rPr>
-        <w:t xml:space="preserve"> Import</w:t>
+        <w:drawing>
+          <wp:inline distT="0" distB="0" distL="0" distR="0">
+            <wp:extent cx="5397500" cy="4191000"/>
+            <wp:effectExtent l="0" t="0" r="0" b="0"/>
+            <wp:docPr id="6" name="圖片 6" descr="C:\Users\chris\AppData\Local\Microsoft\Windows\INetCache\Content.Word\TransportSequenceDiagram.jpg"/>
+            <wp:cNvGraphicFramePr>
+              <a:graphicFrameLocks xmlns:a="http://schemas.openxmlformats.org/drawingml/2006/main" noChangeAspect="1"/>
+            </wp:cNvGraphicFramePr>
+            <a:graphic xmlns:a="http://schemas.openxmlformats.org/drawingml/2006/main">
+              <a:graphicData uri="http://schemas.openxmlformats.org/drawingml/2006/picture">
+                <pic:pic xmlns:pic="http://schemas.openxmlformats.org/drawingml/2006/picture">
+                  <pic:nvPicPr>
+                    <pic:cNvPr id="0" name="Picture 5" descr="C:\Users\chris\AppData\Local\Microsoft\Windows\INetCache\Content.Word\TransportSequenceDiagram.jpg"/>
+                    <pic:cNvPicPr>
+                      <a:picLocks noChangeAspect="1" noChangeArrowheads="1"/>
+                    </pic:cNvPicPr>
+                  </pic:nvPicPr>
+                  <pic:blipFill>
+                    <a:blip r:embed="rId7">
+                      <a:extLst>
+                        <a:ext uri="{28A0092B-C50C-407E-A947-70E740481C1C}">
+                          <a14:useLocalDpi xmlns:a14="http://schemas.microsoft.com/office/drawing/2010/main" val="0"/>
+                        </a:ext>
+                      </a:extLst>
+                    </a:blip>
+                    <a:srcRect/>
+                    <a:stretch>
+                      <a:fillRect/>
+                    </a:stretch>
+                  </pic:blipFill>
+                  <pic:spPr bwMode="auto">
+                    <a:xfrm>
+                      <a:off x="0" y="0"/>
+                      <a:ext cx="5397500" cy="4191000"/>
+                    </a:xfrm>
+                    <a:prstGeom prst="rect">
+                      <a:avLst/>
+                    </a:prstGeom>
+                    <a:noFill/>
+                    <a:ln>
+                      <a:noFill/>
+                    </a:ln>
+                  </pic:spPr>
+                </pic:pic>
+              </a:graphicData>
+            </a:graphic>
+          </wp:inline>
+        </w:drawing>
       </w:r>
     </w:p>
     <w:p>
@@ -508,6 +632,63 @@
           <w:szCs w:val="24"/>
         </w:rPr>
       </w:pPr>
+      <w:r>
+        <w:rPr>
+          <w:rFonts w:cstheme="minorHAnsi"/>
+          <w:noProof/>
+          <w:kern w:val="0"/>
+          <w:szCs w:val="24"/>
+        </w:rPr>
+        <w:lastRenderedPageBreak/>
+        <w:drawing>
+          <wp:inline distT="0" distB="0" distL="0" distR="0">
+            <wp:extent cx="5213350" cy="4343400"/>
+            <wp:effectExtent l="0" t="0" r="6350" b="0"/>
+            <wp:docPr id="4" name="圖片 4" descr="C:\Users\chris\AppData\Local\Microsoft\Windows\INetCache\Content.Word\DirectorySequenceDiagram.jpg"/>
+            <wp:cNvGraphicFramePr>
+              <a:graphicFrameLocks xmlns:a="http://schemas.openxmlformats.org/drawingml/2006/main" noChangeAspect="1"/>
+            </wp:cNvGraphicFramePr>
+            <a:graphic xmlns:a="http://schemas.openxmlformats.org/drawingml/2006/main">
+              <a:graphicData uri="http://schemas.openxmlformats.org/drawingml/2006/picture">
+                <pic:pic xmlns:pic="http://schemas.openxmlformats.org/drawingml/2006/picture">
+                  <pic:nvPicPr>
+                    <pic:cNvPr id="0" name="Picture 3" descr="C:\Users\chris\AppData\Local\Microsoft\Windows\INetCache\Content.Word\DirectorySequenceDiagram.jpg"/>
+                    <pic:cNvPicPr>
+                      <a:picLocks noChangeAspect="1" noChangeArrowheads="1"/>
+                    </pic:cNvPicPr>
+                  </pic:nvPicPr>
+                  <pic:blipFill>
+                    <a:blip r:embed="rId8">
+                      <a:extLst>
+                        <a:ext uri="{28A0092B-C50C-407E-A947-70E740481C1C}">
+                          <a14:useLocalDpi xmlns:a14="http://schemas.microsoft.com/office/drawing/2010/main" val="0"/>
+                        </a:ext>
+                      </a:extLst>
+                    </a:blip>
+                    <a:srcRect/>
+                    <a:stretch>
+                      <a:fillRect/>
+                    </a:stretch>
+                  </pic:blipFill>
+                  <pic:spPr bwMode="auto">
+                    <a:xfrm>
+                      <a:off x="0" y="0"/>
+                      <a:ext cx="5213350" cy="4343400"/>
+                    </a:xfrm>
+                    <a:prstGeom prst="rect">
+                      <a:avLst/>
+                    </a:prstGeom>
+                    <a:noFill/>
+                    <a:ln>
+                      <a:noFill/>
+                    </a:ln>
+                  </pic:spPr>
+                </pic:pic>
+              </a:graphicData>
+            </a:graphic>
+          </wp:inline>
+        </w:drawing>
+      </w:r>
     </w:p>
     <w:p>
       <w:pPr>
@@ -517,15 +698,130 @@
           <w:szCs w:val="24"/>
         </w:rPr>
       </w:pPr>
+      <w:r>
+        <w:rPr>
+          <w:rFonts w:cstheme="minorHAnsi"/>
+          <w:noProof/>
+          <w:kern w:val="0"/>
+          <w:szCs w:val="24"/>
+        </w:rPr>
+        <w:drawing>
+          <wp:inline distT="0" distB="0" distL="0" distR="0">
+            <wp:extent cx="5384800" cy="4343400"/>
+            <wp:effectExtent l="0" t="0" r="6350" b="0"/>
+            <wp:docPr id="5" name="圖片 5" descr="C:\Users\chris\AppData\Local\Microsoft\Windows\INetCache\Content.Word\RecreationSequenceDiagram.jpg"/>
+            <wp:cNvGraphicFramePr>
+              <a:graphicFrameLocks xmlns:a="http://schemas.openxmlformats.org/drawingml/2006/main" noChangeAspect="1"/>
+            </wp:cNvGraphicFramePr>
+            <a:graphic xmlns:a="http://schemas.openxmlformats.org/drawingml/2006/main">
+              <a:graphicData uri="http://schemas.openxmlformats.org/drawingml/2006/picture">
+                <pic:pic xmlns:pic="http://schemas.openxmlformats.org/drawingml/2006/picture">
+                  <pic:nvPicPr>
+                    <pic:cNvPr id="0" name="Picture 4" descr="C:\Users\chris\AppData\Local\Microsoft\Windows\INetCache\Content.Word\RecreationSequenceDiagram.jpg"/>
+                    <pic:cNvPicPr>
+                      <a:picLocks noChangeAspect="1" noChangeArrowheads="1"/>
+                    </pic:cNvPicPr>
+                  </pic:nvPicPr>
+                  <pic:blipFill>
+                    <a:blip r:embed="rId9">
+                      <a:extLst>
+                        <a:ext uri="{28A0092B-C50C-407E-A947-70E740481C1C}">
+                          <a14:useLocalDpi xmlns:a14="http://schemas.microsoft.com/office/drawing/2010/main" val="0"/>
+                        </a:ext>
+                      </a:extLst>
+                    </a:blip>
+                    <a:srcRect/>
+                    <a:stretch>
+                      <a:fillRect/>
+                    </a:stretch>
+                  </pic:blipFill>
+                  <pic:spPr bwMode="auto">
+                    <a:xfrm>
+                      <a:off x="0" y="0"/>
+                      <a:ext cx="5384800" cy="4343400"/>
+                    </a:xfrm>
+                    <a:prstGeom prst="rect">
+                      <a:avLst/>
+                    </a:prstGeom>
+                    <a:noFill/>
+                    <a:ln>
+                      <a:noFill/>
+                    </a:ln>
+                  </pic:spPr>
+                </pic:pic>
+              </a:graphicData>
+            </a:graphic>
+          </wp:inline>
+        </w:drawing>
+      </w:r>
     </w:p>
     <w:p>
       <w:pPr>
         <w:rPr>
+          <w:rFonts w:cstheme="minorHAnsi" w:hint="eastAsia"/>
+          <w:kern w:val="0"/>
+          <w:szCs w:val="24"/>
+        </w:rPr>
+      </w:pPr>
+      <w:r>
+        <w:rPr>
           <w:rFonts w:cstheme="minorHAnsi"/>
+          <w:noProof/>
           <w:kern w:val="0"/>
           <w:szCs w:val="24"/>
         </w:rPr>
-      </w:pPr>
+        <w:lastRenderedPageBreak/>
+        <w:drawing>
+          <wp:inline distT="0" distB="0" distL="0" distR="0">
+            <wp:extent cx="5391150" cy="5962650"/>
+            <wp:effectExtent l="0" t="0" r="0" b="0"/>
+            <wp:docPr id="7" name="圖片 7" descr="C:\Users\chris\AppData\Local\Microsoft\Windows\INetCache\Content.Word\TimemanagerSequenceDiagram.jpg"/>
+            <wp:cNvGraphicFramePr>
+              <a:graphicFrameLocks xmlns:a="http://schemas.openxmlformats.org/drawingml/2006/main" noChangeAspect="1"/>
+            </wp:cNvGraphicFramePr>
+            <a:graphic xmlns:a="http://schemas.openxmlformats.org/drawingml/2006/main">
+              <a:graphicData uri="http://schemas.openxmlformats.org/drawingml/2006/picture">
+                <pic:pic xmlns:pic="http://schemas.openxmlformats.org/drawingml/2006/picture">
+                  <pic:nvPicPr>
+                    <pic:cNvPr id="0" name="Picture 6" descr="C:\Users\chris\AppData\Local\Microsoft\Windows\INetCache\Content.Word\TimemanagerSequenceDiagram.jpg"/>
+                    <pic:cNvPicPr>
+                      <a:picLocks noChangeAspect="1" noChangeArrowheads="1"/>
+                    </pic:cNvPicPr>
+                  </pic:nvPicPr>
+                  <pic:blipFill>
+                    <a:blip r:embed="rId10">
+                      <a:extLst>
+                        <a:ext uri="{28A0092B-C50C-407E-A947-70E740481C1C}">
+                          <a14:useLocalDpi xmlns:a14="http://schemas.microsoft.com/office/drawing/2010/main" val="0"/>
+                        </a:ext>
+                      </a:extLst>
+                    </a:blip>
+                    <a:srcRect/>
+                    <a:stretch>
+                      <a:fillRect/>
+                    </a:stretch>
+                  </pic:blipFill>
+                  <pic:spPr bwMode="auto">
+                    <a:xfrm>
+                      <a:off x="0" y="0"/>
+                      <a:ext cx="5391150" cy="5962650"/>
+                    </a:xfrm>
+                    <a:prstGeom prst="rect">
+                      <a:avLst/>
+                    </a:prstGeom>
+                    <a:noFill/>
+                    <a:ln>
+                      <a:noFill/>
+                    </a:ln>
+                  </pic:spPr>
+                </pic:pic>
+              </a:graphicData>
+            </a:graphic>
+          </wp:inline>
+        </w:drawing>
+      </w:r>
+      <w:bookmarkStart w:id="0" w:name="_GoBack"/>
+      <w:bookmarkEnd w:id="0"/>
     </w:p>
     <w:p>
       <w:pPr>
@@ -535,60 +831,6 @@
           <w:szCs w:val="24"/>
         </w:rPr>
       </w:pPr>
-    </w:p>
-    <w:p>
-      <w:pPr>
-        <w:rPr>
-          <w:rFonts w:cstheme="minorHAnsi"/>
-          <w:kern w:val="0"/>
-          <w:szCs w:val="24"/>
-        </w:rPr>
-      </w:pPr>
-    </w:p>
-    <w:p>
-      <w:pPr>
-        <w:rPr>
-          <w:rFonts w:cstheme="minorHAnsi"/>
-          <w:kern w:val="0"/>
-          <w:szCs w:val="24"/>
-        </w:rPr>
-      </w:pPr>
-    </w:p>
-    <w:p>
-      <w:pPr>
-        <w:rPr>
-          <w:rFonts w:cstheme="minorHAnsi"/>
-          <w:kern w:val="0"/>
-          <w:szCs w:val="24"/>
-        </w:rPr>
-      </w:pPr>
-    </w:p>
-    <w:p>
-      <w:pPr>
-        <w:rPr>
-          <w:rFonts w:cstheme="minorHAnsi"/>
-          <w:kern w:val="0"/>
-          <w:szCs w:val="24"/>
-        </w:rPr>
-      </w:pPr>
-    </w:p>
-    <w:p>
-      <w:pPr>
-        <w:rPr>
-          <w:rFonts w:cstheme="minorHAnsi"/>
-          <w:kern w:val="0"/>
-          <w:szCs w:val="24"/>
-        </w:rPr>
-      </w:pPr>
-    </w:p>
-    <w:p>
-      <w:pPr>
-        <w:rPr>
-          <w:rFonts w:cstheme="minorHAnsi"/>
-          <w:kern w:val="0"/>
-          <w:szCs w:val="24"/>
-        </w:rPr>
-      </w:pPr>
       <w:r>
         <w:rPr>
           <w:rFonts w:cstheme="minorHAnsi"/>
@@ -596,7 +838,6 @@
           <w:kern w:val="0"/>
           <w:szCs w:val="24"/>
         </w:rPr>
-        <w:lastRenderedPageBreak/>
         <w:t xml:space="preserve">Part 4. </w:t>
       </w:r>
       <w:r>
@@ -1132,7 +1373,7 @@
               <w:autoSpaceDN w:val="0"/>
               <w:adjustRightInd w:val="0"/>
               <w:rPr>
-                <w:rFonts w:ascii="Times New Roman" w:hAnsi="Times New Roman" w:cs="Times New Roman" w:hint="eastAsia"/>
+                <w:rFonts w:ascii="Times New Roman" w:hAnsi="Times New Roman" w:cs="Times New Roman"/>
                 <w:kern w:val="0"/>
                 <w:sz w:val="20"/>
                 <w:szCs w:val="20"/>
@@ -1416,6 +1657,7 @@
                 <w:kern w:val="0"/>
                 <w:szCs w:val="24"/>
               </w:rPr>
+              <w:lastRenderedPageBreak/>
               <w:t xml:space="preserve">Feature 3 </w:t>
             </w:r>
             <w:r>
@@ -1860,12 +2102,30 @@
               <w:autoSpaceDN w:val="0"/>
               <w:adjustRightInd w:val="0"/>
               <w:rPr>
+                <w:rFonts w:ascii="Times New Roman" w:hAnsi="Times New Roman" w:cs="Times New Roman"/>
+                <w:kern w:val="0"/>
+                <w:sz w:val="20"/>
+                <w:szCs w:val="20"/>
+              </w:rPr>
+            </w:pPr>
+            <w:r>
+              <w:rPr>
                 <w:rFonts w:ascii="Times New Roman" w:hAnsi="Times New Roman" w:cs="Times New Roman" w:hint="eastAsia"/>
-                <w:kern w:val="0"/>
-                <w:sz w:val="20"/>
-                <w:szCs w:val="20"/>
-              </w:rPr>
-            </w:pPr>
+                <w:color w:val="2D3B45"/>
+                <w:kern w:val="0"/>
+                <w:szCs w:val="24"/>
+              </w:rPr>
+              <w:t xml:space="preserve">Feature 5 </w:t>
+            </w:r>
+            <w:r>
+              <w:rPr>
+                <w:rFonts w:ascii="Times New Roman" w:hAnsi="Times New Roman" w:cs="Times New Roman"/>
+                <w:color w:val="2D3B45"/>
+                <w:kern w:val="0"/>
+                <w:szCs w:val="24"/>
+              </w:rPr>
+              <w:t>–</w:t>
+            </w:r>
             <w:r>
               <w:rPr>
                 <w:rFonts w:ascii="Times New Roman" w:hAnsi="Times New Roman" w:cs="Times New Roman" w:hint="eastAsia"/>
@@ -1873,24 +2133,6 @@
                 <w:kern w:val="0"/>
                 <w:szCs w:val="24"/>
               </w:rPr>
-              <w:t xml:space="preserve">Feature 5 </w:t>
-            </w:r>
-            <w:r>
-              <w:rPr>
-                <w:rFonts w:ascii="Times New Roman" w:hAnsi="Times New Roman" w:cs="Times New Roman"/>
-                <w:color w:val="2D3B45"/>
-                <w:kern w:val="0"/>
-                <w:szCs w:val="24"/>
-              </w:rPr>
-              <w:t>–</w:t>
-            </w:r>
-            <w:r>
-              <w:rPr>
-                <w:rFonts w:ascii="Times New Roman" w:hAnsi="Times New Roman" w:cs="Times New Roman" w:hint="eastAsia"/>
-                <w:color w:val="2D3B45"/>
-                <w:kern w:val="0"/>
-                <w:szCs w:val="24"/>
-              </w:rPr>
               <w:t xml:space="preserve"> </w:t>
             </w:r>
             <w:r>
@@ -1928,7 +2170,7 @@
               <w:widowControl/>
               <w:jc w:val="center"/>
               <w:rPr>
-                <w:rFonts w:ascii="Times New Roman" w:hAnsi="Times New Roman" w:cs="Times New Roman" w:hint="eastAsia"/>
+                <w:rFonts w:ascii="Times New Roman" w:hAnsi="Times New Roman" w:cs="Times New Roman"/>
                 <w:color w:val="2D3B45"/>
                 <w:kern w:val="0"/>
                 <w:szCs w:val="24"/>
@@ -2059,18 +2301,18 @@
               <w:autoSpaceDN w:val="0"/>
               <w:adjustRightInd w:val="0"/>
               <w:rPr>
+                <w:rFonts w:ascii="Times New Roman" w:hAnsi="Times New Roman" w:cs="Times New Roman"/>
+                <w:color w:val="2D3B45"/>
+                <w:kern w:val="0"/>
+                <w:sz w:val="20"/>
+                <w:szCs w:val="20"/>
+              </w:rPr>
+            </w:pPr>
+            <w:r>
+              <w:rPr>
                 <w:rFonts w:ascii="Times New Roman" w:hAnsi="Times New Roman" w:cs="Times New Roman" w:hint="eastAsia"/>
                 <w:color w:val="2D3B45"/>
                 <w:kern w:val="0"/>
-                <w:sz w:val="20"/>
-                <w:szCs w:val="20"/>
-              </w:rPr>
-            </w:pPr>
-            <w:r>
-              <w:rPr>
-                <w:rFonts w:ascii="Times New Roman" w:hAnsi="Times New Roman" w:cs="Times New Roman" w:hint="eastAsia"/>
-                <w:color w:val="2D3B45"/>
-                <w:kern w:val="0"/>
                 <w:szCs w:val="24"/>
               </w:rPr>
               <w:t>Feature 6</w:t>
@@ -2129,7 +2371,7 @@
               <w:widowControl/>
               <w:jc w:val="center"/>
               <w:rPr>
-                <w:rFonts w:ascii="Times New Roman" w:hAnsi="Times New Roman" w:cs="Times New Roman" w:hint="eastAsia"/>
+                <w:rFonts w:ascii="Times New Roman" w:hAnsi="Times New Roman" w:cs="Times New Roman"/>
                 <w:color w:val="2D3B45"/>
                 <w:kern w:val="0"/>
                 <w:szCs w:val="24"/>
@@ -2257,7 +2499,7 @@
               <w:autoSpaceDN w:val="0"/>
               <w:adjustRightInd w:val="0"/>
               <w:rPr>
-                <w:rFonts w:ascii="Calibri" w:hAnsi="Calibri" w:cs="Calibri" w:hint="eastAsia"/>
+                <w:rFonts w:ascii="Calibri" w:hAnsi="Calibri" w:cs="Calibri"/>
                 <w:kern w:val="0"/>
                 <w:sz w:val="22"/>
               </w:rPr>
@@ -2343,7 +2585,7 @@
               <w:widowControl/>
               <w:jc w:val="center"/>
               <w:rPr>
-                <w:rFonts w:ascii="Times New Roman" w:hAnsi="Times New Roman" w:cs="Times New Roman" w:hint="eastAsia"/>
+                <w:rFonts w:ascii="Times New Roman" w:hAnsi="Times New Roman" w:cs="Times New Roman"/>
                 <w:color w:val="2D3B45"/>
                 <w:kern w:val="0"/>
                 <w:szCs w:val="24"/>
@@ -2546,82 +2788,82 @@
             <w:pPr>
               <w:widowControl/>
               <w:rPr>
+                <w:rFonts w:ascii="Times New Roman" w:hAnsi="Times New Roman" w:cs="Times New Roman"/>
+                <w:color w:val="2D3B45"/>
+                <w:kern w:val="0"/>
+                <w:szCs w:val="24"/>
+              </w:rPr>
+            </w:pPr>
+            <w:r>
+              <w:rPr>
+                <w:rFonts w:ascii="Times New Roman" w:hAnsi="Times New Roman" w:cs="Times New Roman"/>
+                <w:color w:val="2D3B45"/>
+                <w:kern w:val="0"/>
+                <w:sz w:val="20"/>
+                <w:szCs w:val="20"/>
+              </w:rPr>
+              <w:t xml:space="preserve">Provide </w:t>
+            </w:r>
+            <w:r>
+              <w:rPr>
+                <w:rFonts w:ascii="Times New Roman" w:hAnsi="Times New Roman" w:cs="Times New Roman"/>
+                <w:color w:val="2D3B45"/>
+                <w:kern w:val="0"/>
+                <w:sz w:val="20"/>
+                <w:szCs w:val="20"/>
+              </w:rPr>
+              <w:t xml:space="preserve">office location </w:t>
+            </w:r>
+            <w:proofErr w:type="spellStart"/>
+            <w:r>
+              <w:rPr>
+                <w:rFonts w:ascii="Times New Roman" w:hAnsi="Times New Roman" w:cs="Times New Roman"/>
+                <w:color w:val="2D3B45"/>
+                <w:kern w:val="0"/>
+                <w:sz w:val="20"/>
+                <w:szCs w:val="20"/>
+              </w:rPr>
+              <w:t>etc</w:t>
+            </w:r>
+            <w:proofErr w:type="spellEnd"/>
+          </w:p>
+        </w:tc>
+        <w:tc>
+          <w:tcPr>
+            <w:tcW w:w="1418" w:type="dxa"/>
+            <w:tcBorders>
+              <w:top w:val="outset" w:sz="6" w:space="0" w:color="auto"/>
+              <w:left w:val="outset" w:sz="6" w:space="0" w:color="auto"/>
+              <w:bottom w:val="outset" w:sz="6" w:space="0" w:color="auto"/>
+              <w:right w:val="outset" w:sz="6" w:space="0" w:color="auto"/>
+            </w:tcBorders>
+            <w:shd w:val="clear" w:color="auto" w:fill="FFFFFF"/>
+            <w:tcMar>
+              <w:top w:w="30" w:type="dxa"/>
+              <w:left w:w="30" w:type="dxa"/>
+              <w:bottom w:w="30" w:type="dxa"/>
+              <w:right w:w="30" w:type="dxa"/>
+            </w:tcMar>
+            <w:vAlign w:val="center"/>
+          </w:tcPr>
+          <w:p>
+            <w:pPr>
+              <w:widowControl/>
+              <w:jc w:val="center"/>
+              <w:rPr>
+                <w:rFonts w:ascii="Times New Roman" w:hAnsi="Times New Roman" w:cs="Times New Roman"/>
+                <w:color w:val="2D3B45"/>
+                <w:kern w:val="0"/>
+                <w:szCs w:val="24"/>
+              </w:rPr>
+            </w:pPr>
+            <w:r>
+              <w:rPr>
                 <w:rFonts w:ascii="Times New Roman" w:hAnsi="Times New Roman" w:cs="Times New Roman" w:hint="eastAsia"/>
                 <w:color w:val="2D3B45"/>
                 <w:kern w:val="0"/>
                 <w:szCs w:val="24"/>
               </w:rPr>
-            </w:pPr>
-            <w:r>
-              <w:rPr>
-                <w:rFonts w:ascii="Times New Roman" w:hAnsi="Times New Roman" w:cs="Times New Roman"/>
-                <w:color w:val="2D3B45"/>
-                <w:kern w:val="0"/>
-                <w:sz w:val="20"/>
-                <w:szCs w:val="20"/>
-              </w:rPr>
-              <w:t xml:space="preserve">Provide </w:t>
-            </w:r>
-            <w:r>
-              <w:rPr>
-                <w:rFonts w:ascii="Times New Roman" w:hAnsi="Times New Roman" w:cs="Times New Roman"/>
-                <w:color w:val="2D3B45"/>
-                <w:kern w:val="0"/>
-                <w:sz w:val="20"/>
-                <w:szCs w:val="20"/>
-              </w:rPr>
-              <w:t xml:space="preserve">office location </w:t>
-            </w:r>
-            <w:proofErr w:type="spellStart"/>
-            <w:r>
-              <w:rPr>
-                <w:rFonts w:ascii="Times New Roman" w:hAnsi="Times New Roman" w:cs="Times New Roman"/>
-                <w:color w:val="2D3B45"/>
-                <w:kern w:val="0"/>
-                <w:sz w:val="20"/>
-                <w:szCs w:val="20"/>
-              </w:rPr>
-              <w:t>etc</w:t>
-            </w:r>
-            <w:proofErr w:type="spellEnd"/>
-          </w:p>
-        </w:tc>
-        <w:tc>
-          <w:tcPr>
-            <w:tcW w:w="1418" w:type="dxa"/>
-            <w:tcBorders>
-              <w:top w:val="outset" w:sz="6" w:space="0" w:color="auto"/>
-              <w:left w:val="outset" w:sz="6" w:space="0" w:color="auto"/>
-              <w:bottom w:val="outset" w:sz="6" w:space="0" w:color="auto"/>
-              <w:right w:val="outset" w:sz="6" w:space="0" w:color="auto"/>
-            </w:tcBorders>
-            <w:shd w:val="clear" w:color="auto" w:fill="FFFFFF"/>
-            <w:tcMar>
-              <w:top w:w="30" w:type="dxa"/>
-              <w:left w:w="30" w:type="dxa"/>
-              <w:bottom w:w="30" w:type="dxa"/>
-              <w:right w:w="30" w:type="dxa"/>
-            </w:tcMar>
-            <w:vAlign w:val="center"/>
-          </w:tcPr>
-          <w:p>
-            <w:pPr>
-              <w:widowControl/>
-              <w:jc w:val="center"/>
-              <w:rPr>
-                <w:rFonts w:ascii="Times New Roman" w:hAnsi="Times New Roman" w:cs="Times New Roman" w:hint="eastAsia"/>
-                <w:color w:val="2D3B45"/>
-                <w:kern w:val="0"/>
-                <w:szCs w:val="24"/>
-              </w:rPr>
-            </w:pPr>
-            <w:r>
-              <w:rPr>
-                <w:rFonts w:ascii="Times New Roman" w:hAnsi="Times New Roman" w:cs="Times New Roman" w:hint="eastAsia"/>
-                <w:color w:val="2D3B45"/>
-                <w:kern w:val="0"/>
-                <w:szCs w:val="24"/>
-              </w:rPr>
               <w:t>Y</w:t>
             </w:r>
           </w:p>
@@ -2655,8 +2897,6 @@
                 <w:szCs w:val="24"/>
               </w:rPr>
             </w:pPr>
-            <w:bookmarkStart w:id="0" w:name="_GoBack"/>
-            <w:bookmarkEnd w:id="0"/>
           </w:p>
         </w:tc>
         <w:tc>
@@ -2739,7 +2979,7 @@
               <w:autoSpaceDN w:val="0"/>
               <w:adjustRightInd w:val="0"/>
               <w:rPr>
-                <w:rFonts w:ascii="Calibri" w:hAnsi="Calibri" w:cs="Calibri" w:hint="eastAsia"/>
+                <w:rFonts w:ascii="Calibri" w:hAnsi="Calibri" w:cs="Calibri"/>
                 <w:kern w:val="0"/>
                 <w:sz w:val="22"/>
               </w:rPr>
@@ -2787,17 +3027,7 @@
                 <w:sz w:val="20"/>
                 <w:szCs w:val="20"/>
               </w:rPr>
-              <w:t xml:space="preserve">Login freshman SIS and get </w:t>
-            </w:r>
-            <w:r>
-              <w:rPr>
-                <w:rFonts w:ascii="Times New Roman" w:hAnsi="Times New Roman" w:cs="Times New Roman"/>
-                <w:kern w:val="0"/>
-                <w:sz w:val="20"/>
-                <w:szCs w:val="20"/>
-              </w:rPr>
-              <w:lastRenderedPageBreak/>
-              <w:t>waitlist result if any</w:t>
+              <w:t>Login freshman SIS and get waitlist result if any</w:t>
             </w:r>
           </w:p>
         </w:tc>
@@ -2824,11 +3054,51 @@
               <w:widowControl/>
               <w:jc w:val="center"/>
               <w:rPr>
+                <w:rFonts w:ascii="Times New Roman" w:hAnsi="Times New Roman" w:cs="Times New Roman"/>
+                <w:color w:val="2D3B45"/>
+                <w:kern w:val="0"/>
+                <w:szCs w:val="24"/>
+              </w:rPr>
+            </w:pPr>
+            <w:r>
+              <w:rPr>
                 <w:rFonts w:ascii="Times New Roman" w:hAnsi="Times New Roman" w:cs="Times New Roman" w:hint="eastAsia"/>
                 <w:color w:val="2D3B45"/>
                 <w:kern w:val="0"/>
                 <w:szCs w:val="24"/>
               </w:rPr>
+              <w:t>N</w:t>
+            </w:r>
+          </w:p>
+        </w:tc>
+        <w:tc>
+          <w:tcPr>
+            <w:tcW w:w="1701" w:type="dxa"/>
+            <w:tcBorders>
+              <w:top w:val="outset" w:sz="6" w:space="0" w:color="auto"/>
+              <w:left w:val="outset" w:sz="6" w:space="0" w:color="auto"/>
+              <w:bottom w:val="outset" w:sz="6" w:space="0" w:color="auto"/>
+              <w:right w:val="outset" w:sz="6" w:space="0" w:color="auto"/>
+            </w:tcBorders>
+            <w:shd w:val="clear" w:color="auto" w:fill="FFFFFF"/>
+            <w:tcMar>
+              <w:top w:w="30" w:type="dxa"/>
+              <w:left w:w="30" w:type="dxa"/>
+              <w:bottom w:w="30" w:type="dxa"/>
+              <w:right w:w="30" w:type="dxa"/>
+            </w:tcMar>
+            <w:vAlign w:val="center"/>
+          </w:tcPr>
+          <w:p>
+            <w:pPr>
+              <w:widowControl/>
+              <w:jc w:val="center"/>
+              <w:rPr>
+                <w:rFonts w:ascii="Times New Roman" w:hAnsi="Times New Roman" w:cs="Times New Roman"/>
+                <w:color w:val="2D3B45"/>
+                <w:kern w:val="0"/>
+                <w:szCs w:val="24"/>
+              </w:rPr>
             </w:pPr>
             <w:r>
               <w:rPr>
@@ -2837,47 +3107,6 @@
                 <w:kern w:val="0"/>
                 <w:szCs w:val="24"/>
               </w:rPr>
-              <w:lastRenderedPageBreak/>
-              <w:t>N</w:t>
-            </w:r>
-          </w:p>
-        </w:tc>
-        <w:tc>
-          <w:tcPr>
-            <w:tcW w:w="1701" w:type="dxa"/>
-            <w:tcBorders>
-              <w:top w:val="outset" w:sz="6" w:space="0" w:color="auto"/>
-              <w:left w:val="outset" w:sz="6" w:space="0" w:color="auto"/>
-              <w:bottom w:val="outset" w:sz="6" w:space="0" w:color="auto"/>
-              <w:right w:val="outset" w:sz="6" w:space="0" w:color="auto"/>
-            </w:tcBorders>
-            <w:shd w:val="clear" w:color="auto" w:fill="FFFFFF"/>
-            <w:tcMar>
-              <w:top w:w="30" w:type="dxa"/>
-              <w:left w:w="30" w:type="dxa"/>
-              <w:bottom w:w="30" w:type="dxa"/>
-              <w:right w:w="30" w:type="dxa"/>
-            </w:tcMar>
-            <w:vAlign w:val="center"/>
-          </w:tcPr>
-          <w:p>
-            <w:pPr>
-              <w:widowControl/>
-              <w:jc w:val="center"/>
-              <w:rPr>
-                <w:rFonts w:ascii="Times New Roman" w:hAnsi="Times New Roman" w:cs="Times New Roman" w:hint="eastAsia"/>
-                <w:color w:val="2D3B45"/>
-                <w:kern w:val="0"/>
-                <w:szCs w:val="24"/>
-              </w:rPr>
-            </w:pPr>
-            <w:r>
-              <w:rPr>
-                <w:rFonts w:ascii="Times New Roman" w:hAnsi="Times New Roman" w:cs="Times New Roman" w:hint="eastAsia"/>
-                <w:color w:val="2D3B45"/>
-                <w:kern w:val="0"/>
-                <w:szCs w:val="24"/>
-              </w:rPr>
               <w:t>N/A</w:t>
             </w:r>
           </w:p>
@@ -2905,7 +3134,7 @@
               <w:widowControl/>
               <w:jc w:val="center"/>
               <w:rPr>
-                <w:rFonts w:ascii="Times New Roman" w:hAnsi="Times New Roman" w:cs="Times New Roman" w:hint="eastAsia"/>
+                <w:rFonts w:ascii="Times New Roman" w:hAnsi="Times New Roman" w:cs="Times New Roman"/>
                 <w:color w:val="2D3B45"/>
                 <w:kern w:val="0"/>
                 <w:szCs w:val="24"/>
@@ -2937,7 +3166,7 @@
               <w:widowControl/>
               <w:jc w:val="center"/>
               <w:rPr>
-                <w:rFonts w:ascii="Times New Roman" w:hAnsi="Times New Roman" w:cs="Times New Roman" w:hint="eastAsia"/>
+                <w:rFonts w:ascii="Times New Roman" w:hAnsi="Times New Roman" w:cs="Times New Roman"/>
                 <w:kern w:val="0"/>
                 <w:szCs w:val="24"/>
               </w:rPr>
@@ -2978,12 +3207,30 @@
               <w:autoSpaceDN w:val="0"/>
               <w:adjustRightInd w:val="0"/>
               <w:rPr>
+                <w:rFonts w:ascii="Times New Roman" w:hAnsi="Times New Roman" w:cs="Times New Roman"/>
+                <w:color w:val="2D3B45"/>
+                <w:kern w:val="0"/>
+                <w:szCs w:val="24"/>
+              </w:rPr>
+            </w:pPr>
+            <w:r>
+              <w:rPr>
                 <w:rFonts w:ascii="Times New Roman" w:hAnsi="Times New Roman" w:cs="Times New Roman" w:hint="eastAsia"/>
                 <w:color w:val="2D3B45"/>
                 <w:kern w:val="0"/>
                 <w:szCs w:val="24"/>
               </w:rPr>
-            </w:pPr>
+              <w:t xml:space="preserve">Feature 10 </w:t>
+            </w:r>
+            <w:r>
+              <w:rPr>
+                <w:rFonts w:ascii="Times New Roman" w:hAnsi="Times New Roman" w:cs="Times New Roman"/>
+                <w:color w:val="2D3B45"/>
+                <w:kern w:val="0"/>
+                <w:szCs w:val="24"/>
+              </w:rPr>
+              <w:t>–</w:t>
+            </w:r>
             <w:r>
               <w:rPr>
                 <w:rFonts w:ascii="Times New Roman" w:hAnsi="Times New Roman" w:cs="Times New Roman" w:hint="eastAsia"/>
@@ -2991,17 +3238,48 @@
                 <w:kern w:val="0"/>
                 <w:szCs w:val="24"/>
               </w:rPr>
-              <w:t xml:space="preserve">Feature 10 </w:t>
-            </w:r>
-            <w:r>
-              <w:rPr>
-                <w:rFonts w:ascii="Times New Roman" w:hAnsi="Times New Roman" w:cs="Times New Roman"/>
-                <w:color w:val="2D3B45"/>
-                <w:kern w:val="0"/>
-                <w:szCs w:val="24"/>
-              </w:rPr>
-              <w:t>–</w:t>
-            </w:r>
+              <w:t xml:space="preserve"> </w:t>
+            </w:r>
+            <w:r>
+              <w:rPr>
+                <w:rFonts w:ascii="Times New Roman" w:hAnsi="Times New Roman" w:cs="Times New Roman"/>
+                <w:kern w:val="0"/>
+                <w:sz w:val="20"/>
+                <w:szCs w:val="20"/>
+              </w:rPr>
+              <w:t>Get freshman input and check if their course can apply credit transfer</w:t>
+            </w:r>
+          </w:p>
+        </w:tc>
+        <w:tc>
+          <w:tcPr>
+            <w:tcW w:w="1418" w:type="dxa"/>
+            <w:tcBorders>
+              <w:top w:val="outset" w:sz="6" w:space="0" w:color="auto"/>
+              <w:left w:val="outset" w:sz="6" w:space="0" w:color="auto"/>
+              <w:bottom w:val="outset" w:sz="6" w:space="0" w:color="auto"/>
+              <w:right w:val="outset" w:sz="6" w:space="0" w:color="auto"/>
+            </w:tcBorders>
+            <w:shd w:val="clear" w:color="auto" w:fill="FFFFFF"/>
+            <w:tcMar>
+              <w:top w:w="30" w:type="dxa"/>
+              <w:left w:w="30" w:type="dxa"/>
+              <w:bottom w:w="30" w:type="dxa"/>
+              <w:right w:w="30" w:type="dxa"/>
+            </w:tcMar>
+            <w:vAlign w:val="center"/>
+          </w:tcPr>
+          <w:p>
+            <w:pPr>
+              <w:widowControl/>
+              <w:jc w:val="center"/>
+              <w:rPr>
+                <w:rFonts w:ascii="Times New Roman" w:hAnsi="Times New Roman" w:cs="Times New Roman"/>
+                <w:color w:val="2D3B45"/>
+                <w:kern w:val="0"/>
+                <w:szCs w:val="24"/>
+              </w:rPr>
+            </w:pPr>
             <w:r>
               <w:rPr>
                 <w:rFonts w:ascii="Times New Roman" w:hAnsi="Times New Roman" w:cs="Times New Roman" w:hint="eastAsia"/>
@@ -3009,95 +3287,46 @@
                 <w:kern w:val="0"/>
                 <w:szCs w:val="24"/>
               </w:rPr>
-              <w:t xml:space="preserve"> </w:t>
-            </w:r>
-            <w:r>
-              <w:rPr>
-                <w:rFonts w:ascii="Times New Roman" w:hAnsi="Times New Roman" w:cs="Times New Roman"/>
-                <w:kern w:val="0"/>
-                <w:sz w:val="20"/>
-                <w:szCs w:val="20"/>
-              </w:rPr>
-              <w:t>Get freshman input and check if their course can apply credit transfer</w:t>
-            </w:r>
-          </w:p>
-        </w:tc>
-        <w:tc>
-          <w:tcPr>
-            <w:tcW w:w="1418" w:type="dxa"/>
-            <w:tcBorders>
-              <w:top w:val="outset" w:sz="6" w:space="0" w:color="auto"/>
-              <w:left w:val="outset" w:sz="6" w:space="0" w:color="auto"/>
-              <w:bottom w:val="outset" w:sz="6" w:space="0" w:color="auto"/>
-              <w:right w:val="outset" w:sz="6" w:space="0" w:color="auto"/>
-            </w:tcBorders>
-            <w:shd w:val="clear" w:color="auto" w:fill="FFFFFF"/>
-            <w:tcMar>
-              <w:top w:w="30" w:type="dxa"/>
-              <w:left w:w="30" w:type="dxa"/>
-              <w:bottom w:w="30" w:type="dxa"/>
-              <w:right w:w="30" w:type="dxa"/>
-            </w:tcMar>
-            <w:vAlign w:val="center"/>
-          </w:tcPr>
-          <w:p>
-            <w:pPr>
-              <w:widowControl/>
-              <w:jc w:val="center"/>
+              <w:t>N</w:t>
+            </w:r>
+          </w:p>
+        </w:tc>
+        <w:tc>
+          <w:tcPr>
+            <w:tcW w:w="1701" w:type="dxa"/>
+            <w:tcBorders>
+              <w:top w:val="outset" w:sz="6" w:space="0" w:color="auto"/>
+              <w:left w:val="outset" w:sz="6" w:space="0" w:color="auto"/>
+              <w:bottom w:val="outset" w:sz="6" w:space="0" w:color="auto"/>
+              <w:right w:val="outset" w:sz="6" w:space="0" w:color="auto"/>
+            </w:tcBorders>
+            <w:shd w:val="clear" w:color="auto" w:fill="FFFFFF"/>
+            <w:tcMar>
+              <w:top w:w="30" w:type="dxa"/>
+              <w:left w:w="30" w:type="dxa"/>
+              <w:bottom w:w="30" w:type="dxa"/>
+              <w:right w:w="30" w:type="dxa"/>
+            </w:tcMar>
+            <w:vAlign w:val="center"/>
+          </w:tcPr>
+          <w:p>
+            <w:pPr>
+              <w:widowControl/>
+              <w:jc w:val="center"/>
+              <w:rPr>
+                <w:rFonts w:ascii="Times New Roman" w:hAnsi="Times New Roman" w:cs="Times New Roman"/>
+                <w:color w:val="2D3B45"/>
+                <w:kern w:val="0"/>
+                <w:szCs w:val="24"/>
+              </w:rPr>
+            </w:pPr>
+            <w:r>
               <w:rPr>
                 <w:rFonts w:ascii="Times New Roman" w:hAnsi="Times New Roman" w:cs="Times New Roman" w:hint="eastAsia"/>
                 <w:color w:val="2D3B45"/>
                 <w:kern w:val="0"/>
                 <w:szCs w:val="24"/>
               </w:rPr>
-            </w:pPr>
-            <w:r>
-              <w:rPr>
-                <w:rFonts w:ascii="Times New Roman" w:hAnsi="Times New Roman" w:cs="Times New Roman" w:hint="eastAsia"/>
-                <w:color w:val="2D3B45"/>
-                <w:kern w:val="0"/>
-                <w:szCs w:val="24"/>
-              </w:rPr>
-              <w:t>N</w:t>
-            </w:r>
-          </w:p>
-        </w:tc>
-        <w:tc>
-          <w:tcPr>
-            <w:tcW w:w="1701" w:type="dxa"/>
-            <w:tcBorders>
-              <w:top w:val="outset" w:sz="6" w:space="0" w:color="auto"/>
-              <w:left w:val="outset" w:sz="6" w:space="0" w:color="auto"/>
-              <w:bottom w:val="outset" w:sz="6" w:space="0" w:color="auto"/>
-              <w:right w:val="outset" w:sz="6" w:space="0" w:color="auto"/>
-            </w:tcBorders>
-            <w:shd w:val="clear" w:color="auto" w:fill="FFFFFF"/>
-            <w:tcMar>
-              <w:top w:w="30" w:type="dxa"/>
-              <w:left w:w="30" w:type="dxa"/>
-              <w:bottom w:w="30" w:type="dxa"/>
-              <w:right w:w="30" w:type="dxa"/>
-            </w:tcMar>
-            <w:vAlign w:val="center"/>
-          </w:tcPr>
-          <w:p>
-            <w:pPr>
-              <w:widowControl/>
-              <w:jc w:val="center"/>
-              <w:rPr>
-                <w:rFonts w:ascii="Times New Roman" w:hAnsi="Times New Roman" w:cs="Times New Roman" w:hint="eastAsia"/>
-                <w:color w:val="2D3B45"/>
-                <w:kern w:val="0"/>
-                <w:szCs w:val="24"/>
-              </w:rPr>
-            </w:pPr>
-            <w:r>
-              <w:rPr>
-                <w:rFonts w:ascii="Times New Roman" w:hAnsi="Times New Roman" w:cs="Times New Roman" w:hint="eastAsia"/>
-                <w:color w:val="2D3B45"/>
-                <w:kern w:val="0"/>
-                <w:szCs w:val="24"/>
-              </w:rPr>
               <w:t>N/A</w:t>
             </w:r>
           </w:p>
@@ -3125,7 +3354,7 @@
               <w:widowControl/>
               <w:jc w:val="center"/>
               <w:rPr>
-                <w:rFonts w:ascii="Times New Roman" w:hAnsi="Times New Roman" w:cs="Times New Roman" w:hint="eastAsia"/>
+                <w:rFonts w:ascii="Times New Roman" w:hAnsi="Times New Roman" w:cs="Times New Roman"/>
                 <w:color w:val="2D3B45"/>
                 <w:kern w:val="0"/>
                 <w:szCs w:val="24"/>
@@ -3157,7 +3386,7 @@
               <w:widowControl/>
               <w:jc w:val="center"/>
               <w:rPr>
-                <w:rFonts w:ascii="Times New Roman" w:hAnsi="Times New Roman" w:cs="Times New Roman" w:hint="eastAsia"/>
+                <w:rFonts w:ascii="Times New Roman" w:hAnsi="Times New Roman" w:cs="Times New Roman"/>
                 <w:kern w:val="0"/>
                 <w:szCs w:val="24"/>
               </w:rPr>

</xml_diff>

<commit_message>
Edited UML to Version 5 and inserted into Word Doc
</commit_message>
<xml_diff>
--- a/Milestone 2/COMP3111 Milestone 2 Report.docx
+++ b/Milestone 2/COMP3111 Milestone 2 Report.docx
@@ -38,7 +38,6 @@
           <w:sz w:val="22"/>
         </w:rPr>
       </w:pPr>
-      <w:proofErr w:type="gramStart"/>
       <w:r>
         <w:rPr>
           <w:rFonts w:ascii="Microsoft YaHei Light" w:eastAsia="Microsoft YaHei Light" w:hAnsi="Microsoft YaHei Light" w:cs="Calibri"/>
@@ -46,17 +45,7 @@
           <w:kern w:val="0"/>
           <w:sz w:val="22"/>
         </w:rPr>
-        <w:t>Topic :</w:t>
-      </w:r>
-      <w:proofErr w:type="gramEnd"/>
-      <w:r>
-        <w:rPr>
-          <w:rFonts w:ascii="Microsoft YaHei Light" w:eastAsia="Microsoft YaHei Light" w:hAnsi="Microsoft YaHei Light" w:cs="Calibri"/>
-          <w:b/>
-          <w:kern w:val="0"/>
-          <w:sz w:val="22"/>
-        </w:rPr>
-        <w:t xml:space="preserve"> HKUST Freshmen Chatbot</w:t>
+        <w:t>Topic : HKUST Freshmen Chatbot</w:t>
       </w:r>
     </w:p>
     <w:p>
@@ -76,27 +65,7 @@
           <w:sz w:val="18"/>
           <w:szCs w:val="18"/>
         </w:rPr>
-        <w:t xml:space="preserve">Team </w:t>
-      </w:r>
-      <w:proofErr w:type="gramStart"/>
-      <w:r>
-        <w:rPr>
-          <w:rFonts w:ascii="Microsoft YaHei Light" w:eastAsia="Microsoft YaHei Light" w:hAnsi="Microsoft YaHei Light" w:cs="Calibri"/>
-          <w:kern w:val="0"/>
-          <w:sz w:val="18"/>
-          <w:szCs w:val="18"/>
-        </w:rPr>
-        <w:t>Members :</w:t>
-      </w:r>
-      <w:proofErr w:type="gramEnd"/>
-      <w:r>
-        <w:rPr>
-          <w:rFonts w:ascii="Microsoft YaHei Light" w:eastAsia="Microsoft YaHei Light" w:hAnsi="Microsoft YaHei Light" w:cs="Calibri"/>
-          <w:kern w:val="0"/>
-          <w:sz w:val="18"/>
-          <w:szCs w:val="18"/>
-        </w:rPr>
-        <w:t xml:space="preserve"> Chan Yee San Samuel, Leung Cheuk Nam, Liu Yan Ho,</w:t>
+        <w:t>Team Members : Chan Yee San Samuel, Leung Cheuk Nam, Liu Yan Ho,</w:t>
       </w:r>
       <w:r>
         <w:rPr>
@@ -303,24 +272,7 @@
           <w:szCs w:val="24"/>
         </w:rPr>
         <w:tab/>
-      </w:r>
-      <w:proofErr w:type="gramStart"/>
-      <w:r>
-        <w:rPr>
-          <w:rFonts w:cstheme="minorHAnsi"/>
-          <w:kern w:val="0"/>
-          <w:szCs w:val="24"/>
-        </w:rPr>
-        <w:t>Email :</w:t>
-      </w:r>
-      <w:proofErr w:type="gramEnd"/>
-      <w:r>
-        <w:rPr>
-          <w:rFonts w:cstheme="minorHAnsi"/>
-          <w:kern w:val="0"/>
-          <w:szCs w:val="24"/>
-        </w:rPr>
-        <w:t xml:space="preserve"> </w:t>
+        <w:t xml:space="preserve">Email : </w:t>
       </w:r>
       <w:r>
         <w:rPr>
@@ -395,7 +347,7 @@
     <w:p>
       <w:pPr>
         <w:rPr>
-          <w:rFonts w:cstheme="minorHAnsi" w:hint="eastAsia"/>
+          <w:rFonts w:cstheme="minorHAnsi"/>
           <w:kern w:val="0"/>
           <w:szCs w:val="24"/>
         </w:rPr>
@@ -409,6 +361,7 @@
           <w:szCs w:val="24"/>
         </w:rPr>
       </w:pPr>
+      <w:bookmarkStart w:id="0" w:name="_GoBack"/>
       <w:r>
         <w:rPr>
           <w:rFonts w:cstheme="minorHAnsi"/>
@@ -416,11 +369,12 @@
           <w:kern w:val="0"/>
           <w:szCs w:val="24"/>
         </w:rPr>
+        <w:lastRenderedPageBreak/>
         <w:drawing>
           <wp:inline distT="0" distB="0" distL="0" distR="0">
-            <wp:extent cx="5384800" cy="3613150"/>
-            <wp:effectExtent l="0" t="0" r="6350" b="6350"/>
-            <wp:docPr id="2" name="圖片 2" descr="C:\Users\chris\AppData\Local\Microsoft\Windows\INetCache\Content.Word\UML-Diagram-Of-Milestone-2-V4.jpg"/>
+            <wp:extent cx="5400040" cy="4027805"/>
+            <wp:effectExtent l="0" t="0" r="0" b="0"/>
+            <wp:docPr id="8" name="Picture 8"/>
             <wp:cNvGraphicFramePr>
               <a:graphicFrameLocks xmlns:a="http://schemas.openxmlformats.org/drawingml/2006/main" noChangeAspect="1"/>
             </wp:cNvGraphicFramePr>
@@ -428,10 +382,8 @@
               <a:graphicData uri="http://schemas.openxmlformats.org/drawingml/2006/picture">
                 <pic:pic xmlns:pic="http://schemas.openxmlformats.org/drawingml/2006/picture">
                   <pic:nvPicPr>
-                    <pic:cNvPr id="0" name="Picture 1" descr="C:\Users\chris\AppData\Local\Microsoft\Windows\INetCache\Content.Word\UML-Diagram-Of-Milestone-2-V4.jpg"/>
-                    <pic:cNvPicPr>
-                      <a:picLocks noChangeAspect="1" noChangeArrowheads="1"/>
-                    </pic:cNvPicPr>
+                    <pic:cNvPr id="8" name="UML-Diagram-Of-Milestone-2-V5.jpg"/>
+                    <pic:cNvPicPr/>
                   </pic:nvPicPr>
                   <pic:blipFill>
                     <a:blip r:embed="rId5" cstate="print">
@@ -441,23 +393,18 @@
                         </a:ext>
                       </a:extLst>
                     </a:blip>
-                    <a:srcRect/>
                     <a:stretch>
                       <a:fillRect/>
                     </a:stretch>
                   </pic:blipFill>
-                  <pic:spPr bwMode="auto">
+                  <pic:spPr>
                     <a:xfrm>
                       <a:off x="0" y="0"/>
-                      <a:ext cx="5384800" cy="3613150"/>
+                      <a:ext cx="5400040" cy="4027805"/>
                     </a:xfrm>
                     <a:prstGeom prst="rect">
                       <a:avLst/>
                     </a:prstGeom>
-                    <a:noFill/>
-                    <a:ln>
-                      <a:noFill/>
-                    </a:ln>
                   </pic:spPr>
                 </pic:pic>
               </a:graphicData>
@@ -465,11 +412,12 @@
           </wp:inline>
         </w:drawing>
       </w:r>
+      <w:bookmarkEnd w:id="0"/>
     </w:p>
     <w:p>
       <w:pPr>
         <w:rPr>
-          <w:rFonts w:cstheme="minorHAnsi" w:hint="eastAsia"/>
+          <w:rFonts w:cstheme="minorHAnsi"/>
           <w:kern w:val="0"/>
           <w:szCs w:val="24"/>
         </w:rPr>
@@ -490,7 +438,6 @@
           <w:kern w:val="0"/>
           <w:szCs w:val="24"/>
         </w:rPr>
-        <w:lastRenderedPageBreak/>
         <w:drawing>
           <wp:inline distT="0" distB="0" distL="0" distR="0">
             <wp:extent cx="5213350" cy="3613150"/>
@@ -562,7 +509,7 @@
     <w:p>
       <w:pPr>
         <w:rPr>
-          <w:rFonts w:cstheme="minorHAnsi" w:hint="eastAsia"/>
+          <w:rFonts w:cstheme="minorHAnsi"/>
           <w:kern w:val="0"/>
           <w:szCs w:val="24"/>
         </w:rPr>
@@ -574,6 +521,7 @@
           <w:kern w:val="0"/>
           <w:szCs w:val="24"/>
         </w:rPr>
+        <w:lastRenderedPageBreak/>
         <w:drawing>
           <wp:inline distT="0" distB="0" distL="0" distR="0">
             <wp:extent cx="5397500" cy="4191000"/>
@@ -639,7 +587,6 @@
           <w:kern w:val="0"/>
           <w:szCs w:val="24"/>
         </w:rPr>
-        <w:lastRenderedPageBreak/>
         <w:drawing>
           <wp:inline distT="0" distB="0" distL="0" distR="0">
             <wp:extent cx="5213350" cy="4343400"/>
@@ -705,6 +652,7 @@
           <w:kern w:val="0"/>
           <w:szCs w:val="24"/>
         </w:rPr>
+        <w:lastRenderedPageBreak/>
         <w:drawing>
           <wp:inline distT="0" distB="0" distL="0" distR="0">
             <wp:extent cx="5384800" cy="4343400"/>
@@ -758,7 +706,7 @@
     <w:p>
       <w:pPr>
         <w:rPr>
-          <w:rFonts w:cstheme="minorHAnsi" w:hint="eastAsia"/>
+          <w:rFonts w:cstheme="minorHAnsi"/>
           <w:kern w:val="0"/>
           <w:szCs w:val="24"/>
         </w:rPr>
@@ -820,8 +768,6 @@
           </wp:inline>
         </w:drawing>
       </w:r>
-      <w:bookmarkStart w:id="0" w:name="_GoBack"/>
-      <w:bookmarkEnd w:id="0"/>
     </w:p>
     <w:p>
       <w:pPr>
@@ -3813,20 +3759,20 @@
     <w:lsdException w:name="Hashtag" w:semiHidden="1" w:unhideWhenUsed="1"/>
     <w:lsdException w:name="Unresolved Mention" w:semiHidden="1" w:unhideWhenUsed="1"/>
   </w:latentStyles>
-  <w:style w:type="paragraph" w:default="1" w:styleId="a">
+  <w:style w:type="paragraph" w:default="1" w:styleId="Normal">
     <w:name w:val="Normal"/>
     <w:qFormat/>
     <w:pPr>
       <w:widowControl w:val="0"/>
     </w:pPr>
   </w:style>
-  <w:style w:type="character" w:default="1" w:styleId="a0">
+  <w:style w:type="character" w:default="1" w:styleId="DefaultParagraphFont">
     <w:name w:val="Default Paragraph Font"/>
     <w:uiPriority w:val="1"/>
     <w:semiHidden/>
     <w:unhideWhenUsed/>
   </w:style>
-  <w:style w:type="table" w:default="1" w:styleId="a1">
+  <w:style w:type="table" w:default="1" w:styleId="TableNormal">
     <w:name w:val="Normal Table"/>
     <w:uiPriority w:val="99"/>
     <w:semiHidden/>
@@ -3841,15 +3787,15 @@
       </w:tblCellMar>
     </w:tblPr>
   </w:style>
-  <w:style w:type="numbering" w:default="1" w:styleId="a2">
+  <w:style w:type="numbering" w:default="1" w:styleId="NoList">
     <w:name w:val="No List"/>
     <w:uiPriority w:val="99"/>
     <w:semiHidden/>
     <w:unhideWhenUsed/>
   </w:style>
-  <w:style w:type="character" w:styleId="a3">
+  <w:style w:type="character" w:styleId="Hyperlink">
     <w:name w:val="Hyperlink"/>
-    <w:basedOn w:val="a0"/>
+    <w:basedOn w:val="DefaultParagraphFont"/>
     <w:uiPriority w:val="99"/>
     <w:unhideWhenUsed/>
     <w:rsid w:val="00E87B3C"/>
@@ -3858,9 +3804,9 @@
       <w:u w:val="single"/>
     </w:rPr>
   </w:style>
-  <w:style w:type="character" w:styleId="a4">
+  <w:style w:type="character" w:styleId="UnresolvedMention">
     <w:name w:val="Unresolved Mention"/>
-    <w:basedOn w:val="a0"/>
+    <w:basedOn w:val="DefaultParagraphFont"/>
     <w:uiPriority w:val="99"/>
     <w:semiHidden/>
     <w:unhideWhenUsed/>
@@ -3870,9 +3816,9 @@
       <w:shd w:val="clear" w:color="auto" w:fill="E6E6E6"/>
     </w:rPr>
   </w:style>
-  <w:style w:type="character" w:styleId="a5">
+  <w:style w:type="character" w:styleId="FollowedHyperlink">
     <w:name w:val="FollowedHyperlink"/>
-    <w:basedOn w:val="a0"/>
+    <w:basedOn w:val="DefaultParagraphFont"/>
     <w:uiPriority w:val="99"/>
     <w:semiHidden/>
     <w:unhideWhenUsed/>
@@ -3882,9 +3828,9 @@
       <w:u w:val="single"/>
     </w:rPr>
   </w:style>
-  <w:style w:type="paragraph" w:styleId="Web">
+  <w:style w:type="paragraph" w:styleId="NormalWeb">
     <w:name w:val="Normal (Web)"/>
-    <w:basedOn w:val="a"/>
+    <w:basedOn w:val="Normal"/>
     <w:uiPriority w:val="99"/>
     <w:semiHidden/>
     <w:unhideWhenUsed/>

</xml_diff>

<commit_message>
Final version of document for milestone 2. Mission Complete
</commit_message>
<xml_diff>
--- a/Milestone 2/COMP3111 Milestone 2 Report.docx
+++ b/Milestone 2/COMP3111 Milestone 2 Report.docx
@@ -38,6 +38,7 @@
           <w:sz w:val="22"/>
         </w:rPr>
       </w:pPr>
+      <w:proofErr w:type="gramStart"/>
       <w:r>
         <w:rPr>
           <w:rFonts w:ascii="Microsoft YaHei Light" w:eastAsia="Microsoft YaHei Light" w:hAnsi="Microsoft YaHei Light" w:cs="Calibri"/>
@@ -45,7 +46,17 @@
           <w:kern w:val="0"/>
           <w:sz w:val="22"/>
         </w:rPr>
-        <w:t>Topic : HKUST Freshmen Chatbot</w:t>
+        <w:t>Topic :</w:t>
+      </w:r>
+      <w:proofErr w:type="gramEnd"/>
+      <w:r>
+        <w:rPr>
+          <w:rFonts w:ascii="Microsoft YaHei Light" w:eastAsia="Microsoft YaHei Light" w:hAnsi="Microsoft YaHei Light" w:cs="Calibri"/>
+          <w:b/>
+          <w:kern w:val="0"/>
+          <w:sz w:val="22"/>
+        </w:rPr>
+        <w:t xml:space="preserve"> HKUST Freshmen Chatbot</w:t>
       </w:r>
     </w:p>
     <w:p>
@@ -65,7 +76,27 @@
           <w:sz w:val="18"/>
           <w:szCs w:val="18"/>
         </w:rPr>
-        <w:t>Team Members : Chan Yee San Samuel, Leung Cheuk Nam, Liu Yan Ho,</w:t>
+        <w:t xml:space="preserve">Team </w:t>
+      </w:r>
+      <w:proofErr w:type="gramStart"/>
+      <w:r>
+        <w:rPr>
+          <w:rFonts w:ascii="Microsoft YaHei Light" w:eastAsia="Microsoft YaHei Light" w:hAnsi="Microsoft YaHei Light" w:cs="Calibri"/>
+          <w:kern w:val="0"/>
+          <w:sz w:val="18"/>
+          <w:szCs w:val="18"/>
+        </w:rPr>
+        <w:t>Members :</w:t>
+      </w:r>
+      <w:proofErr w:type="gramEnd"/>
+      <w:r>
+        <w:rPr>
+          <w:rFonts w:ascii="Microsoft YaHei Light" w:eastAsia="Microsoft YaHei Light" w:hAnsi="Microsoft YaHei Light" w:cs="Calibri"/>
+          <w:kern w:val="0"/>
+          <w:sz w:val="18"/>
+          <w:szCs w:val="18"/>
+        </w:rPr>
+        <w:t xml:space="preserve"> Chan Yee San Samuel, Leung Cheuk Nam, Liu Yan Ho,</w:t>
       </w:r>
       <w:r>
         <w:rPr>
@@ -272,16 +303,36 @@
           <w:szCs w:val="24"/>
         </w:rPr>
         <w:tab/>
-        <w:t xml:space="preserve">Email : </w:t>
       </w:r>
+      <w:proofErr w:type="gramStart"/>
       <w:r>
         <w:rPr>
           <w:rFonts w:cstheme="minorHAnsi"/>
           <w:kern w:val="0"/>
           <w:szCs w:val="24"/>
         </w:rPr>
-        <w:t>(Left Empty)</w:t>
+        <w:t>Email :</w:t>
       </w:r>
+      <w:proofErr w:type="gramEnd"/>
+      <w:r>
+        <w:rPr>
+          <w:rFonts w:cstheme="minorHAnsi"/>
+          <w:kern w:val="0"/>
+          <w:szCs w:val="24"/>
+        </w:rPr>
+        <w:t xml:space="preserve"> </w:t>
+      </w:r>
+      <w:hyperlink r:id="rId5" w:history="1">
+        <w:r>
+          <w:rPr>
+            <w:rStyle w:val="a3"/>
+            <w:rFonts w:cstheme="minorHAnsi"/>
+            <w:kern w:val="0"/>
+            <w:szCs w:val="24"/>
+          </w:rPr>
+          <w:t>ysschanaa@connect.ust.hk</w:t>
+        </w:r>
+      </w:hyperlink>
     </w:p>
     <w:p>
       <w:pPr>
@@ -306,8 +357,10 @@
           <w:kern w:val="0"/>
           <w:szCs w:val="24"/>
         </w:rPr>
-        <w:t>(Left Empty)</w:t>
+        <w:t>comp3111</w:t>
       </w:r>
+      <w:bookmarkStart w:id="0" w:name="_GoBack"/>
+      <w:bookmarkEnd w:id="0"/>
     </w:p>
     <w:p>
       <w:pPr>
@@ -352,16 +405,6 @@
           <w:szCs w:val="24"/>
         </w:rPr>
       </w:pPr>
-    </w:p>
-    <w:p>
-      <w:pPr>
-        <w:rPr>
-          <w:rFonts w:cstheme="minorHAnsi"/>
-          <w:kern w:val="0"/>
-          <w:szCs w:val="24"/>
-        </w:rPr>
-      </w:pPr>
-      <w:bookmarkStart w:id="0" w:name="_GoBack"/>
       <w:r>
         <w:rPr>
           <w:rFonts w:cstheme="minorHAnsi"/>
@@ -369,9 +412,8 @@
           <w:kern w:val="0"/>
           <w:szCs w:val="24"/>
         </w:rPr>
-        <w:lastRenderedPageBreak/>
         <w:drawing>
-          <wp:inline distT="0" distB="0" distL="0" distR="0">
+          <wp:inline distT="0" distB="0" distL="0" distR="0" wp14:anchorId="71246F57" wp14:editId="1DD05BB0">
             <wp:extent cx="5400040" cy="4027805"/>
             <wp:effectExtent l="0" t="0" r="0" b="0"/>
             <wp:docPr id="8" name="Picture 8"/>
@@ -386,7 +428,7 @@
                     <pic:cNvPicPr/>
                   </pic:nvPicPr>
                   <pic:blipFill>
-                    <a:blip r:embed="rId5" cstate="print">
+                    <a:blip r:embed="rId6" cstate="print">
                       <a:extLst>
                         <a:ext uri="{28A0092B-C50C-407E-A947-70E740481C1C}">
                           <a14:useLocalDpi xmlns:a14="http://schemas.microsoft.com/office/drawing/2010/main" val="0"/>
@@ -412,7 +454,15 @@
           </wp:inline>
         </w:drawing>
       </w:r>
-      <w:bookmarkEnd w:id="0"/>
+    </w:p>
+    <w:p>
+      <w:pPr>
+        <w:rPr>
+          <w:rFonts w:cstheme="minorHAnsi"/>
+          <w:kern w:val="0"/>
+          <w:szCs w:val="24"/>
+        </w:rPr>
+      </w:pPr>
     </w:p>
     <w:p>
       <w:pPr>
@@ -456,7 +506,7 @@
                     </pic:cNvPicPr>
                   </pic:nvPicPr>
                   <pic:blipFill>
-                    <a:blip r:embed="rId6">
+                    <a:blip r:embed="rId7">
                       <a:extLst>
                         <a:ext uri="{28A0092B-C50C-407E-A947-70E740481C1C}">
                           <a14:useLocalDpi xmlns:a14="http://schemas.microsoft.com/office/drawing/2010/main" val="0"/>
@@ -521,7 +571,6 @@
           <w:kern w:val="0"/>
           <w:szCs w:val="24"/>
         </w:rPr>
-        <w:lastRenderedPageBreak/>
         <w:drawing>
           <wp:inline distT="0" distB="0" distL="0" distR="0">
             <wp:extent cx="5397500" cy="4191000"/>
@@ -540,7 +589,7 @@
                     </pic:cNvPicPr>
                   </pic:nvPicPr>
                   <pic:blipFill>
-                    <a:blip r:embed="rId7">
+                    <a:blip r:embed="rId8">
                       <a:extLst>
                         <a:ext uri="{28A0092B-C50C-407E-A947-70E740481C1C}">
                           <a14:useLocalDpi xmlns:a14="http://schemas.microsoft.com/office/drawing/2010/main" val="0"/>
@@ -587,6 +636,7 @@
           <w:kern w:val="0"/>
           <w:szCs w:val="24"/>
         </w:rPr>
+        <w:lastRenderedPageBreak/>
         <w:drawing>
           <wp:inline distT="0" distB="0" distL="0" distR="0">
             <wp:extent cx="5213350" cy="4343400"/>
@@ -605,7 +655,7 @@
                     </pic:cNvPicPr>
                   </pic:nvPicPr>
                   <pic:blipFill>
-                    <a:blip r:embed="rId8">
+                    <a:blip r:embed="rId9">
                       <a:extLst>
                         <a:ext uri="{28A0092B-C50C-407E-A947-70E740481C1C}">
                           <a14:useLocalDpi xmlns:a14="http://schemas.microsoft.com/office/drawing/2010/main" val="0"/>
@@ -652,7 +702,6 @@
           <w:kern w:val="0"/>
           <w:szCs w:val="24"/>
         </w:rPr>
-        <w:lastRenderedPageBreak/>
         <w:drawing>
           <wp:inline distT="0" distB="0" distL="0" distR="0">
             <wp:extent cx="5384800" cy="4343400"/>
@@ -671,7 +720,7 @@
                     </pic:cNvPicPr>
                   </pic:nvPicPr>
                   <pic:blipFill>
-                    <a:blip r:embed="rId9">
+                    <a:blip r:embed="rId10">
                       <a:extLst>
                         <a:ext uri="{28A0092B-C50C-407E-A947-70E740481C1C}">
                           <a14:useLocalDpi xmlns:a14="http://schemas.microsoft.com/office/drawing/2010/main" val="0"/>
@@ -737,7 +786,7 @@
                     </pic:cNvPicPr>
                   </pic:nvPicPr>
                   <pic:blipFill>
-                    <a:blip r:embed="rId10">
+                    <a:blip r:embed="rId11">
                       <a:extLst>
                         <a:ext uri="{28A0092B-C50C-407E-A947-70E740481C1C}">
                           <a14:useLocalDpi xmlns:a14="http://schemas.microsoft.com/office/drawing/2010/main" val="0"/>
@@ -827,8 +876,9 @@
         <w:gridCol w:w="2185"/>
         <w:gridCol w:w="1418"/>
         <w:gridCol w:w="1701"/>
-        <w:gridCol w:w="1998"/>
-        <w:gridCol w:w="1008"/>
+        <w:gridCol w:w="2034"/>
+        <w:gridCol w:w="50"/>
+        <w:gridCol w:w="958"/>
       </w:tblGrid>
       <w:tr>
         <w:trPr>
@@ -974,7 +1024,7 @@
         </w:tc>
         <w:tc>
           <w:tcPr>
-            <w:tcW w:w="1998" w:type="dxa"/>
+            <w:tcW w:w="2034" w:type="dxa"/>
             <w:tcBorders>
               <w:top w:val="outset" w:sz="6" w:space="0" w:color="auto"/>
               <w:left w:val="outset" w:sz="6" w:space="0" w:color="auto"/>
@@ -1016,6 +1066,7 @@
         <w:tc>
           <w:tcPr>
             <w:tcW w:w="1008" w:type="dxa"/>
+            <w:gridSpan w:val="2"/>
             <w:tcBorders>
               <w:top w:val="outset" w:sz="6" w:space="0" w:color="auto"/>
               <w:left w:val="outset" w:sz="6" w:space="0" w:color="auto"/>
@@ -1211,7 +1262,7 @@
         </w:tc>
         <w:tc>
           <w:tcPr>
-            <w:tcW w:w="1998" w:type="dxa"/>
+            <w:tcW w:w="2034" w:type="dxa"/>
             <w:tcBorders>
               <w:top w:val="outset" w:sz="6" w:space="0" w:color="auto"/>
               <w:left w:val="outset" w:sz="6" w:space="0" w:color="auto"/>
@@ -1254,6 +1305,7 @@
         <w:tc>
           <w:tcPr>
             <w:tcW w:w="1008" w:type="dxa"/>
+            <w:gridSpan w:val="2"/>
             <w:tcBorders>
               <w:top w:val="outset" w:sz="6" w:space="0" w:color="auto"/>
               <w:left w:val="outset" w:sz="6" w:space="0" w:color="auto"/>
@@ -1484,7 +1536,7 @@
         </w:tc>
         <w:tc>
           <w:tcPr>
-            <w:tcW w:w="1998" w:type="dxa"/>
+            <w:tcW w:w="2034" w:type="dxa"/>
             <w:tcBorders>
               <w:top w:val="outset" w:sz="6" w:space="0" w:color="auto"/>
               <w:left w:val="outset" w:sz="6" w:space="0" w:color="auto"/>
@@ -1526,6 +1578,7 @@
         <w:tc>
           <w:tcPr>
             <w:tcW w:w="1008" w:type="dxa"/>
+            <w:gridSpan w:val="2"/>
             <w:tcBorders>
               <w:top w:val="outset" w:sz="6" w:space="0" w:color="auto"/>
               <w:left w:val="outset" w:sz="6" w:space="0" w:color="auto"/>
@@ -1719,7 +1772,7 @@
         </w:tc>
         <w:tc>
           <w:tcPr>
-            <w:tcW w:w="1998" w:type="dxa"/>
+            <w:tcW w:w="2034" w:type="dxa"/>
             <w:tcBorders>
               <w:top w:val="outset" w:sz="6" w:space="0" w:color="auto"/>
               <w:left w:val="outset" w:sz="6" w:space="0" w:color="auto"/>
@@ -1761,6 +1814,7 @@
         <w:tc>
           <w:tcPr>
             <w:tcW w:w="1008" w:type="dxa"/>
+            <w:gridSpan w:val="2"/>
             <w:tcBorders>
               <w:top w:val="outset" w:sz="6" w:space="0" w:color="auto"/>
               <w:left w:val="outset" w:sz="6" w:space="0" w:color="auto"/>
@@ -1954,45 +2008,78 @@
                 <w:rFonts w:ascii="Times New Roman" w:hAnsi="Times New Roman" w:cs="Times New Roman"/>
                 <w:color w:val="2D3B45"/>
                 <w:kern w:val="0"/>
-                <w:szCs w:val="24"/>
-              </w:rPr>
-            </w:pPr>
-          </w:p>
-        </w:tc>
-        <w:tc>
-          <w:tcPr>
-            <w:tcW w:w="1998" w:type="dxa"/>
-            <w:tcBorders>
-              <w:top w:val="outset" w:sz="6" w:space="0" w:color="auto"/>
-              <w:left w:val="outset" w:sz="6" w:space="0" w:color="auto"/>
-              <w:bottom w:val="outset" w:sz="6" w:space="0" w:color="auto"/>
-              <w:right w:val="outset" w:sz="6" w:space="0" w:color="auto"/>
-            </w:tcBorders>
-            <w:shd w:val="clear" w:color="auto" w:fill="FFFFFF"/>
-            <w:tcMar>
-              <w:top w:w="30" w:type="dxa"/>
-              <w:left w:w="30" w:type="dxa"/>
-              <w:bottom w:w="30" w:type="dxa"/>
-              <w:right w:w="30" w:type="dxa"/>
-            </w:tcMar>
-            <w:vAlign w:val="center"/>
-          </w:tcPr>
-          <w:p>
-            <w:pPr>
-              <w:widowControl/>
-              <w:jc w:val="center"/>
-              <w:rPr>
-                <w:rFonts w:ascii="Times New Roman" w:hAnsi="Times New Roman" w:cs="Times New Roman"/>
-                <w:color w:val="2D3B45"/>
-                <w:kern w:val="0"/>
-                <w:szCs w:val="24"/>
-              </w:rPr>
-            </w:pPr>
+                <w:sz w:val="20"/>
+                <w:szCs w:val="20"/>
+              </w:rPr>
+            </w:pPr>
+            <w:r>
+              <w:rPr>
+                <w:rFonts w:ascii="Times New Roman" w:hAnsi="Times New Roman" w:cs="Times New Roman" w:hint="eastAsia"/>
+                <w:color w:val="2D3B45"/>
+                <w:kern w:val="0"/>
+                <w:sz w:val="20"/>
+                <w:szCs w:val="20"/>
+              </w:rPr>
+              <w:t>Add Event</w:t>
+            </w:r>
+          </w:p>
+        </w:tc>
+        <w:tc>
+          <w:tcPr>
+            <w:tcW w:w="2034" w:type="dxa"/>
+            <w:tcBorders>
+              <w:top w:val="outset" w:sz="6" w:space="0" w:color="auto"/>
+              <w:left w:val="outset" w:sz="6" w:space="0" w:color="auto"/>
+              <w:bottom w:val="outset" w:sz="6" w:space="0" w:color="auto"/>
+              <w:right w:val="outset" w:sz="6" w:space="0" w:color="auto"/>
+            </w:tcBorders>
+            <w:shd w:val="clear" w:color="auto" w:fill="FFFFFF"/>
+            <w:tcMar>
+              <w:top w:w="30" w:type="dxa"/>
+              <w:left w:w="30" w:type="dxa"/>
+              <w:bottom w:w="30" w:type="dxa"/>
+              <w:right w:w="30" w:type="dxa"/>
+            </w:tcMar>
+            <w:vAlign w:val="center"/>
+          </w:tcPr>
+          <w:p>
+            <w:pPr>
+              <w:widowControl/>
+              <w:jc w:val="center"/>
+              <w:rPr>
+                <w:rFonts w:ascii="Times New Roman" w:hAnsi="Times New Roman" w:cs="Times New Roman"/>
+                <w:color w:val="2D3B45"/>
+                <w:kern w:val="0"/>
+                <w:sz w:val="20"/>
+                <w:szCs w:val="20"/>
+              </w:rPr>
+            </w:pPr>
+            <w:r>
+              <w:rPr>
+                <w:rFonts w:ascii="Times New Roman" w:hAnsi="Times New Roman" w:cs="Times New Roman" w:hint="eastAsia"/>
+                <w:color w:val="2D3B45"/>
+                <w:kern w:val="0"/>
+                <w:sz w:val="20"/>
+                <w:szCs w:val="20"/>
+              </w:rPr>
+              <w:t xml:space="preserve">Return </w:t>
+            </w:r>
+            <w:r>
+              <w:rPr>
+                <w:rFonts w:ascii="Times New Roman" w:hAnsi="Times New Roman" w:cs="Times New Roman"/>
+                <w:color w:val="2D3B45"/>
+                <w:kern w:val="0"/>
+                <w:sz w:val="20"/>
+                <w:szCs w:val="20"/>
+              </w:rPr>
+              <w:t>“Event added”</w:t>
+            </w:r>
           </w:p>
         </w:tc>
         <w:tc>
           <w:tcPr>
             <w:tcW w:w="1008" w:type="dxa"/>
+            <w:gridSpan w:val="2"/>
             <w:tcBorders>
               <w:top w:val="outset" w:sz="6" w:space="0" w:color="auto"/>
               <w:left w:val="outset" w:sz="6" w:space="0" w:color="auto"/>
@@ -2040,7 +2127,6 @@
               <w:right w:w="30" w:type="dxa"/>
             </w:tcMar>
             <w:vAlign w:val="center"/>
-            <w:hideMark/>
           </w:tcPr>
           <w:p>
             <w:pPr>
@@ -2048,48 +2134,12 @@
               <w:autoSpaceDN w:val="0"/>
               <w:adjustRightInd w:val="0"/>
               <w:rPr>
-                <w:rFonts w:ascii="Times New Roman" w:hAnsi="Times New Roman" w:cs="Times New Roman"/>
-                <w:kern w:val="0"/>
-                <w:sz w:val="20"/>
-                <w:szCs w:val="20"/>
-              </w:rPr>
-            </w:pPr>
-            <w:r>
-              <w:rPr>
-                <w:rFonts w:ascii="Times New Roman" w:hAnsi="Times New Roman" w:cs="Times New Roman" w:hint="eastAsia"/>
-                <w:color w:val="2D3B45"/>
-                <w:kern w:val="0"/>
-                <w:szCs w:val="24"/>
-              </w:rPr>
-              <w:t xml:space="preserve">Feature 5 </w:t>
-            </w:r>
-            <w:r>
-              <w:rPr>
-                <w:rFonts w:ascii="Times New Roman" w:hAnsi="Times New Roman" w:cs="Times New Roman"/>
-                <w:color w:val="2D3B45"/>
-                <w:kern w:val="0"/>
-                <w:szCs w:val="24"/>
-              </w:rPr>
-              <w:t>–</w:t>
-            </w:r>
-            <w:r>
-              <w:rPr>
-                <w:rFonts w:ascii="Times New Roman" w:hAnsi="Times New Roman" w:cs="Times New Roman" w:hint="eastAsia"/>
-                <w:color w:val="2D3B45"/>
-                <w:kern w:val="0"/>
-                <w:szCs w:val="24"/>
-              </w:rPr>
-              <w:t xml:space="preserve"> </w:t>
-            </w:r>
-            <w:r>
-              <w:rPr>
-                <w:rFonts w:ascii="Times New Roman" w:hAnsi="Times New Roman" w:cs="Times New Roman"/>
-                <w:kern w:val="0"/>
-                <w:sz w:val="20"/>
-                <w:szCs w:val="20"/>
-              </w:rPr>
-              <w:t>Provide links to various booking system of campus facilities to freshman</w:t>
-            </w:r>
+                <w:rFonts w:ascii="Times New Roman" w:eastAsia="Times New Roman" w:hAnsi="Times New Roman" w:cs="Times New Roman"/>
+                <w:color w:val="2D3B45"/>
+                <w:kern w:val="0"/>
+                <w:szCs w:val="24"/>
+              </w:rPr>
+            </w:pPr>
           </w:p>
         </w:tc>
         <w:tc>
@@ -2109,28 +2159,18 @@
               <w:right w:w="30" w:type="dxa"/>
             </w:tcMar>
             <w:vAlign w:val="center"/>
-            <w:hideMark/>
-          </w:tcPr>
-          <w:p>
-            <w:pPr>
-              <w:widowControl/>
-              <w:jc w:val="center"/>
-              <w:rPr>
-                <w:rFonts w:ascii="Times New Roman" w:hAnsi="Times New Roman" w:cs="Times New Roman"/>
-                <w:color w:val="2D3B45"/>
-                <w:kern w:val="0"/>
-                <w:szCs w:val="24"/>
-              </w:rPr>
-            </w:pPr>
-            <w:r>
-              <w:rPr>
-                <w:rFonts w:ascii="Times New Roman" w:hAnsi="Times New Roman" w:cs="Times New Roman" w:hint="eastAsia"/>
-                <w:color w:val="2D3B45"/>
-                <w:kern w:val="0"/>
-                <w:szCs w:val="24"/>
-              </w:rPr>
-              <w:t>Y</w:t>
-            </w:r>
+          </w:tcPr>
+          <w:p>
+            <w:pPr>
+              <w:widowControl/>
+              <w:jc w:val="center"/>
+              <w:rPr>
+                <w:rFonts w:ascii="Times New Roman" w:eastAsia="Times New Roman" w:hAnsi="Times New Roman" w:cs="Times New Roman"/>
+                <w:color w:val="2D3B45"/>
+                <w:kern w:val="0"/>
+                <w:szCs w:val="24"/>
+              </w:rPr>
+            </w:pPr>
           </w:p>
         </w:tc>
         <w:tc>
@@ -2150,73 +2190,112 @@
               <w:right w:w="30" w:type="dxa"/>
             </w:tcMar>
             <w:vAlign w:val="center"/>
-            <w:hideMark/>
-          </w:tcPr>
-          <w:p>
-            <w:pPr>
-              <w:widowControl/>
-              <w:jc w:val="center"/>
-              <w:rPr>
-                <w:rFonts w:ascii="Times New Roman" w:eastAsia="Times New Roman" w:hAnsi="Times New Roman" w:cs="Times New Roman"/>
-                <w:color w:val="2D3B45"/>
-                <w:kern w:val="0"/>
-                <w:szCs w:val="24"/>
-              </w:rPr>
-            </w:pPr>
-          </w:p>
-        </w:tc>
-        <w:tc>
-          <w:tcPr>
-            <w:tcW w:w="1998" w:type="dxa"/>
-            <w:tcBorders>
-              <w:top w:val="outset" w:sz="6" w:space="0" w:color="auto"/>
-              <w:left w:val="outset" w:sz="6" w:space="0" w:color="auto"/>
-              <w:bottom w:val="outset" w:sz="6" w:space="0" w:color="auto"/>
-              <w:right w:val="outset" w:sz="6" w:space="0" w:color="auto"/>
-            </w:tcBorders>
-            <w:shd w:val="clear" w:color="auto" w:fill="FFFFFF"/>
-            <w:tcMar>
-              <w:top w:w="30" w:type="dxa"/>
-              <w:left w:w="30" w:type="dxa"/>
-              <w:bottom w:w="30" w:type="dxa"/>
-              <w:right w:w="30" w:type="dxa"/>
-            </w:tcMar>
-            <w:vAlign w:val="center"/>
-            <w:hideMark/>
-          </w:tcPr>
-          <w:p>
-            <w:pPr>
-              <w:widowControl/>
-              <w:jc w:val="center"/>
-              <w:rPr>
-                <w:rFonts w:ascii="Times New Roman" w:eastAsia="Times New Roman" w:hAnsi="Times New Roman" w:cs="Times New Roman"/>
-                <w:color w:val="2D3B45"/>
-                <w:kern w:val="0"/>
-                <w:szCs w:val="24"/>
-              </w:rPr>
-            </w:pPr>
-          </w:p>
-        </w:tc>
-        <w:tc>
-          <w:tcPr>
-            <w:tcW w:w="0" w:type="auto"/>
-            <w:tcBorders>
-              <w:top w:val="outset" w:sz="6" w:space="0" w:color="auto"/>
-              <w:bottom w:val="single" w:sz="4" w:space="0" w:color="auto"/>
-            </w:tcBorders>
-            <w:shd w:val="clear" w:color="auto" w:fill="FFFFFF"/>
-            <w:vAlign w:val="center"/>
-            <w:hideMark/>
-          </w:tcPr>
-          <w:p>
-            <w:pPr>
-              <w:widowControl/>
-              <w:jc w:val="center"/>
-              <w:rPr>
-                <w:rFonts w:ascii="Times New Roman" w:eastAsia="Times New Roman" w:hAnsi="Times New Roman" w:cs="Times New Roman"/>
-                <w:kern w:val="0"/>
-                <w:sz w:val="20"/>
-                <w:szCs w:val="20"/>
+          </w:tcPr>
+          <w:p>
+            <w:pPr>
+              <w:widowControl/>
+              <w:spacing w:before="180" w:after="180"/>
+              <w:jc w:val="center"/>
+              <w:rPr>
+                <w:rFonts w:ascii="Times New Roman" w:hAnsi="Times New Roman" w:cs="Times New Roman" w:hint="eastAsia"/>
+                <w:color w:val="2D3B45"/>
+                <w:kern w:val="0"/>
+                <w:sz w:val="20"/>
+                <w:szCs w:val="20"/>
+              </w:rPr>
+            </w:pPr>
+            <w:r>
+              <w:rPr>
+                <w:rFonts w:ascii="Times New Roman" w:hAnsi="Times New Roman" w:cs="Times New Roman" w:hint="eastAsia"/>
+                <w:color w:val="2D3B45"/>
+                <w:kern w:val="0"/>
+                <w:sz w:val="20"/>
+                <w:szCs w:val="20"/>
+              </w:rPr>
+              <w:t>Remove Event</w:t>
+            </w:r>
+          </w:p>
+        </w:tc>
+        <w:tc>
+          <w:tcPr>
+            <w:tcW w:w="2034" w:type="dxa"/>
+            <w:tcBorders>
+              <w:top w:val="outset" w:sz="6" w:space="0" w:color="auto"/>
+              <w:left w:val="outset" w:sz="6" w:space="0" w:color="auto"/>
+              <w:bottom w:val="outset" w:sz="6" w:space="0" w:color="auto"/>
+              <w:right w:val="outset" w:sz="6" w:space="0" w:color="auto"/>
+            </w:tcBorders>
+            <w:shd w:val="clear" w:color="auto" w:fill="FFFFFF"/>
+            <w:tcMar>
+              <w:top w:w="30" w:type="dxa"/>
+              <w:left w:w="30" w:type="dxa"/>
+              <w:bottom w:w="30" w:type="dxa"/>
+              <w:right w:w="30" w:type="dxa"/>
+            </w:tcMar>
+            <w:vAlign w:val="center"/>
+          </w:tcPr>
+          <w:p>
+            <w:pPr>
+              <w:widowControl/>
+              <w:jc w:val="center"/>
+              <w:rPr>
+                <w:rFonts w:ascii="Times New Roman" w:hAnsi="Times New Roman" w:cs="Times New Roman" w:hint="eastAsia"/>
+                <w:color w:val="2D3B45"/>
+                <w:kern w:val="0"/>
+                <w:sz w:val="20"/>
+                <w:szCs w:val="20"/>
+              </w:rPr>
+            </w:pPr>
+            <w:r>
+              <w:rPr>
+                <w:rFonts w:ascii="Times New Roman" w:hAnsi="Times New Roman" w:cs="Times New Roman" w:hint="eastAsia"/>
+                <w:color w:val="2D3B45"/>
+                <w:kern w:val="0"/>
+                <w:sz w:val="20"/>
+                <w:szCs w:val="20"/>
+              </w:rPr>
+              <w:t xml:space="preserve">Return </w:t>
+            </w:r>
+            <w:r>
+              <w:rPr>
+                <w:rFonts w:ascii="Times New Roman" w:hAnsi="Times New Roman" w:cs="Times New Roman"/>
+                <w:color w:val="2D3B45"/>
+                <w:kern w:val="0"/>
+                <w:sz w:val="20"/>
+                <w:szCs w:val="20"/>
+              </w:rPr>
+              <w:t>“Event Removed”</w:t>
+            </w:r>
+          </w:p>
+        </w:tc>
+        <w:tc>
+          <w:tcPr>
+            <w:tcW w:w="1008" w:type="dxa"/>
+            <w:gridSpan w:val="2"/>
+            <w:tcBorders>
+              <w:top w:val="outset" w:sz="6" w:space="0" w:color="auto"/>
+              <w:left w:val="outset" w:sz="6" w:space="0" w:color="auto"/>
+              <w:bottom w:val="outset" w:sz="6" w:space="0" w:color="auto"/>
+              <w:right w:val="outset" w:sz="6" w:space="0" w:color="auto"/>
+            </w:tcBorders>
+            <w:shd w:val="clear" w:color="auto" w:fill="FFFFFF"/>
+            <w:tcMar>
+              <w:top w:w="30" w:type="dxa"/>
+              <w:left w:w="30" w:type="dxa"/>
+              <w:bottom w:w="30" w:type="dxa"/>
+              <w:right w:w="30" w:type="dxa"/>
+            </w:tcMar>
+            <w:vAlign w:val="center"/>
+          </w:tcPr>
+          <w:p>
+            <w:pPr>
+              <w:widowControl/>
+              <w:jc w:val="center"/>
+              <w:rPr>
+                <w:rFonts w:ascii="Times New Roman" w:hAnsi="Times New Roman" w:cs="Times New Roman"/>
+                <w:color w:val="2D3B45"/>
+                <w:kern w:val="0"/>
+                <w:szCs w:val="24"/>
               </w:rPr>
             </w:pPr>
           </w:p>
@@ -2247,51 +2326,12 @@
               <w:autoSpaceDN w:val="0"/>
               <w:adjustRightInd w:val="0"/>
               <w:rPr>
-                <w:rFonts w:ascii="Times New Roman" w:hAnsi="Times New Roman" w:cs="Times New Roman"/>
-                <w:color w:val="2D3B45"/>
-                <w:kern w:val="0"/>
-                <w:sz w:val="20"/>
-                <w:szCs w:val="20"/>
-              </w:rPr>
-            </w:pPr>
-            <w:r>
-              <w:rPr>
-                <w:rFonts w:ascii="Times New Roman" w:hAnsi="Times New Roman" w:cs="Times New Roman" w:hint="eastAsia"/>
-                <w:color w:val="2D3B45"/>
-                <w:kern w:val="0"/>
-                <w:szCs w:val="24"/>
-              </w:rPr>
-              <w:t>Feature 6</w:t>
-            </w:r>
-            <w:r>
-              <w:rPr>
-                <w:rFonts w:ascii="Times New Roman" w:hAnsi="Times New Roman" w:cs="Times New Roman"/>
-                <w:color w:val="2D3B45"/>
-                <w:kern w:val="0"/>
-                <w:szCs w:val="24"/>
-              </w:rPr>
-              <w:t xml:space="preserve"> – </w:t>
-            </w:r>
-            <w:r>
-              <w:rPr>
-                <w:rFonts w:ascii="Times New Roman" w:hAnsi="Times New Roman" w:cs="Times New Roman"/>
-                <w:color w:val="2D3B45"/>
-                <w:kern w:val="0"/>
-                <w:sz w:val="20"/>
-                <w:szCs w:val="20"/>
-              </w:rPr>
-              <w:t>Get ETA</w:t>
-            </w:r>
-            <w:r>
-              <w:rPr>
-                <w:rFonts w:ascii="Times New Roman" w:hAnsi="Times New Roman" w:cs="Times New Roman"/>
-                <w:color w:val="2D3B45"/>
-                <w:kern w:val="0"/>
-                <w:sz w:val="20"/>
-                <w:szCs w:val="20"/>
-              </w:rPr>
-              <w:t xml:space="preserve"> for bus and minibus that available in campus like 91, 91M and 11</w:t>
-            </w:r>
+                <w:rFonts w:ascii="Times New Roman" w:eastAsia="Times New Roman" w:hAnsi="Times New Roman" w:cs="Times New Roman"/>
+                <w:color w:val="2D3B45"/>
+                <w:kern w:val="0"/>
+                <w:szCs w:val="24"/>
+              </w:rPr>
+            </w:pPr>
           </w:p>
         </w:tc>
         <w:tc>
@@ -2317,21 +2357,12 @@
               <w:widowControl/>
               <w:jc w:val="center"/>
               <w:rPr>
-                <w:rFonts w:ascii="Times New Roman" w:hAnsi="Times New Roman" w:cs="Times New Roman"/>
-                <w:color w:val="2D3B45"/>
-                <w:kern w:val="0"/>
-                <w:szCs w:val="24"/>
-              </w:rPr>
-            </w:pPr>
-            <w:r>
-              <w:rPr>
-                <w:rFonts w:ascii="Times New Roman" w:hAnsi="Times New Roman" w:cs="Times New Roman" w:hint="eastAsia"/>
-                <w:color w:val="2D3B45"/>
-                <w:kern w:val="0"/>
-                <w:szCs w:val="24"/>
-              </w:rPr>
-              <w:t>Y</w:t>
-            </w:r>
+                <w:rFonts w:ascii="Times New Roman" w:eastAsia="Times New Roman" w:hAnsi="Times New Roman" w:cs="Times New Roman"/>
+                <w:color w:val="2D3B45"/>
+                <w:kern w:val="0"/>
+                <w:szCs w:val="24"/>
+              </w:rPr>
+            </w:pPr>
           </w:p>
         </w:tc>
         <w:tc>
@@ -2355,66 +2386,110 @@
           <w:p>
             <w:pPr>
               <w:widowControl/>
-              <w:jc w:val="center"/>
-              <w:rPr>
-                <w:rFonts w:ascii="Times New Roman" w:eastAsia="Times New Roman" w:hAnsi="Times New Roman" w:cs="Times New Roman"/>
-                <w:color w:val="2D3B45"/>
-                <w:kern w:val="0"/>
-                <w:szCs w:val="24"/>
-              </w:rPr>
-            </w:pPr>
-          </w:p>
-        </w:tc>
-        <w:tc>
-          <w:tcPr>
-            <w:tcW w:w="1998" w:type="dxa"/>
-            <w:tcBorders>
-              <w:top w:val="outset" w:sz="6" w:space="0" w:color="auto"/>
-              <w:left w:val="outset" w:sz="6" w:space="0" w:color="auto"/>
-              <w:bottom w:val="outset" w:sz="6" w:space="0" w:color="auto"/>
-              <w:right w:val="outset" w:sz="6" w:space="0" w:color="auto"/>
-            </w:tcBorders>
-            <w:shd w:val="clear" w:color="auto" w:fill="FFFFFF"/>
-            <w:tcMar>
-              <w:top w:w="30" w:type="dxa"/>
-              <w:left w:w="30" w:type="dxa"/>
-              <w:bottom w:w="30" w:type="dxa"/>
-              <w:right w:w="30" w:type="dxa"/>
-            </w:tcMar>
-            <w:vAlign w:val="center"/>
-          </w:tcPr>
-          <w:p>
-            <w:pPr>
-              <w:widowControl/>
-              <w:jc w:val="center"/>
-              <w:rPr>
-                <w:rFonts w:ascii="Times New Roman" w:eastAsia="Times New Roman" w:hAnsi="Times New Roman" w:cs="Times New Roman"/>
-                <w:color w:val="2D3B45"/>
-                <w:kern w:val="0"/>
-                <w:szCs w:val="24"/>
-              </w:rPr>
-            </w:pPr>
-          </w:p>
-        </w:tc>
-        <w:tc>
-          <w:tcPr>
-            <w:tcW w:w="0" w:type="auto"/>
-            <w:tcBorders>
-              <w:top w:val="single" w:sz="4" w:space="0" w:color="auto"/>
-              <w:bottom w:val="single" w:sz="4" w:space="0" w:color="auto"/>
-            </w:tcBorders>
-            <w:shd w:val="clear" w:color="auto" w:fill="FFFFFF"/>
-            <w:vAlign w:val="center"/>
-          </w:tcPr>
-          <w:p>
-            <w:pPr>
-              <w:widowControl/>
-              <w:jc w:val="center"/>
-              <w:rPr>
-                <w:rFonts w:ascii="Times New Roman" w:eastAsia="Times New Roman" w:hAnsi="Times New Roman" w:cs="Times New Roman"/>
-                <w:kern w:val="0"/>
-                <w:sz w:val="20"/>
-                <w:szCs w:val="20"/>
+              <w:spacing w:before="180" w:after="180"/>
+              <w:jc w:val="center"/>
+              <w:rPr>
+                <w:rFonts w:ascii="Times New Roman" w:hAnsi="Times New Roman" w:cs="Times New Roman" w:hint="eastAsia"/>
+                <w:color w:val="2D3B45"/>
+                <w:kern w:val="0"/>
+                <w:sz w:val="20"/>
+                <w:szCs w:val="20"/>
+              </w:rPr>
+            </w:pPr>
+            <w:r>
+              <w:rPr>
+                <w:rFonts w:ascii="Times New Roman" w:hAnsi="Times New Roman" w:cs="Times New Roman" w:hint="eastAsia"/>
+                <w:color w:val="2D3B45"/>
+                <w:kern w:val="0"/>
+                <w:sz w:val="20"/>
+                <w:szCs w:val="20"/>
+              </w:rPr>
+              <w:t xml:space="preserve">Display Schedule of freshman on </w:t>
+            </w:r>
+            <w:proofErr w:type="gramStart"/>
+            <w:r>
+              <w:rPr>
+                <w:rFonts w:ascii="Times New Roman" w:hAnsi="Times New Roman" w:cs="Times New Roman" w:hint="eastAsia"/>
+                <w:color w:val="2D3B45"/>
+                <w:kern w:val="0"/>
+                <w:sz w:val="20"/>
+                <w:szCs w:val="20"/>
+              </w:rPr>
+              <w:t>particular day</w:t>
+            </w:r>
+            <w:proofErr w:type="gramEnd"/>
+          </w:p>
+        </w:tc>
+        <w:tc>
+          <w:tcPr>
+            <w:tcW w:w="2034" w:type="dxa"/>
+            <w:tcBorders>
+              <w:top w:val="outset" w:sz="6" w:space="0" w:color="auto"/>
+              <w:left w:val="outset" w:sz="6" w:space="0" w:color="auto"/>
+              <w:bottom w:val="outset" w:sz="6" w:space="0" w:color="auto"/>
+              <w:right w:val="outset" w:sz="6" w:space="0" w:color="auto"/>
+            </w:tcBorders>
+            <w:shd w:val="clear" w:color="auto" w:fill="FFFFFF"/>
+            <w:tcMar>
+              <w:top w:w="30" w:type="dxa"/>
+              <w:left w:w="30" w:type="dxa"/>
+              <w:bottom w:w="30" w:type="dxa"/>
+              <w:right w:w="30" w:type="dxa"/>
+            </w:tcMar>
+            <w:vAlign w:val="center"/>
+          </w:tcPr>
+          <w:p>
+            <w:pPr>
+              <w:widowControl/>
+              <w:jc w:val="center"/>
+              <w:rPr>
+                <w:rFonts w:ascii="Times New Roman" w:hAnsi="Times New Roman" w:cs="Times New Roman" w:hint="eastAsia"/>
+                <w:color w:val="2D3B45"/>
+                <w:kern w:val="0"/>
+                <w:sz w:val="20"/>
+                <w:szCs w:val="20"/>
+              </w:rPr>
+            </w:pPr>
+            <w:r>
+              <w:rPr>
+                <w:rFonts w:ascii="Times New Roman" w:hAnsi="Times New Roman" w:cs="Times New Roman"/>
+                <w:color w:val="2D3B45"/>
+                <w:kern w:val="0"/>
+                <w:sz w:val="20"/>
+                <w:szCs w:val="20"/>
+              </w:rPr>
+              <w:t>Successfully display the schedule within the inputted date</w:t>
+            </w:r>
+          </w:p>
+        </w:tc>
+        <w:tc>
+          <w:tcPr>
+            <w:tcW w:w="1008" w:type="dxa"/>
+            <w:gridSpan w:val="2"/>
+            <w:tcBorders>
+              <w:top w:val="outset" w:sz="6" w:space="0" w:color="auto"/>
+              <w:left w:val="outset" w:sz="6" w:space="0" w:color="auto"/>
+              <w:bottom w:val="outset" w:sz="6" w:space="0" w:color="auto"/>
+              <w:right w:val="outset" w:sz="6" w:space="0" w:color="auto"/>
+            </w:tcBorders>
+            <w:shd w:val="clear" w:color="auto" w:fill="FFFFFF"/>
+            <w:tcMar>
+              <w:top w:w="30" w:type="dxa"/>
+              <w:left w:w="30" w:type="dxa"/>
+              <w:bottom w:w="30" w:type="dxa"/>
+              <w:right w:w="30" w:type="dxa"/>
+            </w:tcMar>
+            <w:vAlign w:val="center"/>
+          </w:tcPr>
+          <w:p>
+            <w:pPr>
+              <w:widowControl/>
+              <w:jc w:val="center"/>
+              <w:rPr>
+                <w:rFonts w:ascii="Times New Roman" w:hAnsi="Times New Roman" w:cs="Times New Roman"/>
+                <w:color w:val="2D3B45"/>
+                <w:kern w:val="0"/>
+                <w:szCs w:val="24"/>
               </w:rPr>
             </w:pPr>
           </w:p>
@@ -2445,67 +2520,12 @@
               <w:autoSpaceDN w:val="0"/>
               <w:adjustRightInd w:val="0"/>
               <w:rPr>
-                <w:rFonts w:ascii="Calibri" w:hAnsi="Calibri" w:cs="Calibri"/>
-                <w:kern w:val="0"/>
-                <w:sz w:val="22"/>
-              </w:rPr>
-            </w:pPr>
-            <w:r>
-              <w:rPr>
-                <w:rFonts w:ascii="Times New Roman" w:hAnsi="Times New Roman" w:cs="Times New Roman" w:hint="eastAsia"/>
-                <w:color w:val="2D3B45"/>
-                <w:kern w:val="0"/>
-                <w:szCs w:val="24"/>
-              </w:rPr>
-              <w:t>F</w:t>
-            </w:r>
-            <w:r>
-              <w:rPr>
-                <w:rFonts w:ascii="Times New Roman" w:hAnsi="Times New Roman" w:cs="Times New Roman"/>
-                <w:color w:val="2D3B45"/>
-                <w:kern w:val="0"/>
-                <w:szCs w:val="24"/>
-              </w:rPr>
-              <w:t xml:space="preserve">eature 7 </w:t>
-            </w:r>
-            <w:r>
-              <w:rPr>
-                <w:rFonts w:ascii="Times New Roman" w:hAnsi="Times New Roman" w:cs="Times New Roman"/>
-                <w:color w:val="2D3B45"/>
-                <w:kern w:val="0"/>
-                <w:szCs w:val="24"/>
-              </w:rPr>
-              <w:t>–</w:t>
-            </w:r>
-            <w:r>
-              <w:rPr>
-                <w:rFonts w:ascii="Times New Roman" w:hAnsi="Times New Roman" w:cs="Times New Roman"/>
-                <w:color w:val="2D3B45"/>
-                <w:kern w:val="0"/>
-                <w:szCs w:val="24"/>
-              </w:rPr>
-              <w:t xml:space="preserve"> </w:t>
-            </w:r>
-            <w:r>
-              <w:rPr>
-                <w:rFonts w:ascii="Times New Roman" w:hAnsi="Times New Roman" w:cs="Times New Roman"/>
-                <w:color w:val="2D3B45"/>
-                <w:kern w:val="0"/>
-                <w:sz w:val="20"/>
-                <w:szCs w:val="20"/>
-              </w:rPr>
-              <w:t xml:space="preserve">Search </w:t>
-            </w:r>
-            <w:r>
-              <w:rPr>
-                <w:rFonts w:ascii="Times New Roman" w:hAnsi="Times New Roman" w:cs="Times New Roman"/>
-                <w:color w:val="2D3B45"/>
-                <w:kern w:val="0"/>
-                <w:sz w:val="20"/>
-                <w:szCs w:val="20"/>
-              </w:rPr>
-              <w:t>for all societies available in UST, displaying name and website to freshman</w:t>
-            </w:r>
+                <w:rFonts w:ascii="Times New Roman" w:eastAsia="Times New Roman" w:hAnsi="Times New Roman" w:cs="Times New Roman"/>
+                <w:color w:val="2D3B45"/>
+                <w:kern w:val="0"/>
+                <w:szCs w:val="24"/>
+              </w:rPr>
+            </w:pPr>
           </w:p>
         </w:tc>
         <w:tc>
@@ -2531,21 +2551,12 @@
               <w:widowControl/>
               <w:jc w:val="center"/>
               <w:rPr>
-                <w:rFonts w:ascii="Times New Roman" w:hAnsi="Times New Roman" w:cs="Times New Roman"/>
-                <w:color w:val="2D3B45"/>
-                <w:kern w:val="0"/>
-                <w:szCs w:val="24"/>
-              </w:rPr>
-            </w:pPr>
-            <w:r>
-              <w:rPr>
-                <w:rFonts w:ascii="Times New Roman" w:hAnsi="Times New Roman" w:cs="Times New Roman" w:hint="eastAsia"/>
-                <w:color w:val="2D3B45"/>
-                <w:kern w:val="0"/>
-                <w:szCs w:val="24"/>
-              </w:rPr>
-              <w:t>Y</w:t>
-            </w:r>
+                <w:rFonts w:ascii="Times New Roman" w:eastAsia="Times New Roman" w:hAnsi="Times New Roman" w:cs="Times New Roman"/>
+                <w:color w:val="2D3B45"/>
+                <w:kern w:val="0"/>
+                <w:szCs w:val="24"/>
+              </w:rPr>
+            </w:pPr>
           </w:p>
         </w:tc>
         <w:tc>
@@ -2569,72 +2580,128 @@
           <w:p>
             <w:pPr>
               <w:widowControl/>
-              <w:jc w:val="center"/>
-              <w:rPr>
-                <w:rFonts w:ascii="Times New Roman" w:eastAsia="Times New Roman" w:hAnsi="Times New Roman" w:cs="Times New Roman"/>
-                <w:color w:val="2D3B45"/>
-                <w:kern w:val="0"/>
-                <w:szCs w:val="24"/>
-              </w:rPr>
-            </w:pPr>
-          </w:p>
-        </w:tc>
-        <w:tc>
-          <w:tcPr>
-            <w:tcW w:w="1998" w:type="dxa"/>
-            <w:tcBorders>
-              <w:top w:val="outset" w:sz="6" w:space="0" w:color="auto"/>
-              <w:left w:val="outset" w:sz="6" w:space="0" w:color="auto"/>
-              <w:bottom w:val="outset" w:sz="6" w:space="0" w:color="auto"/>
-              <w:right w:val="outset" w:sz="6" w:space="0" w:color="auto"/>
-            </w:tcBorders>
-            <w:shd w:val="clear" w:color="auto" w:fill="FFFFFF"/>
-            <w:tcMar>
-              <w:top w:w="30" w:type="dxa"/>
-              <w:left w:w="30" w:type="dxa"/>
-              <w:bottom w:w="30" w:type="dxa"/>
-              <w:right w:w="30" w:type="dxa"/>
-            </w:tcMar>
-            <w:vAlign w:val="center"/>
-          </w:tcPr>
-          <w:p>
-            <w:pPr>
-              <w:widowControl/>
-              <w:jc w:val="center"/>
-              <w:rPr>
-                <w:rFonts w:ascii="Times New Roman" w:eastAsia="Times New Roman" w:hAnsi="Times New Roman" w:cs="Times New Roman"/>
-                <w:color w:val="2D3B45"/>
-                <w:kern w:val="0"/>
-                <w:szCs w:val="24"/>
-              </w:rPr>
-            </w:pPr>
-          </w:p>
-        </w:tc>
-        <w:tc>
-          <w:tcPr>
-            <w:tcW w:w="0" w:type="auto"/>
-            <w:tcBorders>
-              <w:top w:val="single" w:sz="4" w:space="0" w:color="auto"/>
-              <w:bottom w:val="single" w:sz="4" w:space="0" w:color="auto"/>
-            </w:tcBorders>
-            <w:shd w:val="clear" w:color="auto" w:fill="FFFFFF"/>
-            <w:vAlign w:val="center"/>
-          </w:tcPr>
-          <w:p>
-            <w:pPr>
-              <w:widowControl/>
-              <w:jc w:val="center"/>
-              <w:rPr>
-                <w:rFonts w:ascii="Times New Roman" w:eastAsia="Times New Roman" w:hAnsi="Times New Roman" w:cs="Times New Roman"/>
-                <w:kern w:val="0"/>
-                <w:sz w:val="20"/>
-                <w:szCs w:val="20"/>
+              <w:spacing w:before="180" w:after="180"/>
+              <w:jc w:val="center"/>
+              <w:rPr>
+                <w:rFonts w:ascii="Times New Roman" w:hAnsi="Times New Roman" w:cs="Times New Roman" w:hint="eastAsia"/>
+                <w:color w:val="2D3B45"/>
+                <w:kern w:val="0"/>
+                <w:sz w:val="20"/>
+                <w:szCs w:val="20"/>
+              </w:rPr>
+            </w:pPr>
+            <w:r>
+              <w:rPr>
+                <w:rFonts w:ascii="Times New Roman" w:hAnsi="Times New Roman" w:cs="Times New Roman" w:hint="eastAsia"/>
+                <w:color w:val="2D3B45"/>
+                <w:kern w:val="0"/>
+                <w:sz w:val="20"/>
+                <w:szCs w:val="20"/>
+              </w:rPr>
+              <w:t xml:space="preserve">Display </w:t>
+            </w:r>
+            <w:r>
+              <w:rPr>
+                <w:rFonts w:ascii="Times New Roman" w:hAnsi="Times New Roman" w:cs="Times New Roman"/>
+                <w:color w:val="2D3B45"/>
+                <w:kern w:val="0"/>
+                <w:sz w:val="20"/>
+                <w:szCs w:val="20"/>
+              </w:rPr>
+              <w:t>all event for the freshman that he has inputted before by using back his registered username</w:t>
+            </w:r>
+          </w:p>
+        </w:tc>
+        <w:tc>
+          <w:tcPr>
+            <w:tcW w:w="2034" w:type="dxa"/>
+            <w:tcBorders>
+              <w:top w:val="outset" w:sz="6" w:space="0" w:color="auto"/>
+              <w:left w:val="outset" w:sz="6" w:space="0" w:color="auto"/>
+              <w:bottom w:val="outset" w:sz="6" w:space="0" w:color="auto"/>
+              <w:right w:val="outset" w:sz="6" w:space="0" w:color="auto"/>
+            </w:tcBorders>
+            <w:shd w:val="clear" w:color="auto" w:fill="FFFFFF"/>
+            <w:tcMar>
+              <w:top w:w="30" w:type="dxa"/>
+              <w:left w:w="30" w:type="dxa"/>
+              <w:bottom w:w="30" w:type="dxa"/>
+              <w:right w:w="30" w:type="dxa"/>
+            </w:tcMar>
+            <w:vAlign w:val="center"/>
+          </w:tcPr>
+          <w:p>
+            <w:pPr>
+              <w:widowControl/>
+              <w:jc w:val="center"/>
+              <w:rPr>
+                <w:rFonts w:ascii="Times New Roman" w:hAnsi="Times New Roman" w:cs="Times New Roman"/>
+                <w:color w:val="2D3B45"/>
+                <w:kern w:val="0"/>
+                <w:sz w:val="20"/>
+                <w:szCs w:val="20"/>
+              </w:rPr>
+            </w:pPr>
+            <w:r>
+              <w:rPr>
+                <w:rFonts w:ascii="Times New Roman" w:hAnsi="Times New Roman" w:cs="Times New Roman" w:hint="eastAsia"/>
+                <w:color w:val="2D3B45"/>
+                <w:kern w:val="0"/>
+                <w:sz w:val="20"/>
+                <w:szCs w:val="20"/>
+              </w:rPr>
+              <w:t>S</w:t>
+            </w:r>
+            <w:r>
+              <w:rPr>
+                <w:rFonts w:ascii="Times New Roman" w:hAnsi="Times New Roman" w:cs="Times New Roman"/>
+                <w:color w:val="2D3B45"/>
+                <w:kern w:val="0"/>
+                <w:sz w:val="20"/>
+                <w:szCs w:val="20"/>
+              </w:rPr>
+              <w:t>uccessfully display all the schedule and event coming up for the freshman</w:t>
+            </w:r>
+          </w:p>
+        </w:tc>
+        <w:tc>
+          <w:tcPr>
+            <w:tcW w:w="1008" w:type="dxa"/>
+            <w:gridSpan w:val="2"/>
+            <w:tcBorders>
+              <w:top w:val="outset" w:sz="6" w:space="0" w:color="auto"/>
+              <w:left w:val="outset" w:sz="6" w:space="0" w:color="auto"/>
+              <w:bottom w:val="outset" w:sz="6" w:space="0" w:color="auto"/>
+              <w:right w:val="outset" w:sz="6" w:space="0" w:color="auto"/>
+            </w:tcBorders>
+            <w:shd w:val="clear" w:color="auto" w:fill="FFFFFF"/>
+            <w:tcMar>
+              <w:top w:w="30" w:type="dxa"/>
+              <w:left w:w="30" w:type="dxa"/>
+              <w:bottom w:w="30" w:type="dxa"/>
+              <w:right w:w="30" w:type="dxa"/>
+            </w:tcMar>
+            <w:vAlign w:val="center"/>
+          </w:tcPr>
+          <w:p>
+            <w:pPr>
+              <w:widowControl/>
+              <w:jc w:val="center"/>
+              <w:rPr>
+                <w:rFonts w:ascii="Times New Roman" w:hAnsi="Times New Roman" w:cs="Times New Roman"/>
+                <w:color w:val="2D3B45"/>
+                <w:kern w:val="0"/>
+                <w:szCs w:val="24"/>
               </w:rPr>
             </w:pPr>
           </w:p>
         </w:tc>
       </w:tr>
       <w:tr>
+        <w:trPr>
+          <w:gridAfter w:val="1"/>
+          <w:wAfter w:w="958" w:type="dxa"/>
+        </w:trPr>
         <w:tc>
           <w:tcPr>
             <w:tcW w:w="2185" w:type="dxa"/>
@@ -2652,6 +2719,7 @@
               <w:right w:w="30" w:type="dxa"/>
             </w:tcMar>
             <w:vAlign w:val="center"/>
+            <w:hideMark/>
           </w:tcPr>
           <w:p>
             <w:pPr>
@@ -2660,29 +2728,19 @@
               <w:adjustRightInd w:val="0"/>
               <w:rPr>
                 <w:rFonts w:ascii="Times New Roman" w:hAnsi="Times New Roman" w:cs="Times New Roman"/>
-                <w:color w:val="2D3B45"/>
-                <w:kern w:val="0"/>
-                <w:sz w:val="20"/>
-                <w:szCs w:val="20"/>
-              </w:rPr>
-            </w:pPr>
-            <w:r>
-              <w:rPr>
-                <w:rFonts w:ascii="Times New Roman" w:hAnsi="Times New Roman" w:cs="Times New Roman" w:hint="eastAsia"/>
-                <w:color w:val="2D3B45"/>
-                <w:kern w:val="0"/>
-                <w:szCs w:val="24"/>
-              </w:rPr>
-              <w:t>F</w:t>
-            </w:r>
-            <w:r>
-              <w:rPr>
-                <w:rFonts w:ascii="Times New Roman" w:hAnsi="Times New Roman" w:cs="Times New Roman"/>
-                <w:color w:val="2D3B45"/>
-                <w:kern w:val="0"/>
-                <w:szCs w:val="24"/>
-              </w:rPr>
-              <w:t xml:space="preserve">eature 8 </w:t>
+                <w:kern w:val="0"/>
+                <w:sz w:val="20"/>
+                <w:szCs w:val="20"/>
+              </w:rPr>
+            </w:pPr>
+            <w:r>
+              <w:rPr>
+                <w:rFonts w:ascii="Times New Roman" w:hAnsi="Times New Roman" w:cs="Times New Roman" w:hint="eastAsia"/>
+                <w:color w:val="2D3B45"/>
+                <w:kern w:val="0"/>
+                <w:szCs w:val="24"/>
+              </w:rPr>
+              <w:t xml:space="preserve">Feature 5 </w:t>
             </w:r>
             <w:r>
               <w:rPr>
@@ -2695,7 +2753,7 @@
             </w:r>
             <w:r>
               <w:rPr>
-                <w:rFonts w:ascii="Times New Roman" w:hAnsi="Times New Roman" w:cs="Times New Roman"/>
+                <w:rFonts w:ascii="Times New Roman" w:hAnsi="Times New Roman" w:cs="Times New Roman" w:hint="eastAsia"/>
                 <w:color w:val="2D3B45"/>
                 <w:kern w:val="0"/>
                 <w:szCs w:val="24"/>
@@ -2709,69 +2767,8 @@
                 <w:sz w:val="20"/>
                 <w:szCs w:val="20"/>
               </w:rPr>
-              <w:t>UST staff information</w:t>
-            </w:r>
-            <w:r>
-              <w:rPr>
-                <w:rFonts w:ascii="Times New Roman" w:hAnsi="Times New Roman" w:cs="Times New Roman"/>
-                <w:kern w:val="0"/>
-                <w:sz w:val="20"/>
-                <w:szCs w:val="20"/>
-              </w:rPr>
-              <w:t xml:space="preserve"> enquiry function for </w:t>
-            </w:r>
-            <w:r>
-              <w:rPr>
-                <w:rFonts w:ascii="Times New Roman" w:hAnsi="Times New Roman" w:cs="Times New Roman"/>
-                <w:kern w:val="0"/>
-                <w:sz w:val="20"/>
-                <w:szCs w:val="20"/>
-              </w:rPr>
-              <w:t>freshman,</w:t>
-            </w:r>
-          </w:p>
-          <w:p>
-            <w:pPr>
-              <w:widowControl/>
-              <w:rPr>
-                <w:rFonts w:ascii="Times New Roman" w:hAnsi="Times New Roman" w:cs="Times New Roman"/>
-                <w:color w:val="2D3B45"/>
-                <w:kern w:val="0"/>
-                <w:szCs w:val="24"/>
-              </w:rPr>
-            </w:pPr>
-            <w:r>
-              <w:rPr>
-                <w:rFonts w:ascii="Times New Roman" w:hAnsi="Times New Roman" w:cs="Times New Roman"/>
-                <w:color w:val="2D3B45"/>
-                <w:kern w:val="0"/>
-                <w:sz w:val="20"/>
-                <w:szCs w:val="20"/>
-              </w:rPr>
-              <w:t xml:space="preserve">Provide </w:t>
-            </w:r>
-            <w:r>
-              <w:rPr>
-                <w:rFonts w:ascii="Times New Roman" w:hAnsi="Times New Roman" w:cs="Times New Roman"/>
-                <w:color w:val="2D3B45"/>
-                <w:kern w:val="0"/>
-                <w:sz w:val="20"/>
-                <w:szCs w:val="20"/>
-              </w:rPr>
-              <w:t xml:space="preserve">office location </w:t>
-            </w:r>
-            <w:proofErr w:type="spellStart"/>
-            <w:r>
-              <w:rPr>
-                <w:rFonts w:ascii="Times New Roman" w:hAnsi="Times New Roman" w:cs="Times New Roman"/>
-                <w:color w:val="2D3B45"/>
-                <w:kern w:val="0"/>
-                <w:sz w:val="20"/>
-                <w:szCs w:val="20"/>
-              </w:rPr>
-              <w:t>etc</w:t>
-            </w:r>
-            <w:proofErr w:type="spellEnd"/>
+              <w:t>Provide links to various booking system of campus facilities to freshman</w:t>
+            </w:r>
           </w:p>
         </w:tc>
         <w:tc>
@@ -2791,6 +2788,7 @@
               <w:right w:w="30" w:type="dxa"/>
             </w:tcMar>
             <w:vAlign w:val="center"/>
+            <w:hideMark/>
           </w:tcPr>
           <w:p>
             <w:pPr>
@@ -2831,60 +2829,105 @@
               <w:right w:w="30" w:type="dxa"/>
             </w:tcMar>
             <w:vAlign w:val="center"/>
-          </w:tcPr>
-          <w:p>
-            <w:pPr>
-              <w:widowControl/>
-              <w:jc w:val="center"/>
-              <w:rPr>
-                <w:rFonts w:ascii="Times New Roman" w:eastAsia="Times New Roman" w:hAnsi="Times New Roman" w:cs="Times New Roman"/>
-                <w:color w:val="2D3B45"/>
-                <w:kern w:val="0"/>
-                <w:szCs w:val="24"/>
-              </w:rPr>
-            </w:pPr>
-          </w:p>
-        </w:tc>
-        <w:tc>
-          <w:tcPr>
-            <w:tcW w:w="1998" w:type="dxa"/>
-            <w:tcBorders>
-              <w:top w:val="outset" w:sz="6" w:space="0" w:color="auto"/>
-              <w:left w:val="outset" w:sz="6" w:space="0" w:color="auto"/>
-              <w:bottom w:val="outset" w:sz="6" w:space="0" w:color="auto"/>
-              <w:right w:val="outset" w:sz="6" w:space="0" w:color="auto"/>
-            </w:tcBorders>
-            <w:shd w:val="clear" w:color="auto" w:fill="FFFFFF"/>
-            <w:tcMar>
-              <w:top w:w="30" w:type="dxa"/>
-              <w:left w:w="30" w:type="dxa"/>
-              <w:bottom w:w="30" w:type="dxa"/>
-              <w:right w:w="30" w:type="dxa"/>
-            </w:tcMar>
-            <w:vAlign w:val="center"/>
-          </w:tcPr>
-          <w:p>
-            <w:pPr>
-              <w:widowControl/>
-              <w:jc w:val="center"/>
-              <w:rPr>
-                <w:rFonts w:ascii="Times New Roman" w:eastAsia="Times New Roman" w:hAnsi="Times New Roman" w:cs="Times New Roman"/>
-                <w:color w:val="2D3B45"/>
-                <w:kern w:val="0"/>
-                <w:szCs w:val="24"/>
-              </w:rPr>
-            </w:pPr>
-          </w:p>
-        </w:tc>
-        <w:tc>
-          <w:tcPr>
-            <w:tcW w:w="0" w:type="auto"/>
-            <w:tcBorders>
-              <w:top w:val="single" w:sz="4" w:space="0" w:color="auto"/>
+            <w:hideMark/>
+          </w:tcPr>
+          <w:p>
+            <w:pPr>
+              <w:widowControl/>
+              <w:jc w:val="center"/>
+              <w:rPr>
+                <w:rFonts w:ascii="Times New Roman" w:hAnsi="Times New Roman" w:cs="Times New Roman" w:hint="eastAsia"/>
+                <w:color w:val="2D3B45"/>
+                <w:kern w:val="0"/>
+                <w:sz w:val="20"/>
+                <w:szCs w:val="20"/>
+              </w:rPr>
+            </w:pPr>
+            <w:r>
+              <w:rPr>
+                <w:rFonts w:ascii="Times New Roman" w:hAnsi="Times New Roman" w:cs="Times New Roman" w:hint="eastAsia"/>
+                <w:color w:val="2D3B45"/>
+                <w:kern w:val="0"/>
+                <w:sz w:val="20"/>
+                <w:szCs w:val="20"/>
+              </w:rPr>
+              <w:t>A</w:t>
+            </w:r>
+            <w:r>
+              <w:rPr>
+                <w:rFonts w:ascii="Times New Roman" w:hAnsi="Times New Roman" w:cs="Times New Roman"/>
+                <w:color w:val="2D3B45"/>
+                <w:kern w:val="0"/>
+                <w:sz w:val="20"/>
+                <w:szCs w:val="20"/>
+              </w:rPr>
+              <w:t>sk the chatbot where can we book a room by placing keyword like “music room” in middle of sentence</w:t>
+            </w:r>
+          </w:p>
+        </w:tc>
+        <w:tc>
+          <w:tcPr>
+            <w:tcW w:w="2034" w:type="dxa"/>
+            <w:tcBorders>
+              <w:top w:val="outset" w:sz="6" w:space="0" w:color="auto"/>
+              <w:left w:val="outset" w:sz="6" w:space="0" w:color="auto"/>
+              <w:bottom w:val="outset" w:sz="6" w:space="0" w:color="auto"/>
+              <w:right w:val="outset" w:sz="6" w:space="0" w:color="auto"/>
+            </w:tcBorders>
+            <w:shd w:val="clear" w:color="auto" w:fill="FFFFFF"/>
+            <w:tcMar>
+              <w:top w:w="30" w:type="dxa"/>
+              <w:left w:w="30" w:type="dxa"/>
+              <w:bottom w:w="30" w:type="dxa"/>
+              <w:right w:w="30" w:type="dxa"/>
+            </w:tcMar>
+            <w:vAlign w:val="center"/>
+            <w:hideMark/>
+          </w:tcPr>
+          <w:p>
+            <w:pPr>
+              <w:widowControl/>
+              <w:jc w:val="center"/>
+              <w:rPr>
+                <w:rFonts w:ascii="Times New Roman" w:hAnsi="Times New Roman" w:cs="Times New Roman" w:hint="eastAsia"/>
+                <w:color w:val="2D3B45"/>
+                <w:kern w:val="0"/>
+                <w:sz w:val="20"/>
+                <w:szCs w:val="20"/>
+              </w:rPr>
+            </w:pPr>
+            <w:r>
+              <w:rPr>
+                <w:rFonts w:ascii="Times New Roman" w:hAnsi="Times New Roman" w:cs="Times New Roman" w:hint="eastAsia"/>
+                <w:color w:val="2D3B45"/>
+                <w:kern w:val="0"/>
+                <w:sz w:val="20"/>
+                <w:szCs w:val="20"/>
+              </w:rPr>
+              <w:t>R</w:t>
+            </w:r>
+            <w:r>
+              <w:rPr>
+                <w:rFonts w:ascii="Times New Roman" w:hAnsi="Times New Roman" w:cs="Times New Roman"/>
+                <w:color w:val="2D3B45"/>
+                <w:kern w:val="0"/>
+                <w:sz w:val="20"/>
+                <w:szCs w:val="20"/>
+              </w:rPr>
+              <w:t>eturn corresponding link successfully</w:t>
+            </w:r>
+          </w:p>
+        </w:tc>
+        <w:tc>
+          <w:tcPr>
+            <w:tcW w:w="50" w:type="dxa"/>
+            <w:tcBorders>
+              <w:top w:val="outset" w:sz="6" w:space="0" w:color="auto"/>
               <w:bottom w:val="single" w:sz="4" w:space="0" w:color="auto"/>
             </w:tcBorders>
             <w:shd w:val="clear" w:color="auto" w:fill="FFFFFF"/>
             <w:vAlign w:val="center"/>
+            <w:hideMark/>
           </w:tcPr>
           <w:p>
             <w:pPr>
@@ -2925,56 +2968,12 @@
               <w:autoSpaceDN w:val="0"/>
               <w:adjustRightInd w:val="0"/>
               <w:rPr>
-                <w:rFonts w:ascii="Calibri" w:hAnsi="Calibri" w:cs="Calibri"/>
-                <w:kern w:val="0"/>
-                <w:sz w:val="22"/>
-              </w:rPr>
-            </w:pPr>
-            <w:r>
-              <w:rPr>
-                <w:rFonts w:ascii="Times New Roman" w:hAnsi="Times New Roman" w:cs="Times New Roman" w:hint="eastAsia"/>
-                <w:color w:val="2D3B45"/>
-                <w:kern w:val="0"/>
-                <w:szCs w:val="24"/>
-              </w:rPr>
-              <w:t>Fe</w:t>
-            </w:r>
-            <w:r>
-              <w:rPr>
-                <w:rFonts w:ascii="Times New Roman" w:hAnsi="Times New Roman" w:cs="Times New Roman"/>
-                <w:color w:val="2D3B45"/>
-                <w:kern w:val="0"/>
-                <w:szCs w:val="24"/>
-              </w:rPr>
-              <w:t xml:space="preserve">ature 9 </w:t>
-            </w:r>
-            <w:r>
-              <w:rPr>
-                <w:rFonts w:ascii="Times New Roman" w:hAnsi="Times New Roman" w:cs="Times New Roman"/>
-                <w:color w:val="2D3B45"/>
-                <w:kern w:val="0"/>
-                <w:szCs w:val="24"/>
-              </w:rPr>
-              <w:t>–</w:t>
-            </w:r>
-            <w:r>
-              <w:rPr>
-                <w:rFonts w:ascii="Times New Roman" w:hAnsi="Times New Roman" w:cs="Times New Roman"/>
-                <w:color w:val="2D3B45"/>
-                <w:kern w:val="0"/>
-                <w:szCs w:val="24"/>
-              </w:rPr>
-              <w:t xml:space="preserve"> </w:t>
-            </w:r>
-            <w:r>
-              <w:rPr>
-                <w:rFonts w:ascii="Times New Roman" w:hAnsi="Times New Roman" w:cs="Times New Roman"/>
-                <w:kern w:val="0"/>
-                <w:sz w:val="20"/>
-                <w:szCs w:val="20"/>
-              </w:rPr>
-              <w:t>Login freshman SIS and get waitlist result if any</w:t>
-            </w:r>
+                <w:rFonts w:ascii="Times New Roman" w:hAnsi="Times New Roman" w:cs="Times New Roman" w:hint="eastAsia"/>
+                <w:color w:val="2D3B45"/>
+                <w:kern w:val="0"/>
+                <w:szCs w:val="24"/>
+              </w:rPr>
+            </w:pPr>
           </w:p>
         </w:tc>
         <w:tc>
@@ -3000,21 +2999,12 @@
               <w:widowControl/>
               <w:jc w:val="center"/>
               <w:rPr>
-                <w:rFonts w:ascii="Times New Roman" w:hAnsi="Times New Roman" w:cs="Times New Roman"/>
-                <w:color w:val="2D3B45"/>
-                <w:kern w:val="0"/>
-                <w:szCs w:val="24"/>
-              </w:rPr>
-            </w:pPr>
-            <w:r>
-              <w:rPr>
-                <w:rFonts w:ascii="Times New Roman" w:hAnsi="Times New Roman" w:cs="Times New Roman" w:hint="eastAsia"/>
-                <w:color w:val="2D3B45"/>
-                <w:kern w:val="0"/>
-                <w:szCs w:val="24"/>
-              </w:rPr>
-              <w:t>N</w:t>
-            </w:r>
+                <w:rFonts w:ascii="Times New Roman" w:hAnsi="Times New Roman" w:cs="Times New Roman" w:hint="eastAsia"/>
+                <w:color w:val="2D3B45"/>
+                <w:kern w:val="0"/>
+                <w:szCs w:val="24"/>
+              </w:rPr>
+            </w:pPr>
           </w:p>
         </w:tc>
         <w:tc>
@@ -3040,68 +3030,73 @@
               <w:widowControl/>
               <w:jc w:val="center"/>
               <w:rPr>
-                <w:rFonts w:ascii="Times New Roman" w:hAnsi="Times New Roman" w:cs="Times New Roman"/>
-                <w:color w:val="2D3B45"/>
-                <w:kern w:val="0"/>
-                <w:szCs w:val="24"/>
-              </w:rPr>
-            </w:pPr>
-            <w:r>
-              <w:rPr>
-                <w:rFonts w:ascii="Times New Roman" w:hAnsi="Times New Roman" w:cs="Times New Roman" w:hint="eastAsia"/>
-                <w:color w:val="2D3B45"/>
-                <w:kern w:val="0"/>
-                <w:szCs w:val="24"/>
-              </w:rPr>
-              <w:t>N/A</w:t>
-            </w:r>
-          </w:p>
-        </w:tc>
-        <w:tc>
-          <w:tcPr>
-            <w:tcW w:w="1998" w:type="dxa"/>
-            <w:tcBorders>
-              <w:top w:val="outset" w:sz="6" w:space="0" w:color="auto"/>
-              <w:left w:val="outset" w:sz="6" w:space="0" w:color="auto"/>
-              <w:bottom w:val="outset" w:sz="6" w:space="0" w:color="auto"/>
-              <w:right w:val="outset" w:sz="6" w:space="0" w:color="auto"/>
-            </w:tcBorders>
-            <w:shd w:val="clear" w:color="auto" w:fill="FFFFFF"/>
-            <w:tcMar>
-              <w:top w:w="30" w:type="dxa"/>
-              <w:left w:w="30" w:type="dxa"/>
-              <w:bottom w:w="30" w:type="dxa"/>
-              <w:right w:w="30" w:type="dxa"/>
-            </w:tcMar>
-            <w:vAlign w:val="center"/>
-          </w:tcPr>
-          <w:p>
-            <w:pPr>
-              <w:widowControl/>
-              <w:jc w:val="center"/>
-              <w:rPr>
-                <w:rFonts w:ascii="Times New Roman" w:hAnsi="Times New Roman" w:cs="Times New Roman"/>
-                <w:color w:val="2D3B45"/>
-                <w:kern w:val="0"/>
-                <w:szCs w:val="24"/>
-              </w:rPr>
-            </w:pPr>
-            <w:r>
-              <w:rPr>
-                <w:rFonts w:ascii="Times New Roman" w:hAnsi="Times New Roman" w:cs="Times New Roman" w:hint="eastAsia"/>
-                <w:color w:val="2D3B45"/>
-                <w:kern w:val="0"/>
-                <w:szCs w:val="24"/>
-              </w:rPr>
-              <w:t>N/A</w:t>
-            </w:r>
-          </w:p>
-        </w:tc>
-        <w:tc>
-          <w:tcPr>
-            <w:tcW w:w="0" w:type="auto"/>
-            <w:tcBorders>
-              <w:top w:val="single" w:sz="4" w:space="0" w:color="auto"/>
+                <w:rFonts w:ascii="Times New Roman" w:hAnsi="Times New Roman" w:cs="Times New Roman" w:hint="eastAsia"/>
+                <w:color w:val="2D3B45"/>
+                <w:kern w:val="0"/>
+                <w:sz w:val="20"/>
+                <w:szCs w:val="20"/>
+              </w:rPr>
+            </w:pPr>
+            <w:r>
+              <w:rPr>
+                <w:rFonts w:ascii="Times New Roman" w:hAnsi="Times New Roman" w:cs="Times New Roman" w:hint="eastAsia"/>
+                <w:color w:val="2D3B45"/>
+                <w:kern w:val="0"/>
+                <w:sz w:val="20"/>
+                <w:szCs w:val="20"/>
+              </w:rPr>
+              <w:t>Ask the chatbot with keyword outside of the database</w:t>
+            </w:r>
+          </w:p>
+        </w:tc>
+        <w:tc>
+          <w:tcPr>
+            <w:tcW w:w="2034" w:type="dxa"/>
+            <w:tcBorders>
+              <w:top w:val="outset" w:sz="6" w:space="0" w:color="auto"/>
+              <w:left w:val="outset" w:sz="6" w:space="0" w:color="auto"/>
+              <w:bottom w:val="outset" w:sz="6" w:space="0" w:color="auto"/>
+              <w:right w:val="outset" w:sz="6" w:space="0" w:color="auto"/>
+            </w:tcBorders>
+            <w:shd w:val="clear" w:color="auto" w:fill="FFFFFF"/>
+            <w:tcMar>
+              <w:top w:w="30" w:type="dxa"/>
+              <w:left w:w="30" w:type="dxa"/>
+              <w:bottom w:w="30" w:type="dxa"/>
+              <w:right w:w="30" w:type="dxa"/>
+            </w:tcMar>
+            <w:vAlign w:val="center"/>
+          </w:tcPr>
+          <w:p>
+            <w:pPr>
+              <w:widowControl/>
+              <w:jc w:val="center"/>
+              <w:rPr>
+                <w:rFonts w:ascii="Times New Roman" w:hAnsi="Times New Roman" w:cs="Times New Roman" w:hint="eastAsia"/>
+                <w:color w:val="2D3B45"/>
+                <w:kern w:val="0"/>
+                <w:sz w:val="20"/>
+                <w:szCs w:val="20"/>
+              </w:rPr>
+            </w:pPr>
+            <w:r>
+              <w:rPr>
+                <w:rFonts w:ascii="Times New Roman" w:hAnsi="Times New Roman" w:cs="Times New Roman" w:hint="eastAsia"/>
+                <w:color w:val="2D3B45"/>
+                <w:kern w:val="0"/>
+                <w:sz w:val="20"/>
+                <w:szCs w:val="20"/>
+              </w:rPr>
+              <w:t>Return corresponding replacement for suitable room booking link</w:t>
+            </w:r>
+          </w:p>
+        </w:tc>
+        <w:tc>
+          <w:tcPr>
+            <w:tcW w:w="1008" w:type="dxa"/>
+            <w:gridSpan w:val="2"/>
+            <w:tcBorders>
+              <w:top w:val="outset" w:sz="6" w:space="0" w:color="auto"/>
               <w:bottom w:val="single" w:sz="4" w:space="0" w:color="auto"/>
             </w:tcBorders>
             <w:shd w:val="clear" w:color="auto" w:fill="FFFFFF"/>
@@ -3112,19 +3107,12 @@
               <w:widowControl/>
               <w:jc w:val="center"/>
               <w:rPr>
-                <w:rFonts w:ascii="Times New Roman" w:hAnsi="Times New Roman" w:cs="Times New Roman"/>
-                <w:kern w:val="0"/>
-                <w:szCs w:val="24"/>
-              </w:rPr>
-            </w:pPr>
-            <w:r>
-              <w:rPr>
-                <w:rFonts w:ascii="Times New Roman" w:hAnsi="Times New Roman" w:cs="Times New Roman" w:hint="eastAsia"/>
-                <w:kern w:val="0"/>
-                <w:szCs w:val="24"/>
-              </w:rPr>
-              <w:t>N/A</w:t>
-            </w:r>
+                <w:rFonts w:ascii="Times New Roman" w:eastAsia="Times New Roman" w:hAnsi="Times New Roman" w:cs="Times New Roman"/>
+                <w:kern w:val="0"/>
+                <w:sz w:val="20"/>
+                <w:szCs w:val="20"/>
+              </w:rPr>
+            </w:pPr>
           </w:p>
         </w:tc>
       </w:tr>
@@ -3156,6 +3144,2178 @@
                 <w:rFonts w:ascii="Times New Roman" w:hAnsi="Times New Roman" w:cs="Times New Roman"/>
                 <w:color w:val="2D3B45"/>
                 <w:kern w:val="0"/>
+                <w:sz w:val="20"/>
+                <w:szCs w:val="20"/>
+              </w:rPr>
+            </w:pPr>
+            <w:r>
+              <w:rPr>
+                <w:rFonts w:ascii="Times New Roman" w:hAnsi="Times New Roman" w:cs="Times New Roman" w:hint="eastAsia"/>
+                <w:color w:val="2D3B45"/>
+                <w:kern w:val="0"/>
+                <w:szCs w:val="24"/>
+              </w:rPr>
+              <w:t>Feature 6</w:t>
+            </w:r>
+            <w:r>
+              <w:rPr>
+                <w:rFonts w:ascii="Times New Roman" w:hAnsi="Times New Roman" w:cs="Times New Roman"/>
+                <w:color w:val="2D3B45"/>
+                <w:kern w:val="0"/>
+                <w:szCs w:val="24"/>
+              </w:rPr>
+              <w:t xml:space="preserve"> – </w:t>
+            </w:r>
+            <w:r>
+              <w:rPr>
+                <w:rFonts w:ascii="Times New Roman" w:hAnsi="Times New Roman" w:cs="Times New Roman"/>
+                <w:color w:val="2D3B45"/>
+                <w:kern w:val="0"/>
+                <w:sz w:val="20"/>
+                <w:szCs w:val="20"/>
+              </w:rPr>
+              <w:t>Get ETA</w:t>
+            </w:r>
+            <w:r>
+              <w:rPr>
+                <w:rFonts w:ascii="Times New Roman" w:hAnsi="Times New Roman" w:cs="Times New Roman"/>
+                <w:color w:val="2D3B45"/>
+                <w:kern w:val="0"/>
+                <w:sz w:val="20"/>
+                <w:szCs w:val="20"/>
+              </w:rPr>
+              <w:t xml:space="preserve"> for bus and minibus that available in campus like 91, 91M and 11</w:t>
+            </w:r>
+          </w:p>
+        </w:tc>
+        <w:tc>
+          <w:tcPr>
+            <w:tcW w:w="1418" w:type="dxa"/>
+            <w:tcBorders>
+              <w:top w:val="outset" w:sz="6" w:space="0" w:color="auto"/>
+              <w:left w:val="outset" w:sz="6" w:space="0" w:color="auto"/>
+              <w:bottom w:val="outset" w:sz="6" w:space="0" w:color="auto"/>
+              <w:right w:val="outset" w:sz="6" w:space="0" w:color="auto"/>
+            </w:tcBorders>
+            <w:shd w:val="clear" w:color="auto" w:fill="FFFFFF"/>
+            <w:tcMar>
+              <w:top w:w="30" w:type="dxa"/>
+              <w:left w:w="30" w:type="dxa"/>
+              <w:bottom w:w="30" w:type="dxa"/>
+              <w:right w:w="30" w:type="dxa"/>
+            </w:tcMar>
+            <w:vAlign w:val="center"/>
+          </w:tcPr>
+          <w:p>
+            <w:pPr>
+              <w:widowControl/>
+              <w:jc w:val="center"/>
+              <w:rPr>
+                <w:rFonts w:ascii="Times New Roman" w:hAnsi="Times New Roman" w:cs="Times New Roman"/>
+                <w:color w:val="2D3B45"/>
+                <w:kern w:val="0"/>
+                <w:szCs w:val="24"/>
+              </w:rPr>
+            </w:pPr>
+            <w:r>
+              <w:rPr>
+                <w:rFonts w:ascii="Times New Roman" w:hAnsi="Times New Roman" w:cs="Times New Roman" w:hint="eastAsia"/>
+                <w:color w:val="2D3B45"/>
+                <w:kern w:val="0"/>
+                <w:szCs w:val="24"/>
+              </w:rPr>
+              <w:t>Y</w:t>
+            </w:r>
+          </w:p>
+        </w:tc>
+        <w:tc>
+          <w:tcPr>
+            <w:tcW w:w="1701" w:type="dxa"/>
+            <w:tcBorders>
+              <w:top w:val="outset" w:sz="6" w:space="0" w:color="auto"/>
+              <w:left w:val="outset" w:sz="6" w:space="0" w:color="auto"/>
+              <w:bottom w:val="outset" w:sz="6" w:space="0" w:color="auto"/>
+              <w:right w:val="outset" w:sz="6" w:space="0" w:color="auto"/>
+            </w:tcBorders>
+            <w:shd w:val="clear" w:color="auto" w:fill="FFFFFF"/>
+            <w:tcMar>
+              <w:top w:w="30" w:type="dxa"/>
+              <w:left w:w="30" w:type="dxa"/>
+              <w:bottom w:w="30" w:type="dxa"/>
+              <w:right w:w="30" w:type="dxa"/>
+            </w:tcMar>
+            <w:vAlign w:val="center"/>
+          </w:tcPr>
+          <w:p>
+            <w:pPr>
+              <w:widowControl/>
+              <w:rPr>
+                <w:rFonts w:ascii="Times New Roman" w:hAnsi="Times New Roman" w:cs="Times New Roman"/>
+                <w:color w:val="2D3B45"/>
+                <w:kern w:val="0"/>
+                <w:sz w:val="20"/>
+                <w:szCs w:val="20"/>
+              </w:rPr>
+            </w:pPr>
+            <w:r>
+              <w:rPr>
+                <w:rFonts w:ascii="Times New Roman" w:hAnsi="Times New Roman" w:cs="Times New Roman"/>
+                <w:color w:val="2D3B45"/>
+                <w:kern w:val="0"/>
+                <w:sz w:val="20"/>
+                <w:szCs w:val="20"/>
+              </w:rPr>
+              <w:t xml:space="preserve">Ask the chatbot the arrival time of minibus by </w:t>
+            </w:r>
+            <w:r>
+              <w:rPr>
+                <w:rFonts w:ascii="Times New Roman" w:hAnsi="Times New Roman" w:cs="Times New Roman"/>
+                <w:color w:val="2D3B45"/>
+                <w:kern w:val="0"/>
+                <w:sz w:val="20"/>
+                <w:szCs w:val="20"/>
+              </w:rPr>
+              <w:t xml:space="preserve">placing </w:t>
+            </w:r>
+            <w:r>
+              <w:rPr>
+                <w:rFonts w:ascii="Times New Roman" w:hAnsi="Times New Roman" w:cs="Times New Roman"/>
+                <w:color w:val="2D3B45"/>
+                <w:kern w:val="0"/>
+                <w:sz w:val="20"/>
+                <w:szCs w:val="20"/>
+              </w:rPr>
+              <w:t xml:space="preserve">keyword “minibus”, </w:t>
+            </w:r>
+          </w:p>
+          <w:p>
+            <w:pPr>
+              <w:widowControl/>
+              <w:rPr>
+                <w:rFonts w:ascii="Times New Roman" w:hAnsi="Times New Roman" w:cs="Times New Roman" w:hint="eastAsia"/>
+                <w:color w:val="2D3B45"/>
+                <w:kern w:val="0"/>
+                <w:szCs w:val="24"/>
+              </w:rPr>
+            </w:pPr>
+            <w:r>
+              <w:rPr>
+                <w:rFonts w:ascii="Times New Roman" w:hAnsi="Times New Roman" w:cs="Times New Roman"/>
+                <w:color w:val="2D3B45"/>
+                <w:kern w:val="0"/>
+                <w:sz w:val="20"/>
+                <w:szCs w:val="20"/>
+              </w:rPr>
+              <w:t>“minibus 11”, “11 minibus”</w:t>
+            </w:r>
+            <w:r>
+              <w:rPr>
+                <w:rFonts w:ascii="Times New Roman" w:hAnsi="Times New Roman" w:cs="Times New Roman"/>
+                <w:color w:val="2D3B45"/>
+                <w:kern w:val="0"/>
+                <w:sz w:val="20"/>
+                <w:szCs w:val="20"/>
+              </w:rPr>
+              <w:t xml:space="preserve"> at the end of sentence</w:t>
+            </w:r>
+          </w:p>
+        </w:tc>
+        <w:tc>
+          <w:tcPr>
+            <w:tcW w:w="2034" w:type="dxa"/>
+            <w:tcBorders>
+              <w:top w:val="outset" w:sz="6" w:space="0" w:color="auto"/>
+              <w:left w:val="outset" w:sz="6" w:space="0" w:color="auto"/>
+              <w:bottom w:val="outset" w:sz="6" w:space="0" w:color="auto"/>
+              <w:right w:val="outset" w:sz="6" w:space="0" w:color="auto"/>
+            </w:tcBorders>
+            <w:shd w:val="clear" w:color="auto" w:fill="FFFFFF"/>
+            <w:tcMar>
+              <w:top w:w="30" w:type="dxa"/>
+              <w:left w:w="30" w:type="dxa"/>
+              <w:bottom w:w="30" w:type="dxa"/>
+              <w:right w:w="30" w:type="dxa"/>
+            </w:tcMar>
+            <w:vAlign w:val="center"/>
+          </w:tcPr>
+          <w:p>
+            <w:pPr>
+              <w:widowControl/>
+              <w:jc w:val="center"/>
+              <w:rPr>
+                <w:rFonts w:ascii="Times New Roman" w:eastAsia="Times New Roman" w:hAnsi="Times New Roman" w:cs="Times New Roman"/>
+                <w:color w:val="2D3B45"/>
+                <w:kern w:val="0"/>
+                <w:sz w:val="20"/>
+                <w:szCs w:val="20"/>
+              </w:rPr>
+            </w:pPr>
+            <w:r>
+              <w:rPr>
+                <w:rFonts w:ascii="Times New Roman" w:eastAsia="Times New Roman" w:hAnsi="Times New Roman" w:cs="Times New Roman"/>
+                <w:color w:val="2D3B45"/>
+                <w:kern w:val="0"/>
+                <w:sz w:val="20"/>
+                <w:szCs w:val="20"/>
+              </w:rPr>
+              <w:t>Return the ETA of minibus successfully</w:t>
+            </w:r>
+          </w:p>
+        </w:tc>
+        <w:tc>
+          <w:tcPr>
+            <w:tcW w:w="1008" w:type="dxa"/>
+            <w:gridSpan w:val="2"/>
+            <w:tcBorders>
+              <w:top w:val="single" w:sz="4" w:space="0" w:color="auto"/>
+              <w:bottom w:val="single" w:sz="4" w:space="0" w:color="auto"/>
+            </w:tcBorders>
+            <w:shd w:val="clear" w:color="auto" w:fill="FFFFFF"/>
+            <w:vAlign w:val="center"/>
+          </w:tcPr>
+          <w:p>
+            <w:pPr>
+              <w:widowControl/>
+              <w:jc w:val="center"/>
+              <w:rPr>
+                <w:rFonts w:ascii="Times New Roman" w:eastAsia="Times New Roman" w:hAnsi="Times New Roman" w:cs="Times New Roman"/>
+                <w:kern w:val="0"/>
+                <w:sz w:val="20"/>
+                <w:szCs w:val="20"/>
+              </w:rPr>
+            </w:pPr>
+          </w:p>
+        </w:tc>
+      </w:tr>
+      <w:tr>
+        <w:tc>
+          <w:tcPr>
+            <w:tcW w:w="2185" w:type="dxa"/>
+            <w:tcBorders>
+              <w:top w:val="outset" w:sz="6" w:space="0" w:color="auto"/>
+              <w:left w:val="outset" w:sz="6" w:space="0" w:color="auto"/>
+              <w:bottom w:val="outset" w:sz="6" w:space="0" w:color="auto"/>
+              <w:right w:val="outset" w:sz="6" w:space="0" w:color="auto"/>
+            </w:tcBorders>
+            <w:shd w:val="clear" w:color="auto" w:fill="FFFFFF"/>
+            <w:tcMar>
+              <w:top w:w="30" w:type="dxa"/>
+              <w:left w:w="30" w:type="dxa"/>
+              <w:bottom w:w="30" w:type="dxa"/>
+              <w:right w:w="30" w:type="dxa"/>
+            </w:tcMar>
+            <w:vAlign w:val="center"/>
+          </w:tcPr>
+          <w:p>
+            <w:pPr>
+              <w:autoSpaceDE w:val="0"/>
+              <w:autoSpaceDN w:val="0"/>
+              <w:adjustRightInd w:val="0"/>
+              <w:rPr>
+                <w:rFonts w:ascii="Times New Roman" w:hAnsi="Times New Roman" w:cs="Times New Roman" w:hint="eastAsia"/>
+                <w:color w:val="2D3B45"/>
+                <w:kern w:val="0"/>
+                <w:szCs w:val="24"/>
+              </w:rPr>
+            </w:pPr>
+          </w:p>
+        </w:tc>
+        <w:tc>
+          <w:tcPr>
+            <w:tcW w:w="1418" w:type="dxa"/>
+            <w:tcBorders>
+              <w:top w:val="outset" w:sz="6" w:space="0" w:color="auto"/>
+              <w:left w:val="outset" w:sz="6" w:space="0" w:color="auto"/>
+              <w:bottom w:val="outset" w:sz="6" w:space="0" w:color="auto"/>
+              <w:right w:val="outset" w:sz="6" w:space="0" w:color="auto"/>
+            </w:tcBorders>
+            <w:shd w:val="clear" w:color="auto" w:fill="FFFFFF"/>
+            <w:tcMar>
+              <w:top w:w="30" w:type="dxa"/>
+              <w:left w:w="30" w:type="dxa"/>
+              <w:bottom w:w="30" w:type="dxa"/>
+              <w:right w:w="30" w:type="dxa"/>
+            </w:tcMar>
+            <w:vAlign w:val="center"/>
+          </w:tcPr>
+          <w:p>
+            <w:pPr>
+              <w:widowControl/>
+              <w:jc w:val="center"/>
+              <w:rPr>
+                <w:rFonts w:ascii="Times New Roman" w:hAnsi="Times New Roman" w:cs="Times New Roman" w:hint="eastAsia"/>
+                <w:color w:val="2D3B45"/>
+                <w:kern w:val="0"/>
+                <w:szCs w:val="24"/>
+              </w:rPr>
+            </w:pPr>
+          </w:p>
+        </w:tc>
+        <w:tc>
+          <w:tcPr>
+            <w:tcW w:w="1701" w:type="dxa"/>
+            <w:tcBorders>
+              <w:top w:val="outset" w:sz="6" w:space="0" w:color="auto"/>
+              <w:left w:val="outset" w:sz="6" w:space="0" w:color="auto"/>
+              <w:bottom w:val="outset" w:sz="6" w:space="0" w:color="auto"/>
+              <w:right w:val="outset" w:sz="6" w:space="0" w:color="auto"/>
+            </w:tcBorders>
+            <w:shd w:val="clear" w:color="auto" w:fill="FFFFFF"/>
+            <w:tcMar>
+              <w:top w:w="30" w:type="dxa"/>
+              <w:left w:w="30" w:type="dxa"/>
+              <w:bottom w:w="30" w:type="dxa"/>
+              <w:right w:w="30" w:type="dxa"/>
+            </w:tcMar>
+            <w:vAlign w:val="center"/>
+          </w:tcPr>
+          <w:p>
+            <w:pPr>
+              <w:widowControl/>
+              <w:rPr>
+                <w:rFonts w:ascii="Times New Roman" w:hAnsi="Times New Roman" w:cs="Times New Roman"/>
+                <w:color w:val="2D3B45"/>
+                <w:kern w:val="0"/>
+                <w:sz w:val="20"/>
+                <w:szCs w:val="20"/>
+              </w:rPr>
+            </w:pPr>
+            <w:r>
+              <w:rPr>
+                <w:rFonts w:ascii="Times New Roman" w:hAnsi="Times New Roman" w:cs="Times New Roman"/>
+                <w:color w:val="2D3B45"/>
+                <w:kern w:val="0"/>
+                <w:sz w:val="20"/>
+                <w:szCs w:val="20"/>
+              </w:rPr>
+              <w:t xml:space="preserve">Ask the chatbot the arrival time of minibus by placing keyword “minibus”, </w:t>
+            </w:r>
+          </w:p>
+          <w:p>
+            <w:pPr>
+              <w:widowControl/>
+              <w:rPr>
+                <w:rFonts w:ascii="Times New Roman" w:hAnsi="Times New Roman" w:cs="Times New Roman"/>
+                <w:color w:val="2D3B45"/>
+                <w:kern w:val="0"/>
+                <w:sz w:val="20"/>
+                <w:szCs w:val="20"/>
+              </w:rPr>
+            </w:pPr>
+            <w:r>
+              <w:rPr>
+                <w:rFonts w:ascii="Times New Roman" w:hAnsi="Times New Roman" w:cs="Times New Roman"/>
+                <w:color w:val="2D3B45"/>
+                <w:kern w:val="0"/>
+                <w:sz w:val="20"/>
+                <w:szCs w:val="20"/>
+              </w:rPr>
+              <w:t xml:space="preserve">“minibus 11”, “11 minibus” at the </w:t>
+            </w:r>
+            <w:r>
+              <w:rPr>
+                <w:rFonts w:ascii="Times New Roman" w:hAnsi="Times New Roman" w:cs="Times New Roman"/>
+                <w:color w:val="2D3B45"/>
+                <w:kern w:val="0"/>
+                <w:sz w:val="20"/>
+                <w:szCs w:val="20"/>
+              </w:rPr>
+              <w:t>middle</w:t>
+            </w:r>
+            <w:r>
+              <w:rPr>
+                <w:rFonts w:ascii="Times New Roman" w:hAnsi="Times New Roman" w:cs="Times New Roman"/>
+                <w:color w:val="2D3B45"/>
+                <w:kern w:val="0"/>
+                <w:sz w:val="20"/>
+                <w:szCs w:val="20"/>
+              </w:rPr>
+              <w:t xml:space="preserve"> of sentence</w:t>
+            </w:r>
+          </w:p>
+        </w:tc>
+        <w:tc>
+          <w:tcPr>
+            <w:tcW w:w="2034" w:type="dxa"/>
+            <w:tcBorders>
+              <w:top w:val="outset" w:sz="6" w:space="0" w:color="auto"/>
+              <w:left w:val="outset" w:sz="6" w:space="0" w:color="auto"/>
+              <w:bottom w:val="outset" w:sz="6" w:space="0" w:color="auto"/>
+              <w:right w:val="outset" w:sz="6" w:space="0" w:color="auto"/>
+            </w:tcBorders>
+            <w:shd w:val="clear" w:color="auto" w:fill="FFFFFF"/>
+            <w:tcMar>
+              <w:top w:w="30" w:type="dxa"/>
+              <w:left w:w="30" w:type="dxa"/>
+              <w:bottom w:w="30" w:type="dxa"/>
+              <w:right w:w="30" w:type="dxa"/>
+            </w:tcMar>
+            <w:vAlign w:val="center"/>
+          </w:tcPr>
+          <w:p>
+            <w:pPr>
+              <w:widowControl/>
+              <w:jc w:val="center"/>
+              <w:rPr>
+                <w:rFonts w:ascii="Times New Roman" w:eastAsia="Times New Roman" w:hAnsi="Times New Roman" w:cs="Times New Roman"/>
+                <w:color w:val="2D3B45"/>
+                <w:kern w:val="0"/>
+                <w:sz w:val="20"/>
+                <w:szCs w:val="20"/>
+              </w:rPr>
+            </w:pPr>
+            <w:r>
+              <w:rPr>
+                <w:rFonts w:ascii="Times New Roman" w:eastAsia="Times New Roman" w:hAnsi="Times New Roman" w:cs="Times New Roman"/>
+                <w:color w:val="2D3B45"/>
+                <w:kern w:val="0"/>
+                <w:sz w:val="20"/>
+                <w:szCs w:val="20"/>
+              </w:rPr>
+              <w:t>Return the ETA of minibus successfully</w:t>
+            </w:r>
+          </w:p>
+        </w:tc>
+        <w:tc>
+          <w:tcPr>
+            <w:tcW w:w="1008" w:type="dxa"/>
+            <w:gridSpan w:val="2"/>
+            <w:tcBorders>
+              <w:top w:val="single" w:sz="4" w:space="0" w:color="auto"/>
+              <w:bottom w:val="single" w:sz="4" w:space="0" w:color="auto"/>
+            </w:tcBorders>
+            <w:shd w:val="clear" w:color="auto" w:fill="FFFFFF"/>
+            <w:vAlign w:val="center"/>
+          </w:tcPr>
+          <w:p>
+            <w:pPr>
+              <w:widowControl/>
+              <w:jc w:val="center"/>
+              <w:rPr>
+                <w:rFonts w:ascii="Times New Roman" w:eastAsia="Times New Roman" w:hAnsi="Times New Roman" w:cs="Times New Roman"/>
+                <w:kern w:val="0"/>
+                <w:sz w:val="20"/>
+                <w:szCs w:val="20"/>
+              </w:rPr>
+            </w:pPr>
+          </w:p>
+        </w:tc>
+      </w:tr>
+      <w:tr>
+        <w:tc>
+          <w:tcPr>
+            <w:tcW w:w="2185" w:type="dxa"/>
+            <w:tcBorders>
+              <w:top w:val="outset" w:sz="6" w:space="0" w:color="auto"/>
+              <w:left w:val="outset" w:sz="6" w:space="0" w:color="auto"/>
+              <w:bottom w:val="outset" w:sz="6" w:space="0" w:color="auto"/>
+              <w:right w:val="outset" w:sz="6" w:space="0" w:color="auto"/>
+            </w:tcBorders>
+            <w:shd w:val="clear" w:color="auto" w:fill="FFFFFF"/>
+            <w:tcMar>
+              <w:top w:w="30" w:type="dxa"/>
+              <w:left w:w="30" w:type="dxa"/>
+              <w:bottom w:w="30" w:type="dxa"/>
+              <w:right w:w="30" w:type="dxa"/>
+            </w:tcMar>
+            <w:vAlign w:val="center"/>
+          </w:tcPr>
+          <w:p>
+            <w:pPr>
+              <w:autoSpaceDE w:val="0"/>
+              <w:autoSpaceDN w:val="0"/>
+              <w:adjustRightInd w:val="0"/>
+              <w:rPr>
+                <w:rFonts w:ascii="Times New Roman" w:hAnsi="Times New Roman" w:cs="Times New Roman" w:hint="eastAsia"/>
+                <w:color w:val="2D3B45"/>
+                <w:kern w:val="0"/>
+                <w:szCs w:val="24"/>
+              </w:rPr>
+            </w:pPr>
+          </w:p>
+        </w:tc>
+        <w:tc>
+          <w:tcPr>
+            <w:tcW w:w="1418" w:type="dxa"/>
+            <w:tcBorders>
+              <w:top w:val="outset" w:sz="6" w:space="0" w:color="auto"/>
+              <w:left w:val="outset" w:sz="6" w:space="0" w:color="auto"/>
+              <w:bottom w:val="outset" w:sz="6" w:space="0" w:color="auto"/>
+              <w:right w:val="outset" w:sz="6" w:space="0" w:color="auto"/>
+            </w:tcBorders>
+            <w:shd w:val="clear" w:color="auto" w:fill="FFFFFF"/>
+            <w:tcMar>
+              <w:top w:w="30" w:type="dxa"/>
+              <w:left w:w="30" w:type="dxa"/>
+              <w:bottom w:w="30" w:type="dxa"/>
+              <w:right w:w="30" w:type="dxa"/>
+            </w:tcMar>
+            <w:vAlign w:val="center"/>
+          </w:tcPr>
+          <w:p>
+            <w:pPr>
+              <w:widowControl/>
+              <w:jc w:val="center"/>
+              <w:rPr>
+                <w:rFonts w:ascii="Times New Roman" w:hAnsi="Times New Roman" w:cs="Times New Roman" w:hint="eastAsia"/>
+                <w:color w:val="2D3B45"/>
+                <w:kern w:val="0"/>
+                <w:szCs w:val="24"/>
+              </w:rPr>
+            </w:pPr>
+          </w:p>
+        </w:tc>
+        <w:tc>
+          <w:tcPr>
+            <w:tcW w:w="1701" w:type="dxa"/>
+            <w:tcBorders>
+              <w:top w:val="outset" w:sz="6" w:space="0" w:color="auto"/>
+              <w:left w:val="outset" w:sz="6" w:space="0" w:color="auto"/>
+              <w:bottom w:val="outset" w:sz="6" w:space="0" w:color="auto"/>
+              <w:right w:val="outset" w:sz="6" w:space="0" w:color="auto"/>
+            </w:tcBorders>
+            <w:shd w:val="clear" w:color="auto" w:fill="FFFFFF"/>
+            <w:tcMar>
+              <w:top w:w="30" w:type="dxa"/>
+              <w:left w:w="30" w:type="dxa"/>
+              <w:bottom w:w="30" w:type="dxa"/>
+              <w:right w:w="30" w:type="dxa"/>
+            </w:tcMar>
+            <w:vAlign w:val="center"/>
+          </w:tcPr>
+          <w:p>
+            <w:pPr>
+              <w:widowControl/>
+              <w:rPr>
+                <w:rFonts w:ascii="Times New Roman" w:hAnsi="Times New Roman" w:cs="Times New Roman"/>
+                <w:color w:val="2D3B45"/>
+                <w:kern w:val="0"/>
+                <w:sz w:val="20"/>
+                <w:szCs w:val="20"/>
+              </w:rPr>
+            </w:pPr>
+            <w:r>
+              <w:rPr>
+                <w:rFonts w:ascii="Times New Roman" w:hAnsi="Times New Roman" w:cs="Times New Roman"/>
+                <w:color w:val="2D3B45"/>
+                <w:kern w:val="0"/>
+                <w:sz w:val="20"/>
+                <w:szCs w:val="20"/>
+              </w:rPr>
+              <w:t xml:space="preserve">Ask the chatbot the arrival time of minibus by placing keyword “minibus”, </w:t>
+            </w:r>
+          </w:p>
+          <w:p>
+            <w:pPr>
+              <w:widowControl/>
+              <w:rPr>
+                <w:rFonts w:ascii="Times New Roman" w:hAnsi="Times New Roman" w:cs="Times New Roman"/>
+                <w:color w:val="2D3B45"/>
+                <w:kern w:val="0"/>
+                <w:sz w:val="20"/>
+                <w:szCs w:val="20"/>
+              </w:rPr>
+            </w:pPr>
+            <w:r>
+              <w:rPr>
+                <w:rFonts w:ascii="Times New Roman" w:hAnsi="Times New Roman" w:cs="Times New Roman"/>
+                <w:color w:val="2D3B45"/>
+                <w:kern w:val="0"/>
+                <w:sz w:val="20"/>
+                <w:szCs w:val="20"/>
+              </w:rPr>
+              <w:t xml:space="preserve">“minibus 11”, “11 minibus” at the </w:t>
+            </w:r>
+            <w:r>
+              <w:rPr>
+                <w:rFonts w:ascii="Times New Roman" w:hAnsi="Times New Roman" w:cs="Times New Roman"/>
+                <w:color w:val="2D3B45"/>
+                <w:kern w:val="0"/>
+                <w:sz w:val="20"/>
+                <w:szCs w:val="20"/>
+              </w:rPr>
+              <w:t>end</w:t>
+            </w:r>
+            <w:r>
+              <w:rPr>
+                <w:rFonts w:ascii="Times New Roman" w:hAnsi="Times New Roman" w:cs="Times New Roman"/>
+                <w:color w:val="2D3B45"/>
+                <w:kern w:val="0"/>
+                <w:sz w:val="20"/>
+                <w:szCs w:val="20"/>
+              </w:rPr>
+              <w:t xml:space="preserve"> of sentence</w:t>
+            </w:r>
+          </w:p>
+        </w:tc>
+        <w:tc>
+          <w:tcPr>
+            <w:tcW w:w="2034" w:type="dxa"/>
+            <w:tcBorders>
+              <w:top w:val="outset" w:sz="6" w:space="0" w:color="auto"/>
+              <w:left w:val="outset" w:sz="6" w:space="0" w:color="auto"/>
+              <w:bottom w:val="outset" w:sz="6" w:space="0" w:color="auto"/>
+              <w:right w:val="outset" w:sz="6" w:space="0" w:color="auto"/>
+            </w:tcBorders>
+            <w:shd w:val="clear" w:color="auto" w:fill="FFFFFF"/>
+            <w:tcMar>
+              <w:top w:w="30" w:type="dxa"/>
+              <w:left w:w="30" w:type="dxa"/>
+              <w:bottom w:w="30" w:type="dxa"/>
+              <w:right w:w="30" w:type="dxa"/>
+            </w:tcMar>
+            <w:vAlign w:val="center"/>
+          </w:tcPr>
+          <w:p>
+            <w:pPr>
+              <w:widowControl/>
+              <w:jc w:val="center"/>
+              <w:rPr>
+                <w:rFonts w:ascii="Times New Roman" w:eastAsia="Times New Roman" w:hAnsi="Times New Roman" w:cs="Times New Roman"/>
+                <w:color w:val="2D3B45"/>
+                <w:kern w:val="0"/>
+                <w:sz w:val="20"/>
+                <w:szCs w:val="20"/>
+              </w:rPr>
+            </w:pPr>
+            <w:r>
+              <w:rPr>
+                <w:rFonts w:ascii="Times New Roman" w:eastAsia="Times New Roman" w:hAnsi="Times New Roman" w:cs="Times New Roman"/>
+                <w:color w:val="2D3B45"/>
+                <w:kern w:val="0"/>
+                <w:sz w:val="20"/>
+                <w:szCs w:val="20"/>
+              </w:rPr>
+              <w:t>Return the ETA of minibus successfully</w:t>
+            </w:r>
+          </w:p>
+        </w:tc>
+        <w:tc>
+          <w:tcPr>
+            <w:tcW w:w="1008" w:type="dxa"/>
+            <w:gridSpan w:val="2"/>
+            <w:tcBorders>
+              <w:top w:val="single" w:sz="4" w:space="0" w:color="auto"/>
+              <w:bottom w:val="single" w:sz="4" w:space="0" w:color="auto"/>
+            </w:tcBorders>
+            <w:shd w:val="clear" w:color="auto" w:fill="FFFFFF"/>
+            <w:vAlign w:val="center"/>
+          </w:tcPr>
+          <w:p>
+            <w:pPr>
+              <w:widowControl/>
+              <w:jc w:val="center"/>
+              <w:rPr>
+                <w:rFonts w:ascii="Times New Roman" w:eastAsia="Times New Roman" w:hAnsi="Times New Roman" w:cs="Times New Roman"/>
+                <w:kern w:val="0"/>
+                <w:sz w:val="20"/>
+                <w:szCs w:val="20"/>
+              </w:rPr>
+            </w:pPr>
+          </w:p>
+        </w:tc>
+      </w:tr>
+      <w:tr>
+        <w:tc>
+          <w:tcPr>
+            <w:tcW w:w="2185" w:type="dxa"/>
+            <w:tcBorders>
+              <w:top w:val="outset" w:sz="6" w:space="0" w:color="auto"/>
+              <w:left w:val="outset" w:sz="6" w:space="0" w:color="auto"/>
+              <w:bottom w:val="outset" w:sz="6" w:space="0" w:color="auto"/>
+              <w:right w:val="outset" w:sz="6" w:space="0" w:color="auto"/>
+            </w:tcBorders>
+            <w:shd w:val="clear" w:color="auto" w:fill="FFFFFF"/>
+            <w:tcMar>
+              <w:top w:w="30" w:type="dxa"/>
+              <w:left w:w="30" w:type="dxa"/>
+              <w:bottom w:w="30" w:type="dxa"/>
+              <w:right w:w="30" w:type="dxa"/>
+            </w:tcMar>
+            <w:vAlign w:val="center"/>
+          </w:tcPr>
+          <w:p>
+            <w:pPr>
+              <w:autoSpaceDE w:val="0"/>
+              <w:autoSpaceDN w:val="0"/>
+              <w:adjustRightInd w:val="0"/>
+              <w:rPr>
+                <w:rFonts w:ascii="Calibri" w:hAnsi="Calibri" w:cs="Calibri"/>
+                <w:kern w:val="0"/>
+                <w:sz w:val="22"/>
+              </w:rPr>
+            </w:pPr>
+            <w:r>
+              <w:rPr>
+                <w:rFonts w:ascii="Times New Roman" w:hAnsi="Times New Roman" w:cs="Times New Roman" w:hint="eastAsia"/>
+                <w:color w:val="2D3B45"/>
+                <w:kern w:val="0"/>
+                <w:szCs w:val="24"/>
+              </w:rPr>
+              <w:t>F</w:t>
+            </w:r>
+            <w:r>
+              <w:rPr>
+                <w:rFonts w:ascii="Times New Roman" w:hAnsi="Times New Roman" w:cs="Times New Roman"/>
+                <w:color w:val="2D3B45"/>
+                <w:kern w:val="0"/>
+                <w:szCs w:val="24"/>
+              </w:rPr>
+              <w:t xml:space="preserve">eature 7 </w:t>
+            </w:r>
+            <w:r>
+              <w:rPr>
+                <w:rFonts w:ascii="Times New Roman" w:hAnsi="Times New Roman" w:cs="Times New Roman"/>
+                <w:color w:val="2D3B45"/>
+                <w:kern w:val="0"/>
+                <w:szCs w:val="24"/>
+              </w:rPr>
+              <w:t>–</w:t>
+            </w:r>
+            <w:r>
+              <w:rPr>
+                <w:rFonts w:ascii="Times New Roman" w:hAnsi="Times New Roman" w:cs="Times New Roman"/>
+                <w:color w:val="2D3B45"/>
+                <w:kern w:val="0"/>
+                <w:szCs w:val="24"/>
+              </w:rPr>
+              <w:t xml:space="preserve"> </w:t>
+            </w:r>
+            <w:r>
+              <w:rPr>
+                <w:rFonts w:ascii="Times New Roman" w:hAnsi="Times New Roman" w:cs="Times New Roman"/>
+                <w:color w:val="2D3B45"/>
+                <w:kern w:val="0"/>
+                <w:sz w:val="20"/>
+                <w:szCs w:val="20"/>
+              </w:rPr>
+              <w:t xml:space="preserve">Search </w:t>
+            </w:r>
+            <w:r>
+              <w:rPr>
+                <w:rFonts w:ascii="Times New Roman" w:hAnsi="Times New Roman" w:cs="Times New Roman"/>
+                <w:color w:val="2D3B45"/>
+                <w:kern w:val="0"/>
+                <w:sz w:val="20"/>
+                <w:szCs w:val="20"/>
+              </w:rPr>
+              <w:t>for all societies available in UST, displaying name and website to freshman</w:t>
+            </w:r>
+          </w:p>
+        </w:tc>
+        <w:tc>
+          <w:tcPr>
+            <w:tcW w:w="1418" w:type="dxa"/>
+            <w:tcBorders>
+              <w:top w:val="outset" w:sz="6" w:space="0" w:color="auto"/>
+              <w:left w:val="outset" w:sz="6" w:space="0" w:color="auto"/>
+              <w:bottom w:val="outset" w:sz="6" w:space="0" w:color="auto"/>
+              <w:right w:val="outset" w:sz="6" w:space="0" w:color="auto"/>
+            </w:tcBorders>
+            <w:shd w:val="clear" w:color="auto" w:fill="FFFFFF"/>
+            <w:tcMar>
+              <w:top w:w="30" w:type="dxa"/>
+              <w:left w:w="30" w:type="dxa"/>
+              <w:bottom w:w="30" w:type="dxa"/>
+              <w:right w:w="30" w:type="dxa"/>
+            </w:tcMar>
+            <w:vAlign w:val="center"/>
+          </w:tcPr>
+          <w:p>
+            <w:pPr>
+              <w:widowControl/>
+              <w:jc w:val="center"/>
+              <w:rPr>
+                <w:rFonts w:ascii="Times New Roman" w:hAnsi="Times New Roman" w:cs="Times New Roman"/>
+                <w:color w:val="2D3B45"/>
+                <w:kern w:val="0"/>
+                <w:szCs w:val="24"/>
+              </w:rPr>
+            </w:pPr>
+            <w:r>
+              <w:rPr>
+                <w:rFonts w:ascii="Times New Roman" w:hAnsi="Times New Roman" w:cs="Times New Roman" w:hint="eastAsia"/>
+                <w:color w:val="2D3B45"/>
+                <w:kern w:val="0"/>
+                <w:szCs w:val="24"/>
+              </w:rPr>
+              <w:t>Y</w:t>
+            </w:r>
+          </w:p>
+        </w:tc>
+        <w:tc>
+          <w:tcPr>
+            <w:tcW w:w="1701" w:type="dxa"/>
+            <w:tcBorders>
+              <w:top w:val="outset" w:sz="6" w:space="0" w:color="auto"/>
+              <w:left w:val="outset" w:sz="6" w:space="0" w:color="auto"/>
+              <w:bottom w:val="outset" w:sz="6" w:space="0" w:color="auto"/>
+              <w:right w:val="outset" w:sz="6" w:space="0" w:color="auto"/>
+            </w:tcBorders>
+            <w:shd w:val="clear" w:color="auto" w:fill="FFFFFF"/>
+            <w:tcMar>
+              <w:top w:w="30" w:type="dxa"/>
+              <w:left w:w="30" w:type="dxa"/>
+              <w:bottom w:w="30" w:type="dxa"/>
+              <w:right w:w="30" w:type="dxa"/>
+            </w:tcMar>
+            <w:vAlign w:val="center"/>
+          </w:tcPr>
+          <w:p>
+            <w:pPr>
+              <w:widowControl/>
+              <w:jc w:val="center"/>
+              <w:rPr>
+                <w:rFonts w:ascii="Times New Roman" w:hAnsi="Times New Roman" w:cs="Times New Roman" w:hint="eastAsia"/>
+                <w:color w:val="2D3B45"/>
+                <w:kern w:val="0"/>
+                <w:sz w:val="20"/>
+                <w:szCs w:val="20"/>
+              </w:rPr>
+            </w:pPr>
+            <w:r>
+              <w:rPr>
+                <w:rFonts w:ascii="Times New Roman" w:hAnsi="Times New Roman" w:cs="Times New Roman" w:hint="eastAsia"/>
+                <w:color w:val="2D3B45"/>
+                <w:kern w:val="0"/>
+                <w:sz w:val="20"/>
+                <w:szCs w:val="20"/>
+              </w:rPr>
+              <w:t>A</w:t>
+            </w:r>
+            <w:r>
+              <w:rPr>
+                <w:rFonts w:ascii="Times New Roman" w:hAnsi="Times New Roman" w:cs="Times New Roman"/>
+                <w:color w:val="2D3B45"/>
+                <w:kern w:val="0"/>
+                <w:sz w:val="20"/>
+                <w:szCs w:val="20"/>
+              </w:rPr>
+              <w:t>sk the chatbot by placing keyword like “film society” at the end of sentence</w:t>
+            </w:r>
+          </w:p>
+        </w:tc>
+        <w:tc>
+          <w:tcPr>
+            <w:tcW w:w="2034" w:type="dxa"/>
+            <w:tcBorders>
+              <w:top w:val="outset" w:sz="6" w:space="0" w:color="auto"/>
+              <w:left w:val="outset" w:sz="6" w:space="0" w:color="auto"/>
+              <w:bottom w:val="outset" w:sz="6" w:space="0" w:color="auto"/>
+              <w:right w:val="outset" w:sz="6" w:space="0" w:color="auto"/>
+            </w:tcBorders>
+            <w:shd w:val="clear" w:color="auto" w:fill="FFFFFF"/>
+            <w:tcMar>
+              <w:top w:w="30" w:type="dxa"/>
+              <w:left w:w="30" w:type="dxa"/>
+              <w:bottom w:w="30" w:type="dxa"/>
+              <w:right w:w="30" w:type="dxa"/>
+            </w:tcMar>
+            <w:vAlign w:val="center"/>
+          </w:tcPr>
+          <w:p>
+            <w:pPr>
+              <w:widowControl/>
+              <w:jc w:val="center"/>
+              <w:rPr>
+                <w:rFonts w:ascii="Times New Roman" w:eastAsia="Times New Roman" w:hAnsi="Times New Roman" w:cs="Times New Roman"/>
+                <w:color w:val="2D3B45"/>
+                <w:kern w:val="0"/>
+                <w:sz w:val="20"/>
+                <w:szCs w:val="20"/>
+              </w:rPr>
+            </w:pPr>
+            <w:r>
+              <w:rPr>
+                <w:rFonts w:ascii="Times New Roman" w:eastAsia="Times New Roman" w:hAnsi="Times New Roman" w:cs="Times New Roman"/>
+                <w:color w:val="2D3B45"/>
+                <w:kern w:val="0"/>
+                <w:sz w:val="20"/>
+                <w:szCs w:val="20"/>
+              </w:rPr>
+              <w:t>Return corresponding info of society if there are any matches</w:t>
+            </w:r>
+          </w:p>
+        </w:tc>
+        <w:tc>
+          <w:tcPr>
+            <w:tcW w:w="1008" w:type="dxa"/>
+            <w:gridSpan w:val="2"/>
+            <w:tcBorders>
+              <w:top w:val="single" w:sz="4" w:space="0" w:color="auto"/>
+              <w:bottom w:val="single" w:sz="4" w:space="0" w:color="auto"/>
+            </w:tcBorders>
+            <w:shd w:val="clear" w:color="auto" w:fill="FFFFFF"/>
+            <w:vAlign w:val="center"/>
+          </w:tcPr>
+          <w:p>
+            <w:pPr>
+              <w:widowControl/>
+              <w:jc w:val="center"/>
+              <w:rPr>
+                <w:rFonts w:ascii="Times New Roman" w:eastAsia="Times New Roman" w:hAnsi="Times New Roman" w:cs="Times New Roman"/>
+                <w:kern w:val="0"/>
+                <w:sz w:val="20"/>
+                <w:szCs w:val="20"/>
+              </w:rPr>
+            </w:pPr>
+          </w:p>
+        </w:tc>
+      </w:tr>
+      <w:tr>
+        <w:tc>
+          <w:tcPr>
+            <w:tcW w:w="2185" w:type="dxa"/>
+            <w:tcBorders>
+              <w:top w:val="outset" w:sz="6" w:space="0" w:color="auto"/>
+              <w:left w:val="outset" w:sz="6" w:space="0" w:color="auto"/>
+              <w:bottom w:val="outset" w:sz="6" w:space="0" w:color="auto"/>
+              <w:right w:val="outset" w:sz="6" w:space="0" w:color="auto"/>
+            </w:tcBorders>
+            <w:shd w:val="clear" w:color="auto" w:fill="FFFFFF"/>
+            <w:tcMar>
+              <w:top w:w="30" w:type="dxa"/>
+              <w:left w:w="30" w:type="dxa"/>
+              <w:bottom w:w="30" w:type="dxa"/>
+              <w:right w:w="30" w:type="dxa"/>
+            </w:tcMar>
+            <w:vAlign w:val="center"/>
+          </w:tcPr>
+          <w:p>
+            <w:pPr>
+              <w:autoSpaceDE w:val="0"/>
+              <w:autoSpaceDN w:val="0"/>
+              <w:adjustRightInd w:val="0"/>
+              <w:rPr>
+                <w:rFonts w:ascii="Times New Roman" w:hAnsi="Times New Roman" w:cs="Times New Roman" w:hint="eastAsia"/>
+                <w:color w:val="2D3B45"/>
+                <w:kern w:val="0"/>
+                <w:szCs w:val="24"/>
+              </w:rPr>
+            </w:pPr>
+          </w:p>
+        </w:tc>
+        <w:tc>
+          <w:tcPr>
+            <w:tcW w:w="1418" w:type="dxa"/>
+            <w:tcBorders>
+              <w:top w:val="outset" w:sz="6" w:space="0" w:color="auto"/>
+              <w:left w:val="outset" w:sz="6" w:space="0" w:color="auto"/>
+              <w:bottom w:val="outset" w:sz="6" w:space="0" w:color="auto"/>
+              <w:right w:val="outset" w:sz="6" w:space="0" w:color="auto"/>
+            </w:tcBorders>
+            <w:shd w:val="clear" w:color="auto" w:fill="FFFFFF"/>
+            <w:tcMar>
+              <w:top w:w="30" w:type="dxa"/>
+              <w:left w:w="30" w:type="dxa"/>
+              <w:bottom w:w="30" w:type="dxa"/>
+              <w:right w:w="30" w:type="dxa"/>
+            </w:tcMar>
+            <w:vAlign w:val="center"/>
+          </w:tcPr>
+          <w:p>
+            <w:pPr>
+              <w:widowControl/>
+              <w:jc w:val="center"/>
+              <w:rPr>
+                <w:rFonts w:ascii="Times New Roman" w:hAnsi="Times New Roman" w:cs="Times New Roman" w:hint="eastAsia"/>
+                <w:color w:val="2D3B45"/>
+                <w:kern w:val="0"/>
+                <w:szCs w:val="24"/>
+              </w:rPr>
+            </w:pPr>
+          </w:p>
+        </w:tc>
+        <w:tc>
+          <w:tcPr>
+            <w:tcW w:w="1701" w:type="dxa"/>
+            <w:tcBorders>
+              <w:top w:val="outset" w:sz="6" w:space="0" w:color="auto"/>
+              <w:left w:val="outset" w:sz="6" w:space="0" w:color="auto"/>
+              <w:bottom w:val="outset" w:sz="6" w:space="0" w:color="auto"/>
+              <w:right w:val="outset" w:sz="6" w:space="0" w:color="auto"/>
+            </w:tcBorders>
+            <w:shd w:val="clear" w:color="auto" w:fill="FFFFFF"/>
+            <w:tcMar>
+              <w:top w:w="30" w:type="dxa"/>
+              <w:left w:w="30" w:type="dxa"/>
+              <w:bottom w:w="30" w:type="dxa"/>
+              <w:right w:w="30" w:type="dxa"/>
+            </w:tcMar>
+            <w:vAlign w:val="center"/>
+          </w:tcPr>
+          <w:p>
+            <w:pPr>
+              <w:widowControl/>
+              <w:jc w:val="center"/>
+              <w:rPr>
+                <w:rFonts w:ascii="Times New Roman" w:hAnsi="Times New Roman" w:cs="Times New Roman" w:hint="eastAsia"/>
+                <w:color w:val="2D3B45"/>
+                <w:kern w:val="0"/>
+                <w:sz w:val="20"/>
+                <w:szCs w:val="20"/>
+              </w:rPr>
+            </w:pPr>
+            <w:r>
+              <w:rPr>
+                <w:rFonts w:ascii="Times New Roman" w:hAnsi="Times New Roman" w:cs="Times New Roman" w:hint="eastAsia"/>
+                <w:color w:val="2D3B45"/>
+                <w:kern w:val="0"/>
+                <w:sz w:val="20"/>
+                <w:szCs w:val="20"/>
+              </w:rPr>
+              <w:t>A</w:t>
+            </w:r>
+            <w:r>
+              <w:rPr>
+                <w:rFonts w:ascii="Times New Roman" w:hAnsi="Times New Roman" w:cs="Times New Roman"/>
+                <w:color w:val="2D3B45"/>
+                <w:kern w:val="0"/>
+                <w:sz w:val="20"/>
+                <w:szCs w:val="20"/>
+              </w:rPr>
+              <w:t>sk the chatbot by placing keyword like “</w:t>
+            </w:r>
+            <w:r>
+              <w:rPr>
+                <w:rFonts w:ascii="Times New Roman" w:hAnsi="Times New Roman" w:cs="Times New Roman"/>
+                <w:color w:val="2D3B45"/>
+                <w:kern w:val="0"/>
+                <w:sz w:val="20"/>
+                <w:szCs w:val="20"/>
+              </w:rPr>
+              <w:t>nature</w:t>
+            </w:r>
+            <w:r>
+              <w:rPr>
+                <w:rFonts w:ascii="Times New Roman" w:hAnsi="Times New Roman" w:cs="Times New Roman"/>
+                <w:color w:val="2D3B45"/>
+                <w:kern w:val="0"/>
+                <w:sz w:val="20"/>
+                <w:szCs w:val="20"/>
+              </w:rPr>
+              <w:t xml:space="preserve"> </w:t>
+            </w:r>
+            <w:r>
+              <w:rPr>
+                <w:rFonts w:ascii="Times New Roman" w:hAnsi="Times New Roman" w:cs="Times New Roman"/>
+                <w:color w:val="2D3B45"/>
+                <w:kern w:val="0"/>
+                <w:sz w:val="20"/>
+                <w:szCs w:val="20"/>
+              </w:rPr>
+              <w:t>club</w:t>
+            </w:r>
+            <w:r>
+              <w:rPr>
+                <w:rFonts w:ascii="Times New Roman" w:hAnsi="Times New Roman" w:cs="Times New Roman"/>
+                <w:color w:val="2D3B45"/>
+                <w:kern w:val="0"/>
+                <w:sz w:val="20"/>
+                <w:szCs w:val="20"/>
+              </w:rPr>
+              <w:t xml:space="preserve">” at the </w:t>
+            </w:r>
+            <w:r>
+              <w:rPr>
+                <w:rFonts w:ascii="Times New Roman" w:hAnsi="Times New Roman" w:cs="Times New Roman"/>
+                <w:color w:val="2D3B45"/>
+                <w:kern w:val="0"/>
+                <w:sz w:val="20"/>
+                <w:szCs w:val="20"/>
+              </w:rPr>
+              <w:t>front</w:t>
+            </w:r>
+            <w:r>
+              <w:rPr>
+                <w:rFonts w:ascii="Times New Roman" w:hAnsi="Times New Roman" w:cs="Times New Roman"/>
+                <w:color w:val="2D3B45"/>
+                <w:kern w:val="0"/>
+                <w:sz w:val="20"/>
+                <w:szCs w:val="20"/>
+              </w:rPr>
+              <w:t xml:space="preserve"> of sentence</w:t>
+            </w:r>
+          </w:p>
+        </w:tc>
+        <w:tc>
+          <w:tcPr>
+            <w:tcW w:w="2034" w:type="dxa"/>
+            <w:tcBorders>
+              <w:top w:val="outset" w:sz="6" w:space="0" w:color="auto"/>
+              <w:left w:val="outset" w:sz="6" w:space="0" w:color="auto"/>
+              <w:bottom w:val="outset" w:sz="6" w:space="0" w:color="auto"/>
+              <w:right w:val="outset" w:sz="6" w:space="0" w:color="auto"/>
+            </w:tcBorders>
+            <w:shd w:val="clear" w:color="auto" w:fill="FFFFFF"/>
+            <w:tcMar>
+              <w:top w:w="30" w:type="dxa"/>
+              <w:left w:w="30" w:type="dxa"/>
+              <w:bottom w:w="30" w:type="dxa"/>
+              <w:right w:w="30" w:type="dxa"/>
+            </w:tcMar>
+            <w:vAlign w:val="center"/>
+          </w:tcPr>
+          <w:p>
+            <w:pPr>
+              <w:widowControl/>
+              <w:jc w:val="center"/>
+              <w:rPr>
+                <w:rFonts w:ascii="Times New Roman" w:eastAsia="Times New Roman" w:hAnsi="Times New Roman" w:cs="Times New Roman"/>
+                <w:color w:val="2D3B45"/>
+                <w:kern w:val="0"/>
+                <w:sz w:val="20"/>
+                <w:szCs w:val="20"/>
+              </w:rPr>
+            </w:pPr>
+            <w:r>
+              <w:rPr>
+                <w:rFonts w:ascii="Times New Roman" w:eastAsia="Times New Roman" w:hAnsi="Times New Roman" w:cs="Times New Roman"/>
+                <w:color w:val="2D3B45"/>
+                <w:kern w:val="0"/>
+                <w:sz w:val="20"/>
+                <w:szCs w:val="20"/>
+              </w:rPr>
+              <w:t>Return corresponding info of society if there are any matches</w:t>
+            </w:r>
+          </w:p>
+        </w:tc>
+        <w:tc>
+          <w:tcPr>
+            <w:tcW w:w="1008" w:type="dxa"/>
+            <w:gridSpan w:val="2"/>
+            <w:tcBorders>
+              <w:top w:val="single" w:sz="4" w:space="0" w:color="auto"/>
+              <w:bottom w:val="single" w:sz="4" w:space="0" w:color="auto"/>
+            </w:tcBorders>
+            <w:shd w:val="clear" w:color="auto" w:fill="FFFFFF"/>
+            <w:vAlign w:val="center"/>
+          </w:tcPr>
+          <w:p>
+            <w:pPr>
+              <w:widowControl/>
+              <w:jc w:val="center"/>
+              <w:rPr>
+                <w:rFonts w:ascii="Times New Roman" w:eastAsia="Times New Roman" w:hAnsi="Times New Roman" w:cs="Times New Roman"/>
+                <w:kern w:val="0"/>
+                <w:sz w:val="20"/>
+                <w:szCs w:val="20"/>
+              </w:rPr>
+            </w:pPr>
+          </w:p>
+        </w:tc>
+      </w:tr>
+      <w:tr>
+        <w:tc>
+          <w:tcPr>
+            <w:tcW w:w="2185" w:type="dxa"/>
+            <w:tcBorders>
+              <w:top w:val="outset" w:sz="6" w:space="0" w:color="auto"/>
+              <w:left w:val="outset" w:sz="6" w:space="0" w:color="auto"/>
+              <w:bottom w:val="outset" w:sz="6" w:space="0" w:color="auto"/>
+              <w:right w:val="outset" w:sz="6" w:space="0" w:color="auto"/>
+            </w:tcBorders>
+            <w:shd w:val="clear" w:color="auto" w:fill="FFFFFF"/>
+            <w:tcMar>
+              <w:top w:w="30" w:type="dxa"/>
+              <w:left w:w="30" w:type="dxa"/>
+              <w:bottom w:w="30" w:type="dxa"/>
+              <w:right w:w="30" w:type="dxa"/>
+            </w:tcMar>
+            <w:vAlign w:val="center"/>
+          </w:tcPr>
+          <w:p>
+            <w:pPr>
+              <w:autoSpaceDE w:val="0"/>
+              <w:autoSpaceDN w:val="0"/>
+              <w:adjustRightInd w:val="0"/>
+              <w:rPr>
+                <w:rFonts w:ascii="Times New Roman" w:hAnsi="Times New Roman" w:cs="Times New Roman" w:hint="eastAsia"/>
+                <w:color w:val="2D3B45"/>
+                <w:kern w:val="0"/>
+                <w:szCs w:val="24"/>
+              </w:rPr>
+            </w:pPr>
+          </w:p>
+        </w:tc>
+        <w:tc>
+          <w:tcPr>
+            <w:tcW w:w="1418" w:type="dxa"/>
+            <w:tcBorders>
+              <w:top w:val="outset" w:sz="6" w:space="0" w:color="auto"/>
+              <w:left w:val="outset" w:sz="6" w:space="0" w:color="auto"/>
+              <w:bottom w:val="outset" w:sz="6" w:space="0" w:color="auto"/>
+              <w:right w:val="outset" w:sz="6" w:space="0" w:color="auto"/>
+            </w:tcBorders>
+            <w:shd w:val="clear" w:color="auto" w:fill="FFFFFF"/>
+            <w:tcMar>
+              <w:top w:w="30" w:type="dxa"/>
+              <w:left w:w="30" w:type="dxa"/>
+              <w:bottom w:w="30" w:type="dxa"/>
+              <w:right w:w="30" w:type="dxa"/>
+            </w:tcMar>
+            <w:vAlign w:val="center"/>
+          </w:tcPr>
+          <w:p>
+            <w:pPr>
+              <w:widowControl/>
+              <w:jc w:val="center"/>
+              <w:rPr>
+                <w:rFonts w:ascii="Times New Roman" w:hAnsi="Times New Roman" w:cs="Times New Roman" w:hint="eastAsia"/>
+                <w:color w:val="2D3B45"/>
+                <w:kern w:val="0"/>
+                <w:szCs w:val="24"/>
+              </w:rPr>
+            </w:pPr>
+          </w:p>
+        </w:tc>
+        <w:tc>
+          <w:tcPr>
+            <w:tcW w:w="1701" w:type="dxa"/>
+            <w:tcBorders>
+              <w:top w:val="outset" w:sz="6" w:space="0" w:color="auto"/>
+              <w:left w:val="outset" w:sz="6" w:space="0" w:color="auto"/>
+              <w:bottom w:val="outset" w:sz="6" w:space="0" w:color="auto"/>
+              <w:right w:val="outset" w:sz="6" w:space="0" w:color="auto"/>
+            </w:tcBorders>
+            <w:shd w:val="clear" w:color="auto" w:fill="FFFFFF"/>
+            <w:tcMar>
+              <w:top w:w="30" w:type="dxa"/>
+              <w:left w:w="30" w:type="dxa"/>
+              <w:bottom w:w="30" w:type="dxa"/>
+              <w:right w:w="30" w:type="dxa"/>
+            </w:tcMar>
+            <w:vAlign w:val="center"/>
+          </w:tcPr>
+          <w:p>
+            <w:pPr>
+              <w:widowControl/>
+              <w:jc w:val="center"/>
+              <w:rPr>
+                <w:rFonts w:ascii="Times New Roman" w:hAnsi="Times New Roman" w:cs="Times New Roman" w:hint="eastAsia"/>
+                <w:color w:val="2D3B45"/>
+                <w:kern w:val="0"/>
+                <w:sz w:val="20"/>
+                <w:szCs w:val="20"/>
+              </w:rPr>
+            </w:pPr>
+            <w:r>
+              <w:rPr>
+                <w:rFonts w:ascii="Times New Roman" w:hAnsi="Times New Roman" w:cs="Times New Roman" w:hint="eastAsia"/>
+                <w:color w:val="2D3B45"/>
+                <w:kern w:val="0"/>
+                <w:sz w:val="20"/>
+                <w:szCs w:val="20"/>
+              </w:rPr>
+              <w:t>A</w:t>
+            </w:r>
+            <w:r>
+              <w:rPr>
+                <w:rFonts w:ascii="Times New Roman" w:hAnsi="Times New Roman" w:cs="Times New Roman"/>
+                <w:color w:val="2D3B45"/>
+                <w:kern w:val="0"/>
+                <w:sz w:val="20"/>
+                <w:szCs w:val="20"/>
+              </w:rPr>
+              <w:t xml:space="preserve">sk the chatbot by keyword “UST </w:t>
+            </w:r>
+            <w:proofErr w:type="spellStart"/>
+            <w:r>
+              <w:rPr>
+                <w:rFonts w:ascii="Times New Roman" w:hAnsi="Times New Roman" w:cs="Times New Roman"/>
+                <w:color w:val="2D3B45"/>
+                <w:kern w:val="0"/>
+                <w:sz w:val="20"/>
+                <w:szCs w:val="20"/>
+              </w:rPr>
+              <w:t>Soc</w:t>
+            </w:r>
+            <w:proofErr w:type="spellEnd"/>
+            <w:r>
+              <w:rPr>
+                <w:rFonts w:ascii="Times New Roman" w:hAnsi="Times New Roman" w:cs="Times New Roman"/>
+                <w:color w:val="2D3B45"/>
+                <w:kern w:val="0"/>
+                <w:sz w:val="20"/>
+                <w:szCs w:val="20"/>
+              </w:rPr>
+              <w:t>” inside sentence</w:t>
+            </w:r>
+          </w:p>
+        </w:tc>
+        <w:tc>
+          <w:tcPr>
+            <w:tcW w:w="2034" w:type="dxa"/>
+            <w:tcBorders>
+              <w:top w:val="outset" w:sz="6" w:space="0" w:color="auto"/>
+              <w:left w:val="outset" w:sz="6" w:space="0" w:color="auto"/>
+              <w:bottom w:val="outset" w:sz="6" w:space="0" w:color="auto"/>
+              <w:right w:val="outset" w:sz="6" w:space="0" w:color="auto"/>
+            </w:tcBorders>
+            <w:shd w:val="clear" w:color="auto" w:fill="FFFFFF"/>
+            <w:tcMar>
+              <w:top w:w="30" w:type="dxa"/>
+              <w:left w:w="30" w:type="dxa"/>
+              <w:bottom w:w="30" w:type="dxa"/>
+              <w:right w:w="30" w:type="dxa"/>
+            </w:tcMar>
+            <w:vAlign w:val="center"/>
+          </w:tcPr>
+          <w:p>
+            <w:pPr>
+              <w:pStyle w:val="HTML"/>
+              <w:shd w:val="clear" w:color="auto" w:fill="FFFFFF"/>
+              <w:rPr>
+                <w:rFonts w:ascii="Courier" w:hAnsi="Courier"/>
+                <w:color w:val="172B4D"/>
+                <w:sz w:val="18"/>
+                <w:szCs w:val="18"/>
+              </w:rPr>
+            </w:pPr>
+            <w:r>
+              <w:rPr>
+                <w:rFonts w:ascii="Times New Roman" w:hAnsi="Times New Roman" w:cs="Times New Roman"/>
+                <w:color w:val="2D3B45"/>
+              </w:rPr>
+              <w:t>Return results with “There are a variety of UST societies” inside</w:t>
+            </w:r>
+          </w:p>
+        </w:tc>
+        <w:tc>
+          <w:tcPr>
+            <w:tcW w:w="1008" w:type="dxa"/>
+            <w:gridSpan w:val="2"/>
+            <w:tcBorders>
+              <w:top w:val="single" w:sz="4" w:space="0" w:color="auto"/>
+              <w:bottom w:val="single" w:sz="4" w:space="0" w:color="auto"/>
+            </w:tcBorders>
+            <w:shd w:val="clear" w:color="auto" w:fill="FFFFFF"/>
+            <w:vAlign w:val="center"/>
+          </w:tcPr>
+          <w:p>
+            <w:pPr>
+              <w:widowControl/>
+              <w:jc w:val="center"/>
+              <w:rPr>
+                <w:rFonts w:ascii="Times New Roman" w:eastAsia="Times New Roman" w:hAnsi="Times New Roman" w:cs="Times New Roman"/>
+                <w:kern w:val="0"/>
+                <w:sz w:val="20"/>
+                <w:szCs w:val="20"/>
+              </w:rPr>
+            </w:pPr>
+          </w:p>
+        </w:tc>
+      </w:tr>
+      <w:tr>
+        <w:tc>
+          <w:tcPr>
+            <w:tcW w:w="2185" w:type="dxa"/>
+            <w:tcBorders>
+              <w:top w:val="outset" w:sz="6" w:space="0" w:color="auto"/>
+              <w:left w:val="outset" w:sz="6" w:space="0" w:color="auto"/>
+              <w:bottom w:val="outset" w:sz="6" w:space="0" w:color="auto"/>
+              <w:right w:val="outset" w:sz="6" w:space="0" w:color="auto"/>
+            </w:tcBorders>
+            <w:shd w:val="clear" w:color="auto" w:fill="FFFFFF"/>
+            <w:tcMar>
+              <w:top w:w="30" w:type="dxa"/>
+              <w:left w:w="30" w:type="dxa"/>
+              <w:bottom w:w="30" w:type="dxa"/>
+              <w:right w:w="30" w:type="dxa"/>
+            </w:tcMar>
+            <w:vAlign w:val="center"/>
+          </w:tcPr>
+          <w:p>
+            <w:pPr>
+              <w:autoSpaceDE w:val="0"/>
+              <w:autoSpaceDN w:val="0"/>
+              <w:adjustRightInd w:val="0"/>
+              <w:rPr>
+                <w:rFonts w:ascii="Times New Roman" w:hAnsi="Times New Roman" w:cs="Times New Roman"/>
+                <w:color w:val="2D3B45"/>
+                <w:kern w:val="0"/>
+                <w:sz w:val="20"/>
+                <w:szCs w:val="20"/>
+              </w:rPr>
+            </w:pPr>
+            <w:r>
+              <w:rPr>
+                <w:rFonts w:ascii="Times New Roman" w:hAnsi="Times New Roman" w:cs="Times New Roman" w:hint="eastAsia"/>
+                <w:color w:val="2D3B45"/>
+                <w:kern w:val="0"/>
+                <w:szCs w:val="24"/>
+              </w:rPr>
+              <w:t>F</w:t>
+            </w:r>
+            <w:r>
+              <w:rPr>
+                <w:rFonts w:ascii="Times New Roman" w:hAnsi="Times New Roman" w:cs="Times New Roman"/>
+                <w:color w:val="2D3B45"/>
+                <w:kern w:val="0"/>
+                <w:szCs w:val="24"/>
+              </w:rPr>
+              <w:t xml:space="preserve">eature 8 </w:t>
+            </w:r>
+            <w:r>
+              <w:rPr>
+                <w:rFonts w:ascii="Times New Roman" w:hAnsi="Times New Roman" w:cs="Times New Roman"/>
+                <w:color w:val="2D3B45"/>
+                <w:kern w:val="0"/>
+                <w:szCs w:val="24"/>
+              </w:rPr>
+              <w:t>–</w:t>
+            </w:r>
+            <w:r>
+              <w:rPr>
+                <w:rFonts w:ascii="Times New Roman" w:hAnsi="Times New Roman" w:cs="Times New Roman"/>
+                <w:color w:val="2D3B45"/>
+                <w:kern w:val="0"/>
+                <w:szCs w:val="24"/>
+              </w:rPr>
+              <w:t xml:space="preserve"> </w:t>
+            </w:r>
+            <w:r>
+              <w:rPr>
+                <w:rFonts w:ascii="Times New Roman" w:hAnsi="Times New Roman" w:cs="Times New Roman"/>
+                <w:kern w:val="0"/>
+                <w:sz w:val="20"/>
+                <w:szCs w:val="20"/>
+              </w:rPr>
+              <w:t>UST staff information</w:t>
+            </w:r>
+            <w:r>
+              <w:rPr>
+                <w:rFonts w:ascii="Times New Roman" w:hAnsi="Times New Roman" w:cs="Times New Roman"/>
+                <w:kern w:val="0"/>
+                <w:sz w:val="20"/>
+                <w:szCs w:val="20"/>
+              </w:rPr>
+              <w:t xml:space="preserve"> enquiry function for </w:t>
+            </w:r>
+            <w:r>
+              <w:rPr>
+                <w:rFonts w:ascii="Times New Roman" w:hAnsi="Times New Roman" w:cs="Times New Roman"/>
+                <w:kern w:val="0"/>
+                <w:sz w:val="20"/>
+                <w:szCs w:val="20"/>
+              </w:rPr>
+              <w:t>freshman,</w:t>
+            </w:r>
+          </w:p>
+          <w:p>
+            <w:pPr>
+              <w:widowControl/>
+              <w:rPr>
+                <w:rFonts w:ascii="Times New Roman" w:hAnsi="Times New Roman" w:cs="Times New Roman"/>
+                <w:color w:val="2D3B45"/>
+                <w:kern w:val="0"/>
+                <w:szCs w:val="24"/>
+              </w:rPr>
+            </w:pPr>
+            <w:r>
+              <w:rPr>
+                <w:rFonts w:ascii="Times New Roman" w:hAnsi="Times New Roman" w:cs="Times New Roman"/>
+                <w:color w:val="2D3B45"/>
+                <w:kern w:val="0"/>
+                <w:sz w:val="20"/>
+                <w:szCs w:val="20"/>
+              </w:rPr>
+              <w:t xml:space="preserve">Provide </w:t>
+            </w:r>
+            <w:r>
+              <w:rPr>
+                <w:rFonts w:ascii="Times New Roman" w:hAnsi="Times New Roman" w:cs="Times New Roman"/>
+                <w:color w:val="2D3B45"/>
+                <w:kern w:val="0"/>
+                <w:sz w:val="20"/>
+                <w:szCs w:val="20"/>
+              </w:rPr>
+              <w:t xml:space="preserve">office location </w:t>
+            </w:r>
+            <w:proofErr w:type="spellStart"/>
+            <w:r>
+              <w:rPr>
+                <w:rFonts w:ascii="Times New Roman" w:hAnsi="Times New Roman" w:cs="Times New Roman"/>
+                <w:color w:val="2D3B45"/>
+                <w:kern w:val="0"/>
+                <w:sz w:val="20"/>
+                <w:szCs w:val="20"/>
+              </w:rPr>
+              <w:t>etc</w:t>
+            </w:r>
+            <w:proofErr w:type="spellEnd"/>
+          </w:p>
+        </w:tc>
+        <w:tc>
+          <w:tcPr>
+            <w:tcW w:w="1418" w:type="dxa"/>
+            <w:tcBorders>
+              <w:top w:val="outset" w:sz="6" w:space="0" w:color="auto"/>
+              <w:left w:val="outset" w:sz="6" w:space="0" w:color="auto"/>
+              <w:bottom w:val="outset" w:sz="6" w:space="0" w:color="auto"/>
+              <w:right w:val="outset" w:sz="6" w:space="0" w:color="auto"/>
+            </w:tcBorders>
+            <w:shd w:val="clear" w:color="auto" w:fill="FFFFFF"/>
+            <w:tcMar>
+              <w:top w:w="30" w:type="dxa"/>
+              <w:left w:w="30" w:type="dxa"/>
+              <w:bottom w:w="30" w:type="dxa"/>
+              <w:right w:w="30" w:type="dxa"/>
+            </w:tcMar>
+            <w:vAlign w:val="center"/>
+          </w:tcPr>
+          <w:p>
+            <w:pPr>
+              <w:widowControl/>
+              <w:jc w:val="center"/>
+              <w:rPr>
+                <w:rFonts w:ascii="Times New Roman" w:hAnsi="Times New Roman" w:cs="Times New Roman"/>
+                <w:color w:val="2D3B45"/>
+                <w:kern w:val="0"/>
+                <w:szCs w:val="24"/>
+              </w:rPr>
+            </w:pPr>
+            <w:r>
+              <w:rPr>
+                <w:rFonts w:ascii="Times New Roman" w:hAnsi="Times New Roman" w:cs="Times New Roman" w:hint="eastAsia"/>
+                <w:color w:val="2D3B45"/>
+                <w:kern w:val="0"/>
+                <w:szCs w:val="24"/>
+              </w:rPr>
+              <w:t>Y</w:t>
+            </w:r>
+          </w:p>
+        </w:tc>
+        <w:tc>
+          <w:tcPr>
+            <w:tcW w:w="1701" w:type="dxa"/>
+            <w:tcBorders>
+              <w:top w:val="outset" w:sz="6" w:space="0" w:color="auto"/>
+              <w:left w:val="outset" w:sz="6" w:space="0" w:color="auto"/>
+              <w:bottom w:val="outset" w:sz="6" w:space="0" w:color="auto"/>
+              <w:right w:val="outset" w:sz="6" w:space="0" w:color="auto"/>
+            </w:tcBorders>
+            <w:shd w:val="clear" w:color="auto" w:fill="FFFFFF"/>
+            <w:tcMar>
+              <w:top w:w="30" w:type="dxa"/>
+              <w:left w:w="30" w:type="dxa"/>
+              <w:bottom w:w="30" w:type="dxa"/>
+              <w:right w:w="30" w:type="dxa"/>
+            </w:tcMar>
+            <w:vAlign w:val="center"/>
+          </w:tcPr>
+          <w:p>
+            <w:pPr>
+              <w:widowControl/>
+              <w:jc w:val="center"/>
+              <w:rPr>
+                <w:rFonts w:ascii="Times New Roman" w:hAnsi="Times New Roman" w:cs="Times New Roman" w:hint="eastAsia"/>
+                <w:color w:val="2D3B45"/>
+                <w:kern w:val="0"/>
+                <w:sz w:val="20"/>
+                <w:szCs w:val="20"/>
+              </w:rPr>
+            </w:pPr>
+            <w:r>
+              <w:rPr>
+                <w:rFonts w:ascii="Times New Roman" w:hAnsi="Times New Roman" w:cs="Times New Roman" w:hint="eastAsia"/>
+                <w:color w:val="2D3B45"/>
+                <w:kern w:val="0"/>
+                <w:sz w:val="20"/>
+                <w:szCs w:val="20"/>
+              </w:rPr>
+              <w:t>A</w:t>
+            </w:r>
+            <w:r>
+              <w:rPr>
+                <w:rFonts w:ascii="Times New Roman" w:hAnsi="Times New Roman" w:cs="Times New Roman"/>
+                <w:color w:val="2D3B45"/>
+                <w:kern w:val="0"/>
+                <w:sz w:val="20"/>
+                <w:szCs w:val="20"/>
+              </w:rPr>
+              <w:t>sk the chatbot about information of staff</w:t>
+            </w:r>
+            <w:r>
+              <w:rPr>
+                <w:rFonts w:ascii="Times New Roman" w:hAnsi="Times New Roman" w:cs="Times New Roman"/>
+                <w:color w:val="2D3B45"/>
+                <w:kern w:val="0"/>
+                <w:sz w:val="20"/>
+                <w:szCs w:val="20"/>
+              </w:rPr>
+              <w:t xml:space="preserve"> in UST by exact staff name in middle of sentence</w:t>
+            </w:r>
+          </w:p>
+        </w:tc>
+        <w:tc>
+          <w:tcPr>
+            <w:tcW w:w="2034" w:type="dxa"/>
+            <w:tcBorders>
+              <w:top w:val="outset" w:sz="6" w:space="0" w:color="auto"/>
+              <w:left w:val="outset" w:sz="6" w:space="0" w:color="auto"/>
+              <w:bottom w:val="outset" w:sz="6" w:space="0" w:color="auto"/>
+              <w:right w:val="outset" w:sz="6" w:space="0" w:color="auto"/>
+            </w:tcBorders>
+            <w:shd w:val="clear" w:color="auto" w:fill="FFFFFF"/>
+            <w:tcMar>
+              <w:top w:w="30" w:type="dxa"/>
+              <w:left w:w="30" w:type="dxa"/>
+              <w:bottom w:w="30" w:type="dxa"/>
+              <w:right w:w="30" w:type="dxa"/>
+            </w:tcMar>
+            <w:vAlign w:val="center"/>
+          </w:tcPr>
+          <w:p>
+            <w:pPr>
+              <w:widowControl/>
+              <w:jc w:val="center"/>
+              <w:rPr>
+                <w:rFonts w:ascii="Times New Roman" w:hAnsi="Times New Roman" w:cs="Times New Roman" w:hint="eastAsia"/>
+                <w:color w:val="2D3B45"/>
+                <w:kern w:val="0"/>
+                <w:sz w:val="20"/>
+                <w:szCs w:val="20"/>
+              </w:rPr>
+            </w:pPr>
+            <w:r>
+              <w:rPr>
+                <w:rFonts w:ascii="Times New Roman" w:hAnsi="Times New Roman" w:cs="Times New Roman" w:hint="eastAsia"/>
+                <w:color w:val="2D3B45"/>
+                <w:kern w:val="0"/>
+                <w:sz w:val="20"/>
+                <w:szCs w:val="20"/>
+              </w:rPr>
+              <w:t>R</w:t>
+            </w:r>
+            <w:r>
+              <w:rPr>
+                <w:rFonts w:ascii="Times New Roman" w:hAnsi="Times New Roman" w:cs="Times New Roman"/>
+                <w:color w:val="2D3B45"/>
+                <w:kern w:val="0"/>
+                <w:sz w:val="20"/>
+                <w:szCs w:val="20"/>
+              </w:rPr>
+              <w:t>eturn the information of the staff successfully, like their office location and email</w:t>
+            </w:r>
+          </w:p>
+        </w:tc>
+        <w:tc>
+          <w:tcPr>
+            <w:tcW w:w="1008" w:type="dxa"/>
+            <w:gridSpan w:val="2"/>
+            <w:tcBorders>
+              <w:top w:val="single" w:sz="4" w:space="0" w:color="auto"/>
+              <w:bottom w:val="single" w:sz="4" w:space="0" w:color="auto"/>
+            </w:tcBorders>
+            <w:shd w:val="clear" w:color="auto" w:fill="FFFFFF"/>
+            <w:vAlign w:val="center"/>
+          </w:tcPr>
+          <w:p>
+            <w:pPr>
+              <w:widowControl/>
+              <w:jc w:val="center"/>
+              <w:rPr>
+                <w:rFonts w:ascii="Times New Roman" w:eastAsia="Times New Roman" w:hAnsi="Times New Roman" w:cs="Times New Roman"/>
+                <w:kern w:val="0"/>
+                <w:sz w:val="20"/>
+                <w:szCs w:val="20"/>
+              </w:rPr>
+            </w:pPr>
+          </w:p>
+        </w:tc>
+      </w:tr>
+      <w:tr>
+        <w:tc>
+          <w:tcPr>
+            <w:tcW w:w="2185" w:type="dxa"/>
+            <w:tcBorders>
+              <w:top w:val="outset" w:sz="6" w:space="0" w:color="auto"/>
+              <w:left w:val="outset" w:sz="6" w:space="0" w:color="auto"/>
+              <w:bottom w:val="outset" w:sz="6" w:space="0" w:color="auto"/>
+              <w:right w:val="outset" w:sz="6" w:space="0" w:color="auto"/>
+            </w:tcBorders>
+            <w:shd w:val="clear" w:color="auto" w:fill="FFFFFF"/>
+            <w:tcMar>
+              <w:top w:w="30" w:type="dxa"/>
+              <w:left w:w="30" w:type="dxa"/>
+              <w:bottom w:w="30" w:type="dxa"/>
+              <w:right w:w="30" w:type="dxa"/>
+            </w:tcMar>
+            <w:vAlign w:val="center"/>
+          </w:tcPr>
+          <w:p>
+            <w:pPr>
+              <w:autoSpaceDE w:val="0"/>
+              <w:autoSpaceDN w:val="0"/>
+              <w:adjustRightInd w:val="0"/>
+              <w:rPr>
+                <w:rFonts w:ascii="Times New Roman" w:hAnsi="Times New Roman" w:cs="Times New Roman" w:hint="eastAsia"/>
+                <w:color w:val="2D3B45"/>
+                <w:kern w:val="0"/>
+                <w:szCs w:val="24"/>
+              </w:rPr>
+            </w:pPr>
+          </w:p>
+        </w:tc>
+        <w:tc>
+          <w:tcPr>
+            <w:tcW w:w="1418" w:type="dxa"/>
+            <w:tcBorders>
+              <w:top w:val="outset" w:sz="6" w:space="0" w:color="auto"/>
+              <w:left w:val="outset" w:sz="6" w:space="0" w:color="auto"/>
+              <w:bottom w:val="outset" w:sz="6" w:space="0" w:color="auto"/>
+              <w:right w:val="outset" w:sz="6" w:space="0" w:color="auto"/>
+            </w:tcBorders>
+            <w:shd w:val="clear" w:color="auto" w:fill="FFFFFF"/>
+            <w:tcMar>
+              <w:top w:w="30" w:type="dxa"/>
+              <w:left w:w="30" w:type="dxa"/>
+              <w:bottom w:w="30" w:type="dxa"/>
+              <w:right w:w="30" w:type="dxa"/>
+            </w:tcMar>
+            <w:vAlign w:val="center"/>
+          </w:tcPr>
+          <w:p>
+            <w:pPr>
+              <w:widowControl/>
+              <w:jc w:val="center"/>
+              <w:rPr>
+                <w:rFonts w:ascii="Times New Roman" w:hAnsi="Times New Roman" w:cs="Times New Roman" w:hint="eastAsia"/>
+                <w:color w:val="2D3B45"/>
+                <w:kern w:val="0"/>
+                <w:szCs w:val="24"/>
+              </w:rPr>
+            </w:pPr>
+          </w:p>
+        </w:tc>
+        <w:tc>
+          <w:tcPr>
+            <w:tcW w:w="1701" w:type="dxa"/>
+            <w:tcBorders>
+              <w:top w:val="outset" w:sz="6" w:space="0" w:color="auto"/>
+              <w:left w:val="outset" w:sz="6" w:space="0" w:color="auto"/>
+              <w:bottom w:val="outset" w:sz="6" w:space="0" w:color="auto"/>
+              <w:right w:val="outset" w:sz="6" w:space="0" w:color="auto"/>
+            </w:tcBorders>
+            <w:shd w:val="clear" w:color="auto" w:fill="FFFFFF"/>
+            <w:tcMar>
+              <w:top w:w="30" w:type="dxa"/>
+              <w:left w:w="30" w:type="dxa"/>
+              <w:bottom w:w="30" w:type="dxa"/>
+              <w:right w:w="30" w:type="dxa"/>
+            </w:tcMar>
+            <w:vAlign w:val="center"/>
+          </w:tcPr>
+          <w:p>
+            <w:pPr>
+              <w:widowControl/>
+              <w:jc w:val="center"/>
+              <w:rPr>
+                <w:rFonts w:ascii="Times New Roman" w:hAnsi="Times New Roman" w:cs="Times New Roman" w:hint="eastAsia"/>
+                <w:color w:val="2D3B45"/>
+                <w:kern w:val="0"/>
+                <w:sz w:val="20"/>
+                <w:szCs w:val="20"/>
+              </w:rPr>
+            </w:pPr>
+            <w:r>
+              <w:rPr>
+                <w:rFonts w:ascii="Times New Roman" w:hAnsi="Times New Roman" w:cs="Times New Roman" w:hint="eastAsia"/>
+                <w:color w:val="2D3B45"/>
+                <w:kern w:val="0"/>
+                <w:sz w:val="20"/>
+                <w:szCs w:val="20"/>
+              </w:rPr>
+              <w:t>A</w:t>
+            </w:r>
+            <w:r>
+              <w:rPr>
+                <w:rFonts w:ascii="Times New Roman" w:hAnsi="Times New Roman" w:cs="Times New Roman"/>
+                <w:color w:val="2D3B45"/>
+                <w:kern w:val="0"/>
+                <w:sz w:val="20"/>
+                <w:szCs w:val="20"/>
+              </w:rPr>
+              <w:t xml:space="preserve">sk the chatbot about information of staff in UST by </w:t>
+            </w:r>
+            <w:r>
+              <w:rPr>
+                <w:rFonts w:ascii="Times New Roman" w:hAnsi="Times New Roman" w:cs="Times New Roman"/>
+                <w:color w:val="2D3B45"/>
+                <w:kern w:val="0"/>
+                <w:sz w:val="20"/>
+                <w:szCs w:val="20"/>
+              </w:rPr>
+              <w:t>staff last name</w:t>
+            </w:r>
+          </w:p>
+        </w:tc>
+        <w:tc>
+          <w:tcPr>
+            <w:tcW w:w="2034" w:type="dxa"/>
+            <w:tcBorders>
+              <w:top w:val="outset" w:sz="6" w:space="0" w:color="auto"/>
+              <w:left w:val="outset" w:sz="6" w:space="0" w:color="auto"/>
+              <w:bottom w:val="outset" w:sz="6" w:space="0" w:color="auto"/>
+              <w:right w:val="outset" w:sz="6" w:space="0" w:color="auto"/>
+            </w:tcBorders>
+            <w:shd w:val="clear" w:color="auto" w:fill="FFFFFF"/>
+            <w:tcMar>
+              <w:top w:w="30" w:type="dxa"/>
+              <w:left w:w="30" w:type="dxa"/>
+              <w:bottom w:w="30" w:type="dxa"/>
+              <w:right w:w="30" w:type="dxa"/>
+            </w:tcMar>
+            <w:vAlign w:val="center"/>
+          </w:tcPr>
+          <w:p>
+            <w:pPr>
+              <w:widowControl/>
+              <w:jc w:val="center"/>
+              <w:rPr>
+                <w:rFonts w:ascii="Times New Roman" w:hAnsi="Times New Roman" w:cs="Times New Roman" w:hint="eastAsia"/>
+                <w:color w:val="2D3B45"/>
+                <w:kern w:val="0"/>
+                <w:sz w:val="20"/>
+                <w:szCs w:val="20"/>
+              </w:rPr>
+            </w:pPr>
+            <w:r>
+              <w:rPr>
+                <w:rFonts w:ascii="Times New Roman" w:hAnsi="Times New Roman" w:cs="Times New Roman" w:hint="eastAsia"/>
+                <w:color w:val="2D3B45"/>
+                <w:kern w:val="0"/>
+                <w:sz w:val="20"/>
+                <w:szCs w:val="20"/>
+              </w:rPr>
+              <w:t>Return the first occurrence in our datab</w:t>
+            </w:r>
+            <w:r>
+              <w:rPr>
+                <w:rFonts w:ascii="Times New Roman" w:hAnsi="Times New Roman" w:cs="Times New Roman"/>
+                <w:color w:val="2D3B45"/>
+                <w:kern w:val="0"/>
+                <w:sz w:val="20"/>
+                <w:szCs w:val="20"/>
+              </w:rPr>
+              <w:t>a</w:t>
+            </w:r>
+            <w:r>
+              <w:rPr>
+                <w:rFonts w:ascii="Times New Roman" w:hAnsi="Times New Roman" w:cs="Times New Roman" w:hint="eastAsia"/>
+                <w:color w:val="2D3B45"/>
+                <w:kern w:val="0"/>
+                <w:sz w:val="20"/>
+                <w:szCs w:val="20"/>
+              </w:rPr>
+              <w:t>se</w:t>
+            </w:r>
+            <w:r>
+              <w:rPr>
+                <w:rFonts w:ascii="Times New Roman" w:hAnsi="Times New Roman" w:cs="Times New Roman"/>
+                <w:color w:val="2D3B45"/>
+                <w:kern w:val="0"/>
+                <w:sz w:val="20"/>
+                <w:szCs w:val="20"/>
+              </w:rPr>
+              <w:t xml:space="preserve"> with the staff of matching criteria</w:t>
+            </w:r>
+          </w:p>
+        </w:tc>
+        <w:tc>
+          <w:tcPr>
+            <w:tcW w:w="1008" w:type="dxa"/>
+            <w:gridSpan w:val="2"/>
+            <w:tcBorders>
+              <w:top w:val="single" w:sz="4" w:space="0" w:color="auto"/>
+              <w:bottom w:val="single" w:sz="4" w:space="0" w:color="auto"/>
+            </w:tcBorders>
+            <w:shd w:val="clear" w:color="auto" w:fill="FFFFFF"/>
+            <w:vAlign w:val="center"/>
+          </w:tcPr>
+          <w:p>
+            <w:pPr>
+              <w:widowControl/>
+              <w:jc w:val="center"/>
+              <w:rPr>
+                <w:rFonts w:ascii="Times New Roman" w:eastAsia="Times New Roman" w:hAnsi="Times New Roman" w:cs="Times New Roman"/>
+                <w:kern w:val="0"/>
+                <w:sz w:val="20"/>
+                <w:szCs w:val="20"/>
+              </w:rPr>
+            </w:pPr>
+          </w:p>
+        </w:tc>
+      </w:tr>
+      <w:tr>
+        <w:tc>
+          <w:tcPr>
+            <w:tcW w:w="2185" w:type="dxa"/>
+            <w:tcBorders>
+              <w:top w:val="outset" w:sz="6" w:space="0" w:color="auto"/>
+              <w:left w:val="outset" w:sz="6" w:space="0" w:color="auto"/>
+              <w:bottom w:val="outset" w:sz="6" w:space="0" w:color="auto"/>
+              <w:right w:val="outset" w:sz="6" w:space="0" w:color="auto"/>
+            </w:tcBorders>
+            <w:shd w:val="clear" w:color="auto" w:fill="FFFFFF"/>
+            <w:tcMar>
+              <w:top w:w="30" w:type="dxa"/>
+              <w:left w:w="30" w:type="dxa"/>
+              <w:bottom w:w="30" w:type="dxa"/>
+              <w:right w:w="30" w:type="dxa"/>
+            </w:tcMar>
+            <w:vAlign w:val="center"/>
+          </w:tcPr>
+          <w:p>
+            <w:pPr>
+              <w:autoSpaceDE w:val="0"/>
+              <w:autoSpaceDN w:val="0"/>
+              <w:adjustRightInd w:val="0"/>
+              <w:rPr>
+                <w:rFonts w:ascii="Calibri" w:hAnsi="Calibri" w:cs="Calibri"/>
+                <w:kern w:val="0"/>
+                <w:sz w:val="22"/>
+              </w:rPr>
+            </w:pPr>
+            <w:r>
+              <w:rPr>
+                <w:rFonts w:ascii="Times New Roman" w:hAnsi="Times New Roman" w:cs="Times New Roman" w:hint="eastAsia"/>
+                <w:color w:val="2D3B45"/>
+                <w:kern w:val="0"/>
+                <w:szCs w:val="24"/>
+              </w:rPr>
+              <w:t>Fe</w:t>
+            </w:r>
+            <w:r>
+              <w:rPr>
+                <w:rFonts w:ascii="Times New Roman" w:hAnsi="Times New Roman" w:cs="Times New Roman"/>
+                <w:color w:val="2D3B45"/>
+                <w:kern w:val="0"/>
+                <w:szCs w:val="24"/>
+              </w:rPr>
+              <w:t xml:space="preserve">ature 9 </w:t>
+            </w:r>
+            <w:r>
+              <w:rPr>
+                <w:rFonts w:ascii="Times New Roman" w:hAnsi="Times New Roman" w:cs="Times New Roman"/>
+                <w:color w:val="2D3B45"/>
+                <w:kern w:val="0"/>
+                <w:szCs w:val="24"/>
+              </w:rPr>
+              <w:t>–</w:t>
+            </w:r>
+            <w:r>
+              <w:rPr>
+                <w:rFonts w:ascii="Times New Roman" w:hAnsi="Times New Roman" w:cs="Times New Roman"/>
+                <w:color w:val="2D3B45"/>
+                <w:kern w:val="0"/>
+                <w:szCs w:val="24"/>
+              </w:rPr>
+              <w:t xml:space="preserve"> </w:t>
+            </w:r>
+            <w:r>
+              <w:rPr>
+                <w:rFonts w:ascii="Times New Roman" w:hAnsi="Times New Roman" w:cs="Times New Roman"/>
+                <w:kern w:val="0"/>
+                <w:sz w:val="20"/>
+                <w:szCs w:val="20"/>
+              </w:rPr>
+              <w:t xml:space="preserve">Login </w:t>
+            </w:r>
+            <w:r>
+              <w:rPr>
+                <w:rFonts w:ascii="Times New Roman" w:hAnsi="Times New Roman" w:cs="Times New Roman"/>
+                <w:kern w:val="0"/>
+                <w:sz w:val="20"/>
+                <w:szCs w:val="20"/>
+              </w:rPr>
+              <w:lastRenderedPageBreak/>
+              <w:t>freshman SIS and get waitlist result if any</w:t>
+            </w:r>
+          </w:p>
+        </w:tc>
+        <w:tc>
+          <w:tcPr>
+            <w:tcW w:w="1418" w:type="dxa"/>
+            <w:tcBorders>
+              <w:top w:val="outset" w:sz="6" w:space="0" w:color="auto"/>
+              <w:left w:val="outset" w:sz="6" w:space="0" w:color="auto"/>
+              <w:bottom w:val="outset" w:sz="6" w:space="0" w:color="auto"/>
+              <w:right w:val="outset" w:sz="6" w:space="0" w:color="auto"/>
+            </w:tcBorders>
+            <w:shd w:val="clear" w:color="auto" w:fill="FFFFFF"/>
+            <w:tcMar>
+              <w:top w:w="30" w:type="dxa"/>
+              <w:left w:w="30" w:type="dxa"/>
+              <w:bottom w:w="30" w:type="dxa"/>
+              <w:right w:w="30" w:type="dxa"/>
+            </w:tcMar>
+            <w:vAlign w:val="center"/>
+          </w:tcPr>
+          <w:p>
+            <w:pPr>
+              <w:widowControl/>
+              <w:jc w:val="center"/>
+              <w:rPr>
+                <w:rFonts w:ascii="Times New Roman" w:hAnsi="Times New Roman" w:cs="Times New Roman"/>
+                <w:color w:val="2D3B45"/>
+                <w:kern w:val="0"/>
+                <w:szCs w:val="24"/>
+              </w:rPr>
+            </w:pPr>
+            <w:r>
+              <w:rPr>
+                <w:rFonts w:ascii="Times New Roman" w:hAnsi="Times New Roman" w:cs="Times New Roman" w:hint="eastAsia"/>
+                <w:color w:val="2D3B45"/>
+                <w:kern w:val="0"/>
+                <w:szCs w:val="24"/>
+              </w:rPr>
+              <w:lastRenderedPageBreak/>
+              <w:t>N</w:t>
+            </w:r>
+          </w:p>
+        </w:tc>
+        <w:tc>
+          <w:tcPr>
+            <w:tcW w:w="1701" w:type="dxa"/>
+            <w:tcBorders>
+              <w:top w:val="outset" w:sz="6" w:space="0" w:color="auto"/>
+              <w:left w:val="outset" w:sz="6" w:space="0" w:color="auto"/>
+              <w:bottom w:val="outset" w:sz="6" w:space="0" w:color="auto"/>
+              <w:right w:val="outset" w:sz="6" w:space="0" w:color="auto"/>
+            </w:tcBorders>
+            <w:shd w:val="clear" w:color="auto" w:fill="FFFFFF"/>
+            <w:tcMar>
+              <w:top w:w="30" w:type="dxa"/>
+              <w:left w:w="30" w:type="dxa"/>
+              <w:bottom w:w="30" w:type="dxa"/>
+              <w:right w:w="30" w:type="dxa"/>
+            </w:tcMar>
+            <w:vAlign w:val="center"/>
+          </w:tcPr>
+          <w:p>
+            <w:pPr>
+              <w:widowControl/>
+              <w:jc w:val="center"/>
+              <w:rPr>
+                <w:rFonts w:ascii="Times New Roman" w:hAnsi="Times New Roman" w:cs="Times New Roman"/>
+                <w:color w:val="2D3B45"/>
+                <w:kern w:val="0"/>
+                <w:szCs w:val="24"/>
+              </w:rPr>
+            </w:pPr>
+            <w:r>
+              <w:rPr>
+                <w:rFonts w:ascii="Times New Roman" w:hAnsi="Times New Roman" w:cs="Times New Roman" w:hint="eastAsia"/>
+                <w:color w:val="2D3B45"/>
+                <w:kern w:val="0"/>
+                <w:szCs w:val="24"/>
+              </w:rPr>
+              <w:t>N/A</w:t>
+            </w:r>
+          </w:p>
+        </w:tc>
+        <w:tc>
+          <w:tcPr>
+            <w:tcW w:w="2034" w:type="dxa"/>
+            <w:tcBorders>
+              <w:top w:val="outset" w:sz="6" w:space="0" w:color="auto"/>
+              <w:left w:val="outset" w:sz="6" w:space="0" w:color="auto"/>
+              <w:bottom w:val="outset" w:sz="6" w:space="0" w:color="auto"/>
+              <w:right w:val="outset" w:sz="6" w:space="0" w:color="auto"/>
+            </w:tcBorders>
+            <w:shd w:val="clear" w:color="auto" w:fill="FFFFFF"/>
+            <w:tcMar>
+              <w:top w:w="30" w:type="dxa"/>
+              <w:left w:w="30" w:type="dxa"/>
+              <w:bottom w:w="30" w:type="dxa"/>
+              <w:right w:w="30" w:type="dxa"/>
+            </w:tcMar>
+            <w:vAlign w:val="center"/>
+          </w:tcPr>
+          <w:p>
+            <w:pPr>
+              <w:widowControl/>
+              <w:jc w:val="center"/>
+              <w:rPr>
+                <w:rFonts w:ascii="Times New Roman" w:hAnsi="Times New Roman" w:cs="Times New Roman"/>
+                <w:color w:val="2D3B45"/>
+                <w:kern w:val="0"/>
+                <w:szCs w:val="24"/>
+              </w:rPr>
+            </w:pPr>
+            <w:r>
+              <w:rPr>
+                <w:rFonts w:ascii="Times New Roman" w:hAnsi="Times New Roman" w:cs="Times New Roman" w:hint="eastAsia"/>
+                <w:color w:val="2D3B45"/>
+                <w:kern w:val="0"/>
+                <w:szCs w:val="24"/>
+              </w:rPr>
+              <w:t>N/A</w:t>
+            </w:r>
+          </w:p>
+        </w:tc>
+        <w:tc>
+          <w:tcPr>
+            <w:tcW w:w="1008" w:type="dxa"/>
+            <w:gridSpan w:val="2"/>
+            <w:tcBorders>
+              <w:top w:val="single" w:sz="4" w:space="0" w:color="auto"/>
+              <w:bottom w:val="single" w:sz="4" w:space="0" w:color="auto"/>
+            </w:tcBorders>
+            <w:shd w:val="clear" w:color="auto" w:fill="FFFFFF"/>
+            <w:vAlign w:val="center"/>
+          </w:tcPr>
+          <w:p>
+            <w:pPr>
+              <w:widowControl/>
+              <w:jc w:val="center"/>
+              <w:rPr>
+                <w:rFonts w:ascii="Times New Roman" w:hAnsi="Times New Roman" w:cs="Times New Roman"/>
+                <w:kern w:val="0"/>
+                <w:szCs w:val="24"/>
+              </w:rPr>
+            </w:pPr>
+            <w:r>
+              <w:rPr>
+                <w:rFonts w:ascii="Times New Roman" w:hAnsi="Times New Roman" w:cs="Times New Roman" w:hint="eastAsia"/>
+                <w:kern w:val="0"/>
+                <w:szCs w:val="24"/>
+              </w:rPr>
+              <w:t>N/A</w:t>
+            </w:r>
+          </w:p>
+        </w:tc>
+      </w:tr>
+      <w:tr>
+        <w:tc>
+          <w:tcPr>
+            <w:tcW w:w="2185" w:type="dxa"/>
+            <w:tcBorders>
+              <w:top w:val="outset" w:sz="6" w:space="0" w:color="auto"/>
+              <w:left w:val="outset" w:sz="6" w:space="0" w:color="auto"/>
+              <w:bottom w:val="outset" w:sz="6" w:space="0" w:color="auto"/>
+              <w:right w:val="outset" w:sz="6" w:space="0" w:color="auto"/>
+            </w:tcBorders>
+            <w:shd w:val="clear" w:color="auto" w:fill="FFFFFF"/>
+            <w:tcMar>
+              <w:top w:w="30" w:type="dxa"/>
+              <w:left w:w="30" w:type="dxa"/>
+              <w:bottom w:w="30" w:type="dxa"/>
+              <w:right w:w="30" w:type="dxa"/>
+            </w:tcMar>
+            <w:vAlign w:val="center"/>
+          </w:tcPr>
+          <w:p>
+            <w:pPr>
+              <w:autoSpaceDE w:val="0"/>
+              <w:autoSpaceDN w:val="0"/>
+              <w:adjustRightInd w:val="0"/>
+              <w:rPr>
+                <w:rFonts w:ascii="Times New Roman" w:hAnsi="Times New Roman" w:cs="Times New Roman"/>
+                <w:color w:val="2D3B45"/>
+                <w:kern w:val="0"/>
                 <w:szCs w:val="24"/>
               </w:rPr>
             </w:pPr>
@@ -3279,7 +5439,7 @@
         </w:tc>
         <w:tc>
           <w:tcPr>
-            <w:tcW w:w="1998" w:type="dxa"/>
+            <w:tcW w:w="2034" w:type="dxa"/>
             <w:tcBorders>
               <w:top w:val="outset" w:sz="6" w:space="0" w:color="auto"/>
               <w:left w:val="outset" w:sz="6" w:space="0" w:color="auto"/>
@@ -3319,7 +5479,8 @@
         </w:tc>
         <w:tc>
           <w:tcPr>
-            <w:tcW w:w="0" w:type="auto"/>
+            <w:tcW w:w="1008" w:type="dxa"/>
+            <w:gridSpan w:val="2"/>
             <w:tcBorders>
               <w:top w:val="single" w:sz="4" w:space="0" w:color="auto"/>
               <w:bottom w:val="single" w:sz="4" w:space="0" w:color="auto"/>
@@ -3759,20 +5920,20 @@
     <w:lsdException w:name="Hashtag" w:semiHidden="1" w:unhideWhenUsed="1"/>
     <w:lsdException w:name="Unresolved Mention" w:semiHidden="1" w:unhideWhenUsed="1"/>
   </w:latentStyles>
-  <w:style w:type="paragraph" w:default="1" w:styleId="Normal">
+  <w:style w:type="paragraph" w:default="1" w:styleId="a">
     <w:name w:val="Normal"/>
     <w:qFormat/>
     <w:pPr>
       <w:widowControl w:val="0"/>
     </w:pPr>
   </w:style>
-  <w:style w:type="character" w:default="1" w:styleId="DefaultParagraphFont">
+  <w:style w:type="character" w:default="1" w:styleId="a0">
     <w:name w:val="Default Paragraph Font"/>
     <w:uiPriority w:val="1"/>
     <w:semiHidden/>
     <w:unhideWhenUsed/>
   </w:style>
-  <w:style w:type="table" w:default="1" w:styleId="TableNormal">
+  <w:style w:type="table" w:default="1" w:styleId="a1">
     <w:name w:val="Normal Table"/>
     <w:uiPriority w:val="99"/>
     <w:semiHidden/>
@@ -3787,15 +5948,15 @@
       </w:tblCellMar>
     </w:tblPr>
   </w:style>
-  <w:style w:type="numbering" w:default="1" w:styleId="NoList">
+  <w:style w:type="numbering" w:default="1" w:styleId="a2">
     <w:name w:val="No List"/>
     <w:uiPriority w:val="99"/>
     <w:semiHidden/>
     <w:unhideWhenUsed/>
   </w:style>
-  <w:style w:type="character" w:styleId="Hyperlink">
+  <w:style w:type="character" w:styleId="a3">
     <w:name w:val="Hyperlink"/>
-    <w:basedOn w:val="DefaultParagraphFont"/>
+    <w:basedOn w:val="a0"/>
     <w:uiPriority w:val="99"/>
     <w:unhideWhenUsed/>
     <w:rsid w:val="00E87B3C"/>
@@ -3804,9 +5965,9 @@
       <w:u w:val="single"/>
     </w:rPr>
   </w:style>
-  <w:style w:type="character" w:styleId="UnresolvedMention">
+  <w:style w:type="character" w:styleId="a4">
     <w:name w:val="Unresolved Mention"/>
-    <w:basedOn w:val="DefaultParagraphFont"/>
+    <w:basedOn w:val="a0"/>
     <w:uiPriority w:val="99"/>
     <w:semiHidden/>
     <w:unhideWhenUsed/>
@@ -3816,9 +5977,9 @@
       <w:shd w:val="clear" w:color="auto" w:fill="E6E6E6"/>
     </w:rPr>
   </w:style>
-  <w:style w:type="character" w:styleId="FollowedHyperlink">
+  <w:style w:type="character" w:styleId="a5">
     <w:name w:val="FollowedHyperlink"/>
-    <w:basedOn w:val="DefaultParagraphFont"/>
+    <w:basedOn w:val="a0"/>
     <w:uiPriority w:val="99"/>
     <w:semiHidden/>
     <w:unhideWhenUsed/>
@@ -3828,9 +5989,9 @@
       <w:u w:val="single"/>
     </w:rPr>
   </w:style>
-  <w:style w:type="paragraph" w:styleId="NormalWeb">
+  <w:style w:type="paragraph" w:styleId="Web">
     <w:name w:val="Normal (Web)"/>
-    <w:basedOn w:val="Normal"/>
+    <w:basedOn w:val="a"/>
     <w:uiPriority w:val="99"/>
     <w:semiHidden/>
     <w:unhideWhenUsed/>
@@ -3844,6 +6005,59 @@
       <w:kern w:val="0"/>
       <w:szCs w:val="24"/>
     </w:rPr>
+  </w:style>
+  <w:style w:type="paragraph" w:styleId="HTML">
+    <w:name w:val="HTML Preformatted"/>
+    <w:basedOn w:val="a"/>
+    <w:link w:val="HTML0"/>
+    <w:uiPriority w:val="99"/>
+    <w:unhideWhenUsed/>
+    <w:rsid w:val="00EA757B"/>
+    <w:pPr>
+      <w:widowControl/>
+      <w:tabs>
+        <w:tab w:val="left" w:pos="916"/>
+        <w:tab w:val="left" w:pos="1832"/>
+        <w:tab w:val="left" w:pos="2748"/>
+        <w:tab w:val="left" w:pos="3664"/>
+        <w:tab w:val="left" w:pos="4580"/>
+        <w:tab w:val="left" w:pos="5496"/>
+        <w:tab w:val="left" w:pos="6412"/>
+        <w:tab w:val="left" w:pos="7328"/>
+        <w:tab w:val="left" w:pos="8244"/>
+        <w:tab w:val="left" w:pos="9160"/>
+        <w:tab w:val="left" w:pos="10076"/>
+        <w:tab w:val="left" w:pos="10992"/>
+        <w:tab w:val="left" w:pos="11908"/>
+        <w:tab w:val="left" w:pos="12824"/>
+        <w:tab w:val="left" w:pos="13740"/>
+        <w:tab w:val="left" w:pos="14656"/>
+      </w:tabs>
+    </w:pPr>
+    <w:rPr>
+      <w:rFonts w:ascii="Courier New" w:eastAsia="Times New Roman" w:hAnsi="Courier New" w:cs="Courier New"/>
+      <w:kern w:val="0"/>
+      <w:sz w:val="20"/>
+      <w:szCs w:val="20"/>
+    </w:rPr>
+  </w:style>
+  <w:style w:type="character" w:customStyle="1" w:styleId="HTML0">
+    <w:name w:val="HTML 預設格式 字元"/>
+    <w:basedOn w:val="a0"/>
+    <w:link w:val="HTML"/>
+    <w:uiPriority w:val="99"/>
+    <w:rsid w:val="00EA757B"/>
+    <w:rPr>
+      <w:rFonts w:ascii="Courier New" w:eastAsia="Times New Roman" w:hAnsi="Courier New" w:cs="Courier New"/>
+      <w:kern w:val="0"/>
+      <w:sz w:val="20"/>
+      <w:szCs w:val="20"/>
+    </w:rPr>
+  </w:style>
+  <w:style w:type="character" w:customStyle="1" w:styleId="s">
+    <w:name w:val="s"/>
+    <w:basedOn w:val="a0"/>
+    <w:rsid w:val="00EA757B"/>
   </w:style>
 </w:styles>
 </file>

</xml_diff>